<commit_message>
Made important changes to code as well as documentation.
</commit_message>
<xml_diff>
--- a/Coursework2-part1.docx
+++ b/Coursework2-part1.docx
@@ -57,7 +57,15 @@
           <w:b/>
           <w:bCs/>
         </w:rPr>
-        <w:t>Reinforcement Learning (worth 10</w:t>
+        <w:t xml:space="preserve">Reinforcement Learning (worth </w:t>
+      </w:r>
+      <w:r>
+        <w:rPr>
+          <w:rFonts w:ascii="Verdana" w:eastAsia="Times New Roman" w:hAnsi="Verdana"/>
+          <w:b/>
+          <w:bCs/>
+        </w:rPr>
+        <w:t>20</w:t>
       </w:r>
       <w:r>
         <w:rPr>
@@ -92,14 +100,14 @@
           <w:b/>
           <w:bCs/>
         </w:rPr>
-        <w:t>Friday, 2</w:t>
-      </w:r>
-      <w:r>
-        <w:rPr>
-          <w:b/>
-          <w:bCs/>
-        </w:rPr>
-        <w:t>2</w:t>
+        <w:t xml:space="preserve">Friday, </w:t>
+      </w:r>
+      <w:r>
+        <w:rPr>
+          <w:b/>
+          <w:bCs/>
+        </w:rPr>
+        <w:t>30</w:t>
       </w:r>
       <w:r>
         <w:rPr>
@@ -107,14 +115,21 @@
           <w:bCs/>
           <w:vertAlign w:val="superscript"/>
         </w:rPr>
-        <w:t>nd</w:t>
-      </w:r>
-      <w:r>
-        <w:rPr>
-          <w:b/>
-          <w:bCs/>
-        </w:rPr>
-        <w:t xml:space="preserve"> of November</w:t>
+        <w:t>th</w:t>
+      </w:r>
+      <w:r>
+        <w:rPr>
+          <w:b/>
+          <w:bCs/>
+        </w:rPr>
+        <w:t xml:space="preserve"> </w:t>
+      </w:r>
+      <w:r>
+        <w:rPr>
+          <w:b/>
+          <w:bCs/>
+        </w:rPr>
+        <w:t>of November</w:t>
       </w:r>
       <w:r>
         <w:t xml:space="preserve"> 201</w:t>
@@ -718,25 +733,7 @@
           <w:sz w:val="20"/>
           <w:szCs w:val="20"/>
         </w:rPr>
-        <w:t xml:space="preserve">the step by step instructions in the document </w:t>
-      </w:r>
-      <w:r>
-        <w:rPr>
-          <w:rFonts w:ascii="Verdana" w:hAnsi="Verdana" w:cs="Times New Roman"/>
-          <w:color w:val="333333"/>
-          <w:sz w:val="20"/>
-          <w:szCs w:val="20"/>
-        </w:rPr>
-        <w:t>I have put together for you</w:t>
-      </w:r>
-      <w:r>
-        <w:rPr>
-          <w:rFonts w:ascii="Verdana" w:hAnsi="Verdana" w:cs="Times New Roman"/>
-          <w:color w:val="333333"/>
-          <w:sz w:val="20"/>
-          <w:szCs w:val="20"/>
-        </w:rPr>
-        <w:t>:</w:t>
+        <w:t>the step by step instructions in the document I have put together for you:</w:t>
       </w:r>
     </w:p>
     <w:p>
@@ -753,34 +750,7 @@
           <w:sz w:val="20"/>
           <w:szCs w:val="20"/>
         </w:rPr>
-        <w:t xml:space="preserve">Open: Vision-&gt;F29AI_2019-2020-&gt;Coursework-&gt;Coursework 2: </w:t>
-      </w:r>
-      <w:r>
-        <w:rPr>
-          <w:rFonts w:ascii="Verdana" w:hAnsi="Verdana" w:cs="Times New Roman"/>
-          <w:color w:val="333333"/>
-          <w:sz w:val="20"/>
-          <w:szCs w:val="20"/>
-        </w:rPr>
-        <w:t xml:space="preserve">Parts 1, 2 &amp; 3 </w:t>
-      </w:r>
-      <w:r>
-        <w:rPr>
-          <w:rFonts w:ascii="Verdana" w:hAnsi="Verdana" w:cs="Times New Roman"/>
-          <w:color w:val="333333"/>
-          <w:sz w:val="20"/>
-          <w:szCs w:val="20"/>
-        </w:rPr>
-        <w:t>-</w:t>
-      </w:r>
-      <w:r>
-        <w:rPr>
-          <w:rFonts w:ascii="Verdana" w:hAnsi="Verdana" w:cs="Times New Roman"/>
-          <w:color w:val="333333"/>
-          <w:sz w:val="20"/>
-          <w:szCs w:val="20"/>
-        </w:rPr>
-        <w:t>&gt;GitLab</w:t>
+        <w:t>Open: Vision-&gt;F29AI_2019-2020-&gt;Coursework-&gt;Coursework 2: Parts 1, 2 &amp; 3 -&gt;GitLab</w:t>
       </w:r>
       <w:r>
         <w:rPr>
@@ -1439,6 +1409,59 @@
                 <w:szCs w:val="20"/>
               </w:rPr>
               <w:t>the Tic-Tac-Toe MDP model</w:t>
+            </w:r>
+          </w:p>
+        </w:tc>
+      </w:tr>
+      <w:tr>
+        <w:trPr>
+          <w:tblCellSpacing w:w="15" w:type="dxa"/>
+        </w:trPr>
+        <w:tc>
+          <w:tcPr>
+            <w:tcW w:w="2801" w:type="dxa"/>
+            <w:vAlign w:val="center"/>
+          </w:tcPr>
+          <w:p>
+            <w:pPr>
+              <w:rPr>
+                <w:rFonts w:ascii="Courier New" w:hAnsi="Courier New" w:cs="Courier New"/>
+                <w:sz w:val="20"/>
+                <w:szCs w:val="20"/>
+              </w:rPr>
+            </w:pPr>
+            <w:r>
+              <w:rPr>
+                <w:rFonts w:ascii="Courier New" w:hAnsi="Courier New" w:cs="Courier New"/>
+                <w:sz w:val="20"/>
+                <w:szCs w:val="20"/>
+              </w:rPr>
+              <w:t>TTTEnvironment.java</w:t>
+            </w:r>
+          </w:p>
+        </w:tc>
+        <w:tc>
+          <w:tcPr>
+            <w:tcW w:w="6129" w:type="dxa"/>
+            <w:vAlign w:val="center"/>
+          </w:tcPr>
+          <w:p>
+            <w:pPr>
+              <w:rPr>
+                <w:rFonts w:ascii="Verdana" w:eastAsia="Times New Roman" w:hAnsi="Verdana" w:cs="Times New Roman"/>
+                <w:color w:val="333333"/>
+                <w:sz w:val="20"/>
+                <w:szCs w:val="20"/>
+              </w:rPr>
+            </w:pPr>
+            <w:r>
+              <w:rPr>
+                <w:rFonts w:ascii="Verdana" w:eastAsia="Times New Roman" w:hAnsi="Verdana" w:cs="Times New Roman"/>
+                <w:color w:val="333333"/>
+                <w:sz w:val="20"/>
+                <w:szCs w:val="20"/>
+              </w:rPr>
+              <w:t>Defines the Tic-Tac-Toe Reinforcement Learning environment</w:t>
             </w:r>
           </w:p>
         </w:tc>
@@ -2131,18 +2154,7 @@
           <w:sz w:val="20"/>
           <w:szCs w:val="20"/>
         </w:rPr>
-        <w:t xml:space="preserve"> writ</w:t>
-      </w:r>
-      <w:bookmarkStart w:id="0" w:name="_GoBack"/>
-      <w:bookmarkEnd w:id="0"/>
-      <w:r>
-        <w:rPr>
-          <w:rFonts w:ascii="Verdana" w:hAnsi="Verdana" w:cs="Times New Roman"/>
-          <w:color w:val="333333"/>
-          <w:sz w:val="20"/>
-          <w:szCs w:val="20"/>
-        </w:rPr>
-        <w:t>ten for this project, which means that you’ll be able to see whether your code passes the tests, both locally, and on GitLab. I will send an announcement once I’ve uploaded the tests.</w:t>
+        <w:t xml:space="preserve"> written for this project, which means that you’ll be able to see whether your code passes the tests, both locally, and on GitLab. I will send an announcement once I’ve uploaded the tests.</w:t>
       </w:r>
     </w:p>
     <w:p>
@@ -2420,6 +2432,7 @@
           <w:sz w:val="20"/>
           <w:szCs w:val="20"/>
         </w:rPr>
+        <w:lastRenderedPageBreak/>
         <w:t>Plagiarism</w:t>
       </w:r>
       <w:r>
@@ -2487,19 +2500,7 @@
           <w:sz w:val="20"/>
           <w:szCs w:val="20"/>
         </w:rPr>
-        <w:t xml:space="preserve">We trust you all to submit </w:t>
-      </w:r>
-      <w:r>
-        <w:rPr>
-          <w:rFonts w:ascii="Verdana" w:hAnsi="Verdana" w:cs="Times New Roman"/>
-          <w:b/>
-          <w:bCs/>
-          <w:color w:val="333333"/>
-          <w:sz w:val="20"/>
-          <w:szCs w:val="20"/>
-        </w:rPr>
-        <w:lastRenderedPageBreak/>
-        <w:t>your own work only</w:t>
+        <w:t>We trust you all to submit your own work only</w:t>
       </w:r>
       <w:r>
         <w:rPr>
@@ -3416,7 +3417,46 @@
           <w:sz w:val="20"/>
           <w:szCs w:val="20"/>
         </w:rPr>
-        <w:t>Question 1 (4</w:t>
+        <w:t>Question</w:t>
+      </w:r>
+      <w:r>
+        <w:rPr>
+          <w:rFonts w:ascii="Verdana" w:hAnsi="Verdana" w:cs="Times New Roman"/>
+          <w:b/>
+          <w:bCs/>
+          <w:i/>
+          <w:iCs/>
+          <w:color w:val="333333"/>
+          <w:sz w:val="20"/>
+          <w:szCs w:val="20"/>
+        </w:rPr>
+        <w:t xml:space="preserve"> </w:t>
+      </w:r>
+      <w:r>
+        <w:rPr>
+          <w:rFonts w:ascii="Verdana" w:hAnsi="Verdana" w:cs="Times New Roman"/>
+          <w:b/>
+          <w:bCs/>
+          <w:i/>
+          <w:iCs/>
+          <w:color w:val="333333"/>
+          <w:sz w:val="20"/>
+          <w:szCs w:val="20"/>
+        </w:rPr>
+        <w:t>1 (</w:t>
+      </w:r>
+      <w:r>
+        <w:rPr>
+          <w:rFonts w:ascii="Verdana" w:hAnsi="Verdana" w:cs="Times New Roman"/>
+          <w:b/>
+          <w:bCs/>
+          <w:i/>
+          <w:iCs/>
+          <w:color w:val="333333"/>
+          <w:sz w:val="20"/>
+          <w:szCs w:val="20"/>
+        </w:rPr>
+        <w:t>6</w:t>
       </w:r>
       <w:r>
         <w:rPr>
@@ -3891,6 +3931,7 @@
           <w:sz w:val="20"/>
           <w:szCs w:val="20"/>
         </w:rPr>
+        <w:lastRenderedPageBreak/>
         <w:t xml:space="preserve">Value iteration computes k-step estimates of the optimal values, </w:t>
       </w:r>
       <w:proofErr w:type="spellStart"/>
@@ -4007,7 +4048,6 @@
           <w:sz w:val="20"/>
           <w:szCs w:val="20"/>
         </w:rPr>
-        <w:lastRenderedPageBreak/>
         <w:t>double</w:t>
       </w:r>
       <w:r>
@@ -4577,7 +4617,33 @@
           <w:sz w:val="20"/>
           <w:szCs w:val="20"/>
         </w:rPr>
-        <w:t xml:space="preserve">Question 2 (1 point): </w:t>
+        <w:t>Question 2 (</w:t>
+      </w:r>
+      <w:r>
+        <w:rPr>
+          <w:rFonts w:ascii="Verdana" w:hAnsi="Verdana" w:cs="Times New Roman"/>
+          <w:b/>
+          <w:bCs/>
+          <w:i/>
+          <w:iCs/>
+          <w:color w:val="333333"/>
+          <w:sz w:val="20"/>
+          <w:szCs w:val="20"/>
+        </w:rPr>
+        <w:t>1</w:t>
+      </w:r>
+      <w:r>
+        <w:rPr>
+          <w:rFonts w:ascii="Verdana" w:hAnsi="Verdana" w:cs="Times New Roman"/>
+          <w:b/>
+          <w:bCs/>
+          <w:i/>
+          <w:iCs/>
+          <w:color w:val="333333"/>
+          <w:sz w:val="20"/>
+          <w:szCs w:val="20"/>
+        </w:rPr>
+        <w:t xml:space="preserve"> point): </w:t>
       </w:r>
       <w:r>
         <w:rPr>
@@ -4642,25 +4708,7 @@
           <w:sz w:val="20"/>
           <w:szCs w:val="20"/>
         </w:rPr>
-        <w:t xml:space="preserve">This should take the form of a very short .pdf report named: </w:t>
-      </w:r>
-      <w:r>
-        <w:rPr>
-          <w:rFonts w:ascii="Verdana" w:hAnsi="Verdana" w:cs="Times New Roman"/>
-          <w:color w:val="333333"/>
-          <w:sz w:val="20"/>
-          <w:szCs w:val="20"/>
-        </w:rPr>
-        <w:t>vi</w:t>
-      </w:r>
-      <w:r>
-        <w:rPr>
-          <w:rFonts w:ascii="Verdana" w:hAnsi="Verdana" w:cs="Times New Roman"/>
-          <w:color w:val="333333"/>
-          <w:sz w:val="20"/>
-          <w:szCs w:val="20"/>
-        </w:rPr>
-        <w:t>-agent-report.pdf. Commit this together with your code, and push to your fork.</w:t>
+        <w:t>This should take the form of a very short .pdf report named: vi-agent-report.pdf. Commit this together with your code, and push to your fork.</w:t>
       </w:r>
     </w:p>
     <w:p>
@@ -4684,7 +4732,20 @@
           <w:sz w:val="20"/>
           <w:szCs w:val="20"/>
         </w:rPr>
-        <w:t>Question 3 (4</w:t>
+        <w:t>Question 3 (</w:t>
+      </w:r>
+      <w:r>
+        <w:rPr>
+          <w:rFonts w:ascii="Verdana" w:hAnsi="Verdana" w:cs="Times New Roman"/>
+          <w:b/>
+          <w:bCs/>
+          <w:i/>
+          <w:iCs/>
+          <w:color w:val="333333"/>
+          <w:sz w:val="20"/>
+          <w:szCs w:val="20"/>
+        </w:rPr>
+        <w:t>6</w:t>
       </w:r>
       <w:r>
         <w:rPr>
@@ -5072,7 +5133,35 @@
           <w:sz w:val="20"/>
           <w:szCs w:val="20"/>
         </w:rPr>
-        <w:t xml:space="preserve">Question 4 (1 point): </w:t>
+        <w:t>Question 4 (</w:t>
+      </w:r>
+      <w:r>
+        <w:rPr>
+          <w:rFonts w:ascii="Verdana" w:hAnsi="Verdana" w:cs="Times New Roman"/>
+          <w:b/>
+          <w:bCs/>
+          <w:i/>
+          <w:iCs/>
+          <w:color w:val="333333"/>
+          <w:sz w:val="20"/>
+          <w:szCs w:val="20"/>
+        </w:rPr>
+        <w:t>1</w:t>
+      </w:r>
+      <w:bookmarkStart w:id="0" w:name="_GoBack"/>
+      <w:bookmarkEnd w:id="0"/>
+      <w:r>
+        <w:rPr>
+          <w:rFonts w:ascii="Verdana" w:hAnsi="Verdana" w:cs="Times New Roman"/>
+          <w:b/>
+          <w:bCs/>
+          <w:i/>
+          <w:iCs/>
+          <w:color w:val="333333"/>
+          <w:sz w:val="20"/>
+          <w:szCs w:val="20"/>
+        </w:rPr>
+        <w:t xml:space="preserve"> point): </w:t>
       </w:r>
       <w:r>
         <w:rPr>
@@ -5191,14 +5280,32 @@
           <w:sz w:val="20"/>
           <w:szCs w:val="20"/>
         </w:rPr>
-        <w:t>named: pi-agent-report.pdf. Commit this together with your code, and push to your fork.</w:t>
+        <w:t xml:space="preserve">named: </w:t>
+      </w:r>
+      <w:r>
+        <w:rPr>
+          <w:rFonts w:ascii="Courier New" w:hAnsi="Courier New" w:cs="Courier New"/>
+          <w:color w:val="333333"/>
+          <w:sz w:val="20"/>
+          <w:szCs w:val="20"/>
+        </w:rPr>
+        <w:t>pi-agent-report.pdf</w:t>
+      </w:r>
+      <w:r>
+        <w:rPr>
+          <w:rFonts w:ascii="Verdana" w:hAnsi="Verdana" w:cs="Times New Roman"/>
+          <w:color w:val="333333"/>
+          <w:sz w:val="20"/>
+          <w:szCs w:val="20"/>
+        </w:rPr>
+        <w:t>. Commit this together with your code, and push to your fork.</w:t>
       </w:r>
     </w:p>
     <w:p>
       <w:pPr>
         <w:spacing w:before="100" w:beforeAutospacing="1" w:after="100" w:afterAutospacing="1" w:line="234" w:lineRule="atLeast"/>
         <w:rPr>
-          <w:rFonts w:ascii="Verdana" w:hAnsi="Verdana" w:cs="Times New Roman"/>
+          <w:rFonts w:ascii="Verdana" w:hAnsi="Verdana" w:cs="Courier New"/>
           <w:color w:val="333333"/>
           <w:sz w:val="20"/>
           <w:szCs w:val="20"/>
@@ -5209,59 +5316,601 @@
           <w:rFonts w:ascii="Verdana" w:hAnsi="Verdana" w:cs="Times New Roman"/>
           <w:b/>
           <w:bCs/>
-          <w:color w:val="333333"/>
-          <w:sz w:val="20"/>
-          <w:szCs w:val="20"/>
-        </w:rPr>
-        <w:t>NOTE</w:t>
-      </w:r>
-      <w:r>
-        <w:rPr>
-          <w:rFonts w:ascii="Verdana" w:hAnsi="Verdana" w:cs="Times New Roman"/>
-          <w:b/>
-          <w:bCs/>
-          <w:color w:val="333333"/>
-          <w:sz w:val="20"/>
-          <w:szCs w:val="20"/>
-        </w:rPr>
-        <w:t xml:space="preserve"> 1</w:t>
-      </w:r>
-      <w:r>
-        <w:rPr>
-          <w:rFonts w:ascii="Verdana" w:hAnsi="Verdana" w:cs="Times New Roman"/>
-          <w:b/>
-          <w:bCs/>
-          <w:color w:val="333333"/>
-          <w:sz w:val="20"/>
-          <w:szCs w:val="20"/>
-        </w:rPr>
-        <w:t>: There is extensive comments in the code, Javadoc</w:t>
-      </w:r>
-      <w:r>
-        <w:rPr>
-          <w:rFonts w:ascii="Verdana" w:hAnsi="Verdana" w:cs="Times New Roman"/>
-          <w:b/>
-          <w:bCs/>
-          <w:color w:val="333333"/>
-          <w:sz w:val="20"/>
-          <w:szCs w:val="20"/>
-        </w:rPr>
-        <w:t xml:space="preserve"> (under the folder doc/ in the project folder)</w:t>
-      </w:r>
-      <w:r>
-        <w:rPr>
-          <w:rFonts w:ascii="Verdana" w:hAnsi="Verdana" w:cs="Times New Roman"/>
-          <w:b/>
-          <w:bCs/>
-          <w:color w:val="333333"/>
-          <w:sz w:val="20"/>
-          <w:szCs w:val="20"/>
-        </w:rPr>
-        <w:t xml:space="preserve"> and inline. You should read these carefully to understand what is going on, and what methods to call/use. They might also contain hints in the right direction.</w:t>
+          <w:i/>
+          <w:iCs/>
+          <w:color w:val="333333"/>
+          <w:sz w:val="20"/>
+          <w:szCs w:val="20"/>
+        </w:rPr>
+        <w:t xml:space="preserve">Question </w:t>
+      </w:r>
+      <w:r>
+        <w:rPr>
+          <w:rFonts w:ascii="Verdana" w:hAnsi="Verdana" w:cs="Times New Roman"/>
+          <w:b/>
+          <w:bCs/>
+          <w:i/>
+          <w:iCs/>
+          <w:color w:val="333333"/>
+          <w:sz w:val="20"/>
+          <w:szCs w:val="20"/>
+        </w:rPr>
+        <w:t>5</w:t>
+      </w:r>
+      <w:r>
+        <w:rPr>
+          <w:rFonts w:ascii="Verdana" w:hAnsi="Verdana" w:cs="Times New Roman"/>
+          <w:b/>
+          <w:bCs/>
+          <w:i/>
+          <w:iCs/>
+          <w:color w:val="333333"/>
+          <w:sz w:val="20"/>
+          <w:szCs w:val="20"/>
+        </w:rPr>
+        <w:t xml:space="preserve"> (</w:t>
+      </w:r>
+      <w:r>
+        <w:rPr>
+          <w:rFonts w:ascii="Verdana" w:hAnsi="Verdana" w:cs="Times New Roman"/>
+          <w:b/>
+          <w:bCs/>
+          <w:i/>
+          <w:iCs/>
+          <w:color w:val="333333"/>
+          <w:sz w:val="20"/>
+          <w:szCs w:val="20"/>
+        </w:rPr>
+        <w:t>5</w:t>
+      </w:r>
+      <w:r>
+        <w:rPr>
+          <w:rFonts w:ascii="Verdana" w:hAnsi="Verdana" w:cs="Times New Roman"/>
+          <w:b/>
+          <w:bCs/>
+          <w:i/>
+          <w:iCs/>
+          <w:color w:val="333333"/>
+          <w:sz w:val="20"/>
+          <w:szCs w:val="20"/>
+        </w:rPr>
+        <w:t xml:space="preserve"> point</w:t>
+      </w:r>
+      <w:r>
+        <w:rPr>
+          <w:rFonts w:ascii="Verdana" w:hAnsi="Verdana" w:cs="Times New Roman"/>
+          <w:b/>
+          <w:bCs/>
+          <w:i/>
+          <w:iCs/>
+          <w:color w:val="333333"/>
+          <w:sz w:val="20"/>
+          <w:szCs w:val="20"/>
+        </w:rPr>
+        <w:t>s</w:t>
+      </w:r>
+      <w:r>
+        <w:rPr>
+          <w:rFonts w:ascii="Verdana" w:hAnsi="Verdana" w:cs="Times New Roman"/>
+          <w:b/>
+          <w:bCs/>
+          <w:i/>
+          <w:iCs/>
+          <w:color w:val="333333"/>
+          <w:sz w:val="20"/>
+          <w:szCs w:val="20"/>
+        </w:rPr>
+        <w:t>):</w:t>
+      </w:r>
+      <w:r>
+        <w:rPr>
+          <w:rFonts w:ascii="Verdana" w:hAnsi="Verdana" w:cs="Times New Roman"/>
+          <w:b/>
+          <w:bCs/>
+          <w:i/>
+          <w:iCs/>
+          <w:color w:val="333333"/>
+          <w:sz w:val="20"/>
+          <w:szCs w:val="20"/>
+        </w:rPr>
+        <w:t xml:space="preserve"> </w:t>
+      </w:r>
+      <w:r>
+        <w:rPr>
+          <w:rFonts w:ascii="Verdana" w:hAnsi="Verdana" w:cs="Times New Roman"/>
+          <w:i/>
+          <w:iCs/>
+          <w:color w:val="333333"/>
+          <w:sz w:val="20"/>
+          <w:szCs w:val="20"/>
+        </w:rPr>
+        <w:t xml:space="preserve">Write a </w:t>
+      </w:r>
+      <w:r>
+        <w:rPr>
+          <w:rFonts w:ascii="Verdana" w:hAnsi="Verdana" w:cs="Times New Roman"/>
+          <w:color w:val="333333"/>
+          <w:sz w:val="20"/>
+          <w:szCs w:val="20"/>
+        </w:rPr>
+        <w:t xml:space="preserve">Q-Learning agent in </w:t>
+      </w:r>
+      <w:r>
+        <w:rPr>
+          <w:rFonts w:ascii="Courier New" w:hAnsi="Courier New" w:cs="Courier New"/>
+          <w:color w:val="333333"/>
+          <w:sz w:val="20"/>
+          <w:szCs w:val="20"/>
+        </w:rPr>
+        <w:t>QLearningAgent.java</w:t>
+      </w:r>
+      <w:r>
+        <w:rPr>
+          <w:rFonts w:ascii="Verdana" w:hAnsi="Verdana" w:cs="Times New Roman"/>
+          <w:color w:val="333333"/>
+          <w:sz w:val="20"/>
+          <w:szCs w:val="20"/>
+        </w:rPr>
+        <w:t xml:space="preserve"> by implementing the </w:t>
+      </w:r>
+      <w:r>
+        <w:rPr>
+          <w:rFonts w:ascii="Courier New" w:hAnsi="Courier New" w:cs="Courier New"/>
+          <w:color w:val="333333"/>
+          <w:sz w:val="20"/>
+          <w:szCs w:val="20"/>
+        </w:rPr>
+        <w:t>train(</w:t>
+      </w:r>
+      <w:r>
+        <w:rPr>
+          <w:rFonts w:ascii="Courier New" w:hAnsi="Courier New" w:cs="Courier New"/>
+          <w:color w:val="333333"/>
+          <w:sz w:val="20"/>
+          <w:szCs w:val="20"/>
+        </w:rPr>
+        <w:t>)</w:t>
+      </w:r>
+      <w:r>
+        <w:rPr>
+          <w:rFonts w:ascii="Courier New" w:hAnsi="Courier New" w:cs="Courier New"/>
+          <w:color w:val="333333"/>
+          <w:sz w:val="20"/>
+          <w:szCs w:val="20"/>
+        </w:rPr>
+        <w:t xml:space="preserve"> &amp; </w:t>
+      </w:r>
+      <w:proofErr w:type="spellStart"/>
+      <w:r>
+        <w:rPr>
+          <w:rFonts w:ascii="Courier New" w:hAnsi="Courier New" w:cs="Courier New"/>
+          <w:color w:val="333333"/>
+          <w:sz w:val="20"/>
+          <w:szCs w:val="20"/>
+        </w:rPr>
+        <w:t>extractPolicy</w:t>
+      </w:r>
+      <w:proofErr w:type="spellEnd"/>
+      <w:r>
+        <w:rPr>
+          <w:rFonts w:ascii="Courier New" w:hAnsi="Courier New" w:cs="Courier New"/>
+          <w:color w:val="333333"/>
+          <w:sz w:val="20"/>
+          <w:szCs w:val="20"/>
+        </w:rPr>
+        <w:t>()</w:t>
+      </w:r>
+      <w:r>
+        <w:rPr>
+          <w:rFonts w:ascii="Verdana" w:hAnsi="Verdana" w:cs="Courier New"/>
+          <w:color w:val="333333"/>
+          <w:sz w:val="20"/>
+          <w:szCs w:val="20"/>
+        </w:rPr>
+        <w:t xml:space="preserve">methods.   Your agent should follow an </w:t>
+      </w:r>
+      <w:r>
+        <w:rPr>
+          <w:rFonts w:ascii="Verdana" w:hAnsi="Verdana" w:cs="Courier New"/>
+          <w:color w:val="333333"/>
+          <w:sz w:val="20"/>
+          <w:szCs w:val="20"/>
+        </w:rPr>
+        <w:sym w:font="Symbol" w:char="F065"/>
+      </w:r>
+      <w:r>
+        <w:rPr>
+          <w:rFonts w:ascii="Verdana" w:hAnsi="Verdana" w:cs="Courier New"/>
+          <w:color w:val="333333"/>
+          <w:sz w:val="20"/>
+          <w:szCs w:val="20"/>
+        </w:rPr>
+        <w:t xml:space="preserve">-greedy policy during training. Your agent will need to train for many episodes before the q-values converge. </w:t>
+      </w:r>
+      <w:r>
+        <w:rPr>
+          <w:rFonts w:ascii="Verdana" w:hAnsi="Verdana" w:cs="Courier New"/>
+          <w:color w:val="333333"/>
+          <w:sz w:val="20"/>
+          <w:szCs w:val="20"/>
+        </w:rPr>
+        <w:t>Although default values have been set/given in the code, y</w:t>
+      </w:r>
+      <w:r>
+        <w:rPr>
+          <w:rFonts w:ascii="Verdana" w:hAnsi="Verdana" w:cs="Courier New"/>
+          <w:color w:val="333333"/>
+          <w:sz w:val="20"/>
+          <w:szCs w:val="20"/>
+        </w:rPr>
+        <w:t xml:space="preserve">ou </w:t>
+      </w:r>
+      <w:r>
+        <w:rPr>
+          <w:rFonts w:ascii="Verdana" w:hAnsi="Verdana" w:cs="Courier New"/>
+          <w:color w:val="333333"/>
+          <w:sz w:val="20"/>
+          <w:szCs w:val="20"/>
+        </w:rPr>
+        <w:t xml:space="preserve">are </w:t>
+      </w:r>
+      <w:r>
+        <w:rPr>
+          <w:rFonts w:ascii="Verdana" w:hAnsi="Verdana" w:cs="Courier New"/>
+          <w:color w:val="333333"/>
+          <w:sz w:val="20"/>
+          <w:szCs w:val="20"/>
+        </w:rPr>
+        <w:lastRenderedPageBreak/>
+        <w:t>strongly encouraged to</w:t>
+      </w:r>
+      <w:r>
+        <w:rPr>
+          <w:rFonts w:ascii="Verdana" w:hAnsi="Verdana" w:cs="Courier New"/>
+          <w:color w:val="333333"/>
+          <w:sz w:val="20"/>
+          <w:szCs w:val="20"/>
+        </w:rPr>
+        <w:t xml:space="preserve"> play round with the hyperparameters</w:t>
+      </w:r>
+      <w:r>
+        <w:rPr>
+          <w:rFonts w:ascii="Verdana" w:hAnsi="Verdana" w:cs="Courier New"/>
+          <w:color w:val="333333"/>
+          <w:sz w:val="20"/>
+          <w:szCs w:val="20"/>
+        </w:rPr>
+        <w:t xml:space="preserve"> of q-learning</w:t>
+      </w:r>
+      <w:r>
+        <w:rPr>
+          <w:rFonts w:ascii="Verdana" w:hAnsi="Verdana" w:cs="Courier New"/>
+          <w:color w:val="333333"/>
+          <w:sz w:val="20"/>
+          <w:szCs w:val="20"/>
+        </w:rPr>
+        <w:t>: the learning rate (</w:t>
+      </w:r>
+      <w:r>
+        <w:rPr>
+          <w:rFonts w:ascii="Verdana" w:hAnsi="Verdana" w:cs="Courier New"/>
+          <w:color w:val="333333"/>
+          <w:sz w:val="20"/>
+          <w:szCs w:val="20"/>
+        </w:rPr>
+        <w:sym w:font="Symbol" w:char="F061"/>
+      </w:r>
+      <w:r>
+        <w:rPr>
+          <w:rFonts w:ascii="Verdana" w:hAnsi="Verdana" w:cs="Courier New"/>
+          <w:color w:val="333333"/>
+          <w:sz w:val="20"/>
+          <w:szCs w:val="20"/>
+        </w:rPr>
+        <w:t>), number of episodes to train, as well as the epsilon in</w:t>
+      </w:r>
+      <w:r>
+        <w:rPr>
+          <w:rFonts w:ascii="Verdana" w:hAnsi="Verdana" w:cs="Courier New"/>
+          <w:color w:val="333333"/>
+          <w:sz w:val="20"/>
+          <w:szCs w:val="20"/>
+        </w:rPr>
+        <w:t xml:space="preserve"> the </w:t>
+      </w:r>
+      <w:r>
+        <w:rPr>
+          <w:rFonts w:ascii="Verdana" w:hAnsi="Verdana" w:cs="Courier New"/>
+          <w:color w:val="333333"/>
+          <w:sz w:val="20"/>
+          <w:szCs w:val="20"/>
+        </w:rPr>
+        <w:sym w:font="Symbol" w:char="F065"/>
+      </w:r>
+      <w:r>
+        <w:rPr>
+          <w:rFonts w:ascii="Verdana" w:hAnsi="Verdana" w:cs="Courier New"/>
+          <w:color w:val="333333"/>
+          <w:sz w:val="20"/>
+          <w:szCs w:val="20"/>
+        </w:rPr>
+        <w:t>-</w:t>
+      </w:r>
+      <w:r>
+        <w:rPr>
+          <w:rFonts w:ascii="Verdana" w:hAnsi="Verdana" w:cs="Courier New"/>
+          <w:color w:val="333333"/>
+          <w:sz w:val="20"/>
+          <w:szCs w:val="20"/>
+        </w:rPr>
+        <w:t>greedy policy</w:t>
+      </w:r>
+      <w:r>
+        <w:rPr>
+          <w:rFonts w:ascii="Verdana" w:hAnsi="Verdana" w:cs="Courier New"/>
+          <w:color w:val="333333"/>
+          <w:sz w:val="20"/>
+          <w:szCs w:val="20"/>
+        </w:rPr>
+        <w:t xml:space="preserve"> followed during training</w:t>
+      </w:r>
+      <w:r>
+        <w:rPr>
+          <w:rFonts w:ascii="Verdana" w:hAnsi="Verdana" w:cs="Courier New"/>
+          <w:color w:val="333333"/>
+          <w:sz w:val="20"/>
+          <w:szCs w:val="20"/>
+        </w:rPr>
+        <w:t>.</w:t>
       </w:r>
     </w:p>
     <w:p>
       <w:pPr>
+        <w:spacing w:before="100" w:beforeAutospacing="1" w:after="100" w:afterAutospacing="1" w:line="234" w:lineRule="atLeast"/>
+        <w:rPr>
+          <w:rFonts w:ascii="Verdana" w:hAnsi="Verdana" w:cs="Times New Roman"/>
+          <w:color w:val="333333"/>
+          <w:sz w:val="20"/>
+          <w:szCs w:val="20"/>
+        </w:rPr>
+      </w:pPr>
+      <w:r>
+        <w:rPr>
+          <w:rFonts w:ascii="Verdana" w:hAnsi="Verdana" w:cs="Times New Roman"/>
+          <w:b/>
+          <w:bCs/>
+          <w:i/>
+          <w:iCs/>
+          <w:color w:val="333333"/>
+          <w:sz w:val="20"/>
+          <w:szCs w:val="20"/>
+        </w:rPr>
+        <w:t xml:space="preserve">Question </w:t>
+      </w:r>
+      <w:r>
+        <w:rPr>
+          <w:rFonts w:ascii="Verdana" w:hAnsi="Verdana" w:cs="Times New Roman"/>
+          <w:b/>
+          <w:bCs/>
+          <w:i/>
+          <w:iCs/>
+          <w:color w:val="333333"/>
+          <w:sz w:val="20"/>
+          <w:szCs w:val="20"/>
+        </w:rPr>
+        <w:t>6</w:t>
+      </w:r>
+      <w:r>
+        <w:rPr>
+          <w:rFonts w:ascii="Verdana" w:hAnsi="Verdana" w:cs="Times New Roman"/>
+          <w:b/>
+          <w:bCs/>
+          <w:i/>
+          <w:iCs/>
+          <w:color w:val="333333"/>
+          <w:sz w:val="20"/>
+          <w:szCs w:val="20"/>
+        </w:rPr>
+        <w:t xml:space="preserve"> (</w:t>
+      </w:r>
+      <w:r>
+        <w:rPr>
+          <w:rFonts w:ascii="Verdana" w:hAnsi="Verdana" w:cs="Times New Roman"/>
+          <w:b/>
+          <w:bCs/>
+          <w:i/>
+          <w:iCs/>
+          <w:color w:val="333333"/>
+          <w:sz w:val="20"/>
+          <w:szCs w:val="20"/>
+        </w:rPr>
+        <w:t>1</w:t>
+      </w:r>
+      <w:r>
+        <w:rPr>
+          <w:rFonts w:ascii="Verdana" w:hAnsi="Verdana" w:cs="Times New Roman"/>
+          <w:b/>
+          <w:bCs/>
+          <w:i/>
+          <w:iCs/>
+          <w:color w:val="333333"/>
+          <w:sz w:val="20"/>
+          <w:szCs w:val="20"/>
+        </w:rPr>
+        <w:t xml:space="preserve"> point)</w:t>
+      </w:r>
+      <w:r>
+        <w:rPr>
+          <w:rFonts w:ascii="Verdana" w:hAnsi="Verdana" w:cs="Times New Roman"/>
+          <w:b/>
+          <w:bCs/>
+          <w:i/>
+          <w:iCs/>
+          <w:color w:val="333333"/>
+          <w:sz w:val="20"/>
+          <w:szCs w:val="20"/>
+        </w:rPr>
+        <w:t xml:space="preserve">: </w:t>
+      </w:r>
+      <w:r>
+        <w:rPr>
+          <w:rFonts w:ascii="Verdana" w:hAnsi="Verdana" w:cs="Times New Roman"/>
+          <w:color w:val="333333"/>
+          <w:sz w:val="20"/>
+          <w:szCs w:val="20"/>
+        </w:rPr>
+        <w:t xml:space="preserve">Like the previous questions, test your Q-Learning Agent against each of the provided agents 50 times and report on the results - </w:t>
+      </w:r>
+      <w:r>
+        <w:rPr>
+          <w:rFonts w:ascii="Verdana" w:hAnsi="Verdana" w:cs="Times New Roman"/>
+          <w:color w:val="333333"/>
+          <w:sz w:val="20"/>
+          <w:szCs w:val="20"/>
+        </w:rPr>
+        <w:t>how many games they won, lost &amp; drew. The other agents are: random, aggressive, defensive.</w:t>
+      </w:r>
+    </w:p>
+    <w:p>
+      <w:pPr>
+        <w:spacing w:before="100" w:beforeAutospacing="1" w:after="100" w:afterAutospacing="1" w:line="234" w:lineRule="atLeast"/>
+        <w:rPr>
+          <w:rFonts w:ascii="Verdana" w:hAnsi="Verdana" w:cs="Times New Roman"/>
+          <w:color w:val="333333"/>
+          <w:sz w:val="20"/>
+          <w:szCs w:val="20"/>
+        </w:rPr>
+      </w:pPr>
+      <w:r>
+        <w:rPr>
+          <w:rFonts w:ascii="Verdana" w:hAnsi="Verdana" w:cs="Times New Roman"/>
+          <w:color w:val="333333"/>
+          <w:sz w:val="20"/>
+          <w:szCs w:val="20"/>
+        </w:rPr>
+        <w:t xml:space="preserve">This should take the form of a very short .pdf report named: </w:t>
+      </w:r>
+      <w:r>
+        <w:rPr>
+          <w:rFonts w:ascii="Courier New" w:hAnsi="Courier New" w:cs="Courier New"/>
+          <w:color w:val="333333"/>
+          <w:sz w:val="20"/>
+          <w:szCs w:val="20"/>
+        </w:rPr>
+        <w:t>ql</w:t>
+      </w:r>
+      <w:r>
+        <w:rPr>
+          <w:rFonts w:ascii="Courier New" w:hAnsi="Courier New" w:cs="Courier New"/>
+          <w:color w:val="333333"/>
+          <w:sz w:val="20"/>
+          <w:szCs w:val="20"/>
+        </w:rPr>
+        <w:t>-agent-report.pdf</w:t>
+      </w:r>
+      <w:r>
+        <w:rPr>
+          <w:rFonts w:ascii="Verdana" w:hAnsi="Verdana" w:cs="Times New Roman"/>
+          <w:color w:val="333333"/>
+          <w:sz w:val="20"/>
+          <w:szCs w:val="20"/>
+        </w:rPr>
+        <w:t>. Commit this together with your code, and push to your fork.</w:t>
+      </w:r>
+      <w:r>
+        <w:rPr>
+          <w:rFonts w:ascii="Verdana" w:hAnsi="Verdana" w:cs="Times New Roman"/>
+          <w:color w:val="333333"/>
+          <w:sz w:val="20"/>
+          <w:szCs w:val="20"/>
+        </w:rPr>
+        <w:t xml:space="preserve"> </w:t>
+      </w:r>
+    </w:p>
+    <w:p>
+      <w:pPr>
+        <w:spacing w:before="100" w:beforeAutospacing="1" w:after="100" w:afterAutospacing="1" w:line="234" w:lineRule="atLeast"/>
+        <w:rPr>
+          <w:rFonts w:ascii="Verdana" w:hAnsi="Verdana" w:cs="Times New Roman"/>
+          <w:color w:val="333333"/>
+          <w:sz w:val="20"/>
+          <w:szCs w:val="20"/>
+        </w:rPr>
+      </w:pPr>
+    </w:p>
+    <w:p>
+      <w:pPr>
+        <w:spacing w:before="100" w:beforeAutospacing="1" w:after="100" w:afterAutospacing="1" w:line="234" w:lineRule="atLeast"/>
+        <w:rPr>
+          <w:rFonts w:ascii="Verdana" w:hAnsi="Verdana" w:cs="Times New Roman"/>
+          <w:color w:val="333333"/>
+          <w:sz w:val="20"/>
+          <w:szCs w:val="20"/>
+        </w:rPr>
+      </w:pPr>
+      <w:r>
+        <w:rPr>
+          <w:rFonts w:ascii="Verdana" w:hAnsi="Verdana" w:cs="Times New Roman"/>
+          <w:b/>
+          <w:bCs/>
+          <w:color w:val="333333"/>
+          <w:sz w:val="20"/>
+          <w:szCs w:val="20"/>
+        </w:rPr>
+        <w:t>NOTE</w:t>
+      </w:r>
+      <w:r>
+        <w:rPr>
+          <w:rFonts w:ascii="Verdana" w:hAnsi="Verdana" w:cs="Times New Roman"/>
+          <w:b/>
+          <w:bCs/>
+          <w:color w:val="333333"/>
+          <w:sz w:val="20"/>
+          <w:szCs w:val="20"/>
+        </w:rPr>
+        <w:t xml:space="preserve"> 1</w:t>
+      </w:r>
+      <w:r>
+        <w:rPr>
+          <w:rFonts w:ascii="Verdana" w:hAnsi="Verdana" w:cs="Times New Roman"/>
+          <w:b/>
+          <w:bCs/>
+          <w:color w:val="333333"/>
+          <w:sz w:val="20"/>
+          <w:szCs w:val="20"/>
+        </w:rPr>
+        <w:t xml:space="preserve">: </w:t>
+      </w:r>
+      <w:r>
+        <w:rPr>
+          <w:rFonts w:ascii="Verdana" w:hAnsi="Verdana" w:cs="Times New Roman"/>
+          <w:color w:val="333333"/>
+          <w:sz w:val="20"/>
+          <w:szCs w:val="20"/>
+        </w:rPr>
+        <w:t>There is extensive comments in the code, Javadoc</w:t>
+      </w:r>
+      <w:r>
+        <w:rPr>
+          <w:rFonts w:ascii="Verdana" w:hAnsi="Verdana" w:cs="Times New Roman"/>
+          <w:color w:val="333333"/>
+          <w:sz w:val="20"/>
+          <w:szCs w:val="20"/>
+        </w:rPr>
+        <w:t xml:space="preserve"> (under the folder doc/ in the project folder)</w:t>
+      </w:r>
+      <w:r>
+        <w:rPr>
+          <w:rFonts w:ascii="Verdana" w:hAnsi="Verdana" w:cs="Times New Roman"/>
+          <w:color w:val="333333"/>
+          <w:sz w:val="20"/>
+          <w:szCs w:val="20"/>
+        </w:rPr>
+        <w:t xml:space="preserve"> and inline. You should read these carefully to understand what is going on, and what methods to call/use. They might also contain hints in the right direction.</w:t>
+      </w:r>
+    </w:p>
+    <w:p>
+      <w:pPr>
         <w:rPr>
           <w:rFonts w:ascii="Verdana" w:eastAsia="Times New Roman" w:hAnsi="Verdana" w:cs="Times New Roman"/>
           <w:sz w:val="20"/>
@@ -5277,8 +5926,18 @@
           <w:sz w:val="20"/>
           <w:szCs w:val="20"/>
         </w:rPr>
-        <w:lastRenderedPageBreak/>
-        <w:t>IMPORTANT NOTE</w:t>
+        <w:t>NOTE</w:t>
+      </w:r>
+      <w:r>
+        <w:rPr>
+          <w:rFonts w:ascii="Verdana" w:eastAsia="Times New Roman" w:hAnsi="Verdana" w:cs="Times New Roman"/>
+          <w:b/>
+          <w:bCs/>
+          <w:color w:val="000000"/>
+          <w:sz w:val="20"/>
+          <w:szCs w:val="20"/>
+        </w:rPr>
+        <w:t xml:space="preserve"> 2</w:t>
       </w:r>
       <w:r>
         <w:rPr>
@@ -5592,6 +6251,17 @@
           <w:szCs w:val="20"/>
         </w:rPr>
         <w:t>NOTE</w:t>
+      </w:r>
+      <w:r>
+        <w:rPr>
+          <w:rFonts w:ascii="Verdana" w:hAnsi="Verdana" w:cs="Times New Roman"/>
+          <w:b/>
+          <w:bCs/>
+          <w:color w:val="333333"/>
+          <w:sz w:val="20"/>
+          <w:szCs w:val="20"/>
+        </w:rPr>
+        <w:t xml:space="preserve"> 3</w:t>
       </w:r>
       <w:r>
         <w:rPr>

</xml_diff>

<commit_message>
Made a small update
</commit_message>
<xml_diff>
--- a/Coursework2-part1.docx
+++ b/Coursework2-part1.docx
@@ -132,10 +132,10 @@
         <w:t>of November</w:t>
       </w:r>
       <w:r>
-        <w:t xml:space="preserve"> 201</w:t>
-      </w:r>
-      <w:r>
-        <w:t>9</w:t>
+        <w:t xml:space="preserve"> 20</w:t>
+      </w:r>
+      <w:r>
+        <w:t>20</w:t>
       </w:r>
     </w:p>
     <w:p>
@@ -750,7 +750,43 @@
           <w:sz w:val="20"/>
           <w:szCs w:val="20"/>
         </w:rPr>
-        <w:t>Open: Vision-&gt;F29AI_2019-2020-&gt;Coursework-&gt;Coursework 2: Parts 1, 2 &amp; 3 -&gt;GitLab</w:t>
+        <w:t>Open: Vision-&gt;F29AI_20</w:t>
+      </w:r>
+      <w:r>
+        <w:rPr>
+          <w:rFonts w:ascii="Verdana" w:hAnsi="Verdana" w:cs="Times New Roman"/>
+          <w:color w:val="333333"/>
+          <w:sz w:val="20"/>
+          <w:szCs w:val="20"/>
+        </w:rPr>
+        <w:t>20</w:t>
+      </w:r>
+      <w:r>
+        <w:rPr>
+          <w:rFonts w:ascii="Verdana" w:hAnsi="Verdana" w:cs="Times New Roman"/>
+          <w:color w:val="333333"/>
+          <w:sz w:val="20"/>
+          <w:szCs w:val="20"/>
+        </w:rPr>
+        <w:t>-202</w:t>
+      </w:r>
+      <w:r>
+        <w:rPr>
+          <w:rFonts w:ascii="Verdana" w:hAnsi="Verdana" w:cs="Times New Roman"/>
+          <w:color w:val="333333"/>
+          <w:sz w:val="20"/>
+          <w:szCs w:val="20"/>
+        </w:rPr>
+        <w:t>1</w:t>
+      </w:r>
+      <w:r>
+        <w:rPr>
+          <w:rFonts w:ascii="Verdana" w:hAnsi="Verdana" w:cs="Times New Roman"/>
+          <w:color w:val="333333"/>
+          <w:sz w:val="20"/>
+          <w:szCs w:val="20"/>
+        </w:rPr>
+        <w:t>-&gt;Coursework-&gt;Coursework 2: Parts 1, 2 &amp; 3 -&gt;GitLab</w:t>
       </w:r>
       <w:r>
         <w:rPr>
@@ -5148,8 +5184,6 @@
         </w:rPr>
         <w:t>1</w:t>
       </w:r>
-      <w:bookmarkStart w:id="0" w:name="_GoBack"/>
-      <w:bookmarkEnd w:id="0"/>
       <w:r>
         <w:rPr>
           <w:rFonts w:ascii="Verdana" w:hAnsi="Verdana" w:cs="Times New Roman"/>
@@ -5305,14 +5339,6 @@
       <w:pPr>
         <w:spacing w:before="100" w:beforeAutospacing="1" w:after="100" w:afterAutospacing="1" w:line="234" w:lineRule="atLeast"/>
         <w:rPr>
-          <w:rFonts w:ascii="Verdana" w:hAnsi="Verdana" w:cs="Courier New"/>
-          <w:color w:val="333333"/>
-          <w:sz w:val="20"/>
-          <w:szCs w:val="20"/>
-        </w:rPr>
-      </w:pPr>
-      <w:r>
-        <w:rPr>
           <w:rFonts w:ascii="Verdana" w:hAnsi="Verdana" w:cs="Times New Roman"/>
           <w:b/>
           <w:bCs/>
@@ -5322,9 +5348,11 @@
           <w:sz w:val="20"/>
           <w:szCs w:val="20"/>
         </w:rPr>
-        <w:t xml:space="preserve">Question </w:t>
-      </w:r>
-      <w:r>
+      </w:pPr>
+    </w:p>
+    <w:p>
+      <w:pPr>
+        <w:spacing w:before="100" w:beforeAutospacing="1" w:after="100" w:afterAutospacing="1" w:line="234" w:lineRule="atLeast"/>
         <w:rPr>
           <w:rFonts w:ascii="Verdana" w:hAnsi="Verdana" w:cs="Times New Roman"/>
           <w:b/>
@@ -5335,9 +5363,11 @@
           <w:sz w:val="20"/>
           <w:szCs w:val="20"/>
         </w:rPr>
-        <w:t>5</w:t>
-      </w:r>
-      <w:r>
+      </w:pPr>
+    </w:p>
+    <w:p>
+      <w:pPr>
+        <w:spacing w:before="100" w:beforeAutospacing="1" w:after="100" w:afterAutospacing="1" w:line="234" w:lineRule="atLeast"/>
         <w:rPr>
           <w:rFonts w:ascii="Verdana" w:hAnsi="Verdana" w:cs="Times New Roman"/>
           <w:b/>
@@ -5348,8 +5378,7 @@
           <w:sz w:val="20"/>
           <w:szCs w:val="20"/>
         </w:rPr>
-        <w:t xml:space="preserve"> (</w:t>
-      </w:r>
+      </w:pPr>
       <w:r>
         <w:rPr>
           <w:rFonts w:ascii="Verdana" w:hAnsi="Verdana" w:cs="Times New Roman"/>
@@ -5361,8 +5390,20 @@
           <w:sz w:val="20"/>
           <w:szCs w:val="20"/>
         </w:rPr>
-        <w:t>5</w:t>
-      </w:r>
+        <w:lastRenderedPageBreak/>
+        <w:t>Questions 5 &amp; 6 are on Reinforcement Learning:</w:t>
+      </w:r>
+    </w:p>
+    <w:p>
+      <w:pPr>
+        <w:spacing w:before="100" w:beforeAutospacing="1" w:after="100" w:afterAutospacing="1" w:line="234" w:lineRule="atLeast"/>
+        <w:rPr>
+          <w:rFonts w:ascii="Verdana" w:hAnsi="Verdana" w:cs="Courier New"/>
+          <w:color w:val="333333"/>
+          <w:sz w:val="20"/>
+          <w:szCs w:val="20"/>
+        </w:rPr>
+      </w:pPr>
       <w:r>
         <w:rPr>
           <w:rFonts w:ascii="Verdana" w:hAnsi="Verdana" w:cs="Times New Roman"/>
@@ -5374,7 +5415,7 @@
           <w:sz w:val="20"/>
           <w:szCs w:val="20"/>
         </w:rPr>
-        <w:t xml:space="preserve"> point</w:t>
+        <w:t xml:space="preserve">Question </w:t>
       </w:r>
       <w:r>
         <w:rPr>
@@ -5387,7 +5428,7 @@
           <w:sz w:val="20"/>
           <w:szCs w:val="20"/>
         </w:rPr>
-        <w:t>s</w:t>
+        <w:t>5</w:t>
       </w:r>
       <w:r>
         <w:rPr>
@@ -5400,7 +5441,7 @@
           <w:sz w:val="20"/>
           <w:szCs w:val="20"/>
         </w:rPr>
-        <w:t>):</w:t>
+        <w:t xml:space="preserve"> (</w:t>
       </w:r>
       <w:r>
         <w:rPr>
@@ -5413,17 +5454,69 @@
           <w:sz w:val="20"/>
           <w:szCs w:val="20"/>
         </w:rPr>
-        <w:t xml:space="preserve"> </w:t>
-      </w:r>
-      <w:r>
-        <w:rPr>
-          <w:rFonts w:ascii="Verdana" w:hAnsi="Verdana" w:cs="Times New Roman"/>
+        <w:t>5</w:t>
+      </w:r>
+      <w:r>
+        <w:rPr>
+          <w:rFonts w:ascii="Verdana" w:hAnsi="Verdana" w:cs="Times New Roman"/>
+          <w:b/>
+          <w:bCs/>
           <w:i/>
           <w:iCs/>
           <w:color w:val="333333"/>
           <w:sz w:val="20"/>
           <w:szCs w:val="20"/>
         </w:rPr>
+        <w:t xml:space="preserve"> point</w:t>
+      </w:r>
+      <w:r>
+        <w:rPr>
+          <w:rFonts w:ascii="Verdana" w:hAnsi="Verdana" w:cs="Times New Roman"/>
+          <w:b/>
+          <w:bCs/>
+          <w:i/>
+          <w:iCs/>
+          <w:color w:val="333333"/>
+          <w:sz w:val="20"/>
+          <w:szCs w:val="20"/>
+        </w:rPr>
+        <w:t>s</w:t>
+      </w:r>
+      <w:r>
+        <w:rPr>
+          <w:rFonts w:ascii="Verdana" w:hAnsi="Verdana" w:cs="Times New Roman"/>
+          <w:b/>
+          <w:bCs/>
+          <w:i/>
+          <w:iCs/>
+          <w:color w:val="333333"/>
+          <w:sz w:val="20"/>
+          <w:szCs w:val="20"/>
+        </w:rPr>
+        <w:t>):</w:t>
+      </w:r>
+      <w:r>
+        <w:rPr>
+          <w:rFonts w:ascii="Verdana" w:hAnsi="Verdana" w:cs="Times New Roman"/>
+          <w:b/>
+          <w:bCs/>
+          <w:i/>
+          <w:iCs/>
+          <w:color w:val="333333"/>
+          <w:sz w:val="20"/>
+          <w:szCs w:val="20"/>
+        </w:rPr>
+        <w:t xml:space="preserve"> </w:t>
+      </w:r>
+      <w:r>
+        <w:rPr>
+          <w:rFonts w:ascii="Verdana" w:hAnsi="Verdana" w:cs="Times New Roman"/>
+          <w:i/>
+          <w:iCs/>
+          <w:color w:val="333333"/>
+          <w:sz w:val="20"/>
+          <w:szCs w:val="20"/>
+        </w:rPr>
         <w:t xml:space="preserve">Write a </w:t>
       </w:r>
       <w:r>
@@ -5525,7 +5618,7 @@
           <w:sz w:val="20"/>
           <w:szCs w:val="20"/>
         </w:rPr>
-        <w:t xml:space="preserve">-greedy policy during training. Your agent will need to train for many episodes before the q-values converge. </w:t>
+        <w:t>-greedy policy during training</w:t>
       </w:r>
       <w:r>
         <w:rPr>
@@ -5534,6 +5627,24 @@
           <w:sz w:val="20"/>
           <w:szCs w:val="20"/>
         </w:rPr>
+        <w:t xml:space="preserve"> (and only during training – during testing it should follow the extracted policy)</w:t>
+      </w:r>
+      <w:r>
+        <w:rPr>
+          <w:rFonts w:ascii="Verdana" w:hAnsi="Verdana" w:cs="Courier New"/>
+          <w:color w:val="333333"/>
+          <w:sz w:val="20"/>
+          <w:szCs w:val="20"/>
+        </w:rPr>
+        <w:t xml:space="preserve">. Your agent will need to train for many episodes before the q-values converge. </w:t>
+      </w:r>
+      <w:r>
+        <w:rPr>
+          <w:rFonts w:ascii="Verdana" w:hAnsi="Verdana" w:cs="Courier New"/>
+          <w:color w:val="333333"/>
+          <w:sz w:val="20"/>
+          <w:szCs w:val="20"/>
+        </w:rPr>
         <w:t>Although default values have been set/given in the code, y</w:t>
       </w:r>
       <w:r>
@@ -5552,7 +5663,7 @@
           <w:sz w:val="20"/>
           <w:szCs w:val="20"/>
         </w:rPr>
-        <w:t xml:space="preserve">are </w:t>
+        <w:t>are strongly encouraged to</w:t>
       </w:r>
       <w:r>
         <w:rPr>
@@ -5561,8 +5672,7 @@
           <w:sz w:val="20"/>
           <w:szCs w:val="20"/>
         </w:rPr>
-        <w:lastRenderedPageBreak/>
-        <w:t>strongly encouraged to</w:t>
+        <w:t xml:space="preserve"> play round with the hyperparameters</w:t>
       </w:r>
       <w:r>
         <w:rPr>
@@ -5571,7 +5681,7 @@
           <w:sz w:val="20"/>
           <w:szCs w:val="20"/>
         </w:rPr>
-        <w:t xml:space="preserve"> play round with the hyperparameters</w:t>
+        <w:t xml:space="preserve"> of q-learning</w:t>
       </w:r>
       <w:r>
         <w:rPr>
@@ -5580,7 +5690,7 @@
           <w:sz w:val="20"/>
           <w:szCs w:val="20"/>
         </w:rPr>
-        <w:t xml:space="preserve"> of q-learning</w:t>
+        <w:t>: the learning rate (</w:t>
       </w:r>
       <w:r>
         <w:rPr>
@@ -5589,7 +5699,7 @@
           <w:sz w:val="20"/>
           <w:szCs w:val="20"/>
         </w:rPr>
-        <w:t>: the learning rate (</w:t>
+        <w:sym w:font="Symbol" w:char="F061"/>
       </w:r>
       <w:r>
         <w:rPr>
@@ -5598,7 +5708,7 @@
           <w:sz w:val="20"/>
           <w:szCs w:val="20"/>
         </w:rPr>
-        <w:sym w:font="Symbol" w:char="F061"/>
+        <w:t>), number of episodes to train, as well as the epsilon in</w:t>
       </w:r>
       <w:r>
         <w:rPr>
@@ -5607,7 +5717,7 @@
           <w:sz w:val="20"/>
           <w:szCs w:val="20"/>
         </w:rPr>
-        <w:t>), number of episodes to train, as well as the epsilon in</w:t>
+        <w:t xml:space="preserve"> the </w:t>
       </w:r>
       <w:r>
         <w:rPr>
@@ -5616,7 +5726,7 @@
           <w:sz w:val="20"/>
           <w:szCs w:val="20"/>
         </w:rPr>
-        <w:t xml:space="preserve"> the </w:t>
+        <w:sym w:font="Symbol" w:char="F065"/>
       </w:r>
       <w:r>
         <w:rPr>
@@ -5625,7 +5735,7 @@
           <w:sz w:val="20"/>
           <w:szCs w:val="20"/>
         </w:rPr>
-        <w:sym w:font="Symbol" w:char="F065"/>
+        <w:t>-</w:t>
       </w:r>
       <w:r>
         <w:rPr>
@@ -5634,7 +5744,7 @@
           <w:sz w:val="20"/>
           <w:szCs w:val="20"/>
         </w:rPr>
-        <w:t>-</w:t>
+        <w:t>greedy policy</w:t>
       </w:r>
       <w:r>
         <w:rPr>
@@ -5643,7 +5753,7 @@
           <w:sz w:val="20"/>
           <w:szCs w:val="20"/>
         </w:rPr>
-        <w:t>greedy policy</w:t>
+        <w:t xml:space="preserve"> followed during training</w:t>
       </w:r>
       <w:r>
         <w:rPr>
@@ -5652,17 +5762,10 @@
           <w:sz w:val="20"/>
           <w:szCs w:val="20"/>
         </w:rPr>
-        <w:t xml:space="preserve"> followed during training</w:t>
-      </w:r>
-      <w:r>
-        <w:rPr>
-          <w:rFonts w:ascii="Verdana" w:hAnsi="Verdana" w:cs="Courier New"/>
-          <w:color w:val="333333"/>
-          <w:sz w:val="20"/>
-          <w:szCs w:val="20"/>
-        </w:rPr>
         <w:t>.</w:t>
       </w:r>
+      <w:bookmarkStart w:id="0" w:name="_GoBack"/>
+      <w:bookmarkEnd w:id="0"/>
     </w:p>
     <w:p>
       <w:pPr>

</xml_diff>

<commit_message>
updated deadline to 3:30pm
</commit_message>
<xml_diff>
--- a/Coursework2-part1.docx
+++ b/Coursework2-part1.docx
@@ -93,7 +93,15 @@
         <w:t xml:space="preserve"> </w:t>
       </w:r>
       <w:r>
-        <w:t xml:space="preserve">3pm sharp, on </w:t>
+        <w:t>3</w:t>
+      </w:r>
+      <w:r>
+        <w:t>:30</w:t>
+      </w:r>
+      <w:bookmarkStart w:id="0" w:name="_GoBack"/>
+      <w:bookmarkEnd w:id="0"/>
+      <w:r>
+        <w:t xml:space="preserve">pm sharp, on </w:t>
       </w:r>
       <w:r>
         <w:rPr>
@@ -518,7 +526,6 @@
         </w:rPr>
         <w:t xml:space="preserve">under </w:t>
       </w:r>
-      <w:proofErr w:type="spellStart"/>
       <w:r>
         <w:rPr>
           <w:rFonts w:ascii="Courier New" w:hAnsi="Courier New" w:cs="Courier New"/>
@@ -526,9 +533,8 @@
           <w:sz w:val="20"/>
           <w:szCs w:val="20"/>
         </w:rPr>
-        <w:t>src</w:t>
-      </w:r>
-      <w:proofErr w:type="spellEnd"/>
+        <w:t>src/main/java</w:t>
+      </w:r>
       <w:r>
         <w:rPr>
           <w:rFonts w:ascii="Courier New" w:hAnsi="Courier New" w:cs="Courier New"/>
@@ -536,36 +542,7 @@
           <w:sz w:val="20"/>
           <w:szCs w:val="20"/>
         </w:rPr>
-        <w:t>/main/</w:t>
-      </w:r>
-      <w:proofErr w:type="spellStart"/>
-      <w:r>
-        <w:rPr>
-          <w:rFonts w:ascii="Courier New" w:hAnsi="Courier New" w:cs="Courier New"/>
-          <w:color w:val="333333"/>
-          <w:sz w:val="20"/>
-          <w:szCs w:val="20"/>
-        </w:rPr>
-        <w:t>java</w:t>
-      </w:r>
-      <w:r>
-        <w:rPr>
-          <w:rFonts w:ascii="Courier New" w:hAnsi="Courier New" w:cs="Courier New"/>
-          <w:color w:val="333333"/>
-          <w:sz w:val="20"/>
-          <w:szCs w:val="20"/>
-        </w:rPr>
-        <w:t>doc</w:t>
-      </w:r>
-      <w:proofErr w:type="spellEnd"/>
-      <w:r>
-        <w:rPr>
-          <w:rFonts w:ascii="Courier New" w:hAnsi="Courier New" w:cs="Courier New"/>
-          <w:color w:val="333333"/>
-          <w:sz w:val="20"/>
-          <w:szCs w:val="20"/>
-        </w:rPr>
-        <w:t>/</w:t>
+        <w:t>doc/</w:t>
       </w:r>
       <w:r>
         <w:rPr>
@@ -1672,7 +1649,6 @@
               </w:rPr>
               <w:t xml:space="preserve">Tic-Tac-Toe agent that plays randomly according to a </w:t>
             </w:r>
-            <w:proofErr w:type="spellStart"/>
             <w:r>
               <w:rPr>
                 <w:rFonts w:ascii="Courier New" w:eastAsia="Times New Roman" w:hAnsi="Courier New" w:cs="Courier New"/>
@@ -1682,7 +1658,6 @@
               </w:rPr>
               <w:t>RandomPolicy</w:t>
             </w:r>
-            <w:proofErr w:type="spellEnd"/>
           </w:p>
         </w:tc>
       </w:tr>
@@ -1791,27 +1766,7 @@
                 <w:sz w:val="20"/>
                 <w:szCs w:val="20"/>
               </w:rPr>
-              <w:t>A transition outcome tuple (</w:t>
-            </w:r>
-            <w:proofErr w:type="spellStart"/>
-            <w:r>
-              <w:rPr>
-                <w:rFonts w:ascii="Verdana" w:eastAsia="Times New Roman" w:hAnsi="Verdana" w:cs="Times New Roman"/>
-                <w:color w:val="333333"/>
-                <w:sz w:val="20"/>
-                <w:szCs w:val="20"/>
-              </w:rPr>
-              <w:t>s,a,r,s</w:t>
-            </w:r>
-            <w:proofErr w:type="spellEnd"/>
-            <w:r>
-              <w:rPr>
-                <w:rFonts w:ascii="Verdana" w:eastAsia="Times New Roman" w:hAnsi="Verdana" w:cs="Times New Roman"/>
-                <w:color w:val="333333"/>
-                <w:sz w:val="20"/>
-                <w:szCs w:val="20"/>
-              </w:rPr>
-              <w:t>’)</w:t>
+              <w:t>A transition outcome tuple (s,a,r,s’)</w:t>
             </w:r>
           </w:p>
         </w:tc>
@@ -2017,7 +1972,6 @@
               </w:rPr>
               <w:t xml:space="preserve">A subclass of policy – it’s a random policy used by a </w:t>
             </w:r>
-            <w:proofErr w:type="spellStart"/>
             <w:r>
               <w:rPr>
                 <w:rFonts w:ascii="Courier New" w:eastAsia="Times New Roman" w:hAnsi="Courier New" w:cs="Courier New"/>
@@ -2027,7 +1981,6 @@
               </w:rPr>
               <w:t>RandomAgent</w:t>
             </w:r>
-            <w:proofErr w:type="spellEnd"/>
             <w:r>
               <w:rPr>
                 <w:rFonts w:ascii="Verdana" w:eastAsia="Times New Roman" w:hAnsi="Verdana" w:cs="Times New Roman"/>
@@ -2856,27 +2809,7 @@
           <w:sz w:val="20"/>
           <w:szCs w:val="20"/>
         </w:rPr>
-        <w:t xml:space="preserve">and you’ll be able to play the </w:t>
-      </w:r>
-      <w:proofErr w:type="spellStart"/>
-      <w:r>
-        <w:rPr>
-          <w:rFonts w:ascii="Verdana" w:hAnsi="Verdana" w:cs="Times New Roman"/>
-          <w:color w:val="333333"/>
-          <w:sz w:val="20"/>
-          <w:szCs w:val="20"/>
-        </w:rPr>
-        <w:t>RandomAgent</w:t>
-      </w:r>
-      <w:proofErr w:type="spellEnd"/>
-      <w:r>
-        <w:rPr>
-          <w:rFonts w:ascii="Verdana" w:hAnsi="Verdana" w:cs="Times New Roman"/>
-          <w:color w:val="333333"/>
-          <w:sz w:val="20"/>
-          <w:szCs w:val="20"/>
-        </w:rPr>
-        <w:t xml:space="preserve"> using the command line</w:t>
+        <w:t>and you’ll be able to play the RandomAgent using the command line</w:t>
       </w:r>
       <w:r>
         <w:rPr>
@@ -2941,9 +2874,8 @@
           <w:sz w:val="29"/>
           <w:szCs w:val="29"/>
         </w:rPr>
-        <w:t>–</w:t>
-      </w:r>
-      <w:proofErr w:type="spellStart"/>
+        <w:t xml:space="preserve">–cp </w:t>
+      </w:r>
       <w:r>
         <w:rPr>
           <w:rFonts w:ascii="Courier New" w:hAnsi="Courier New" w:cs="Courier New"/>
@@ -2951,9 +2883,8 @@
           <w:sz w:val="29"/>
           <w:szCs w:val="29"/>
         </w:rPr>
-        <w:t>cp</w:t>
-      </w:r>
-      <w:proofErr w:type="spellEnd"/>
+        <w:t>target</w:t>
+      </w:r>
       <w:r>
         <w:rPr>
           <w:rFonts w:ascii="Courier New" w:hAnsi="Courier New" w:cs="Courier New"/>
@@ -2961,7 +2892,7 @@
           <w:sz w:val="29"/>
           <w:szCs w:val="29"/>
         </w:rPr>
-        <w:t xml:space="preserve"> </w:t>
+        <w:t>/</w:t>
       </w:r>
       <w:r>
         <w:rPr>
@@ -2970,7 +2901,7 @@
           <w:sz w:val="29"/>
           <w:szCs w:val="29"/>
         </w:rPr>
-        <w:t>target</w:t>
+        <w:t>classes/</w:t>
       </w:r>
       <w:r>
         <w:rPr>
@@ -2979,7 +2910,7 @@
           <w:sz w:val="29"/>
           <w:szCs w:val="29"/>
         </w:rPr>
-        <w:t>/</w:t>
+        <w:t xml:space="preserve"> </w:t>
       </w:r>
       <w:r>
         <w:rPr>
@@ -2988,7 +2919,7 @@
           <w:sz w:val="29"/>
           <w:szCs w:val="29"/>
         </w:rPr>
-        <w:t>classes/</w:t>
+        <w:t>ticTacToe.</w:t>
       </w:r>
       <w:r>
         <w:rPr>
@@ -2997,28 +2928,8 @@
           <w:sz w:val="29"/>
           <w:szCs w:val="29"/>
         </w:rPr>
-        <w:t xml:space="preserve"> </w:t>
-      </w:r>
-      <w:proofErr w:type="spellStart"/>
-      <w:r>
-        <w:rPr>
-          <w:rFonts w:ascii="Courier New" w:hAnsi="Courier New" w:cs="Courier New"/>
-          <w:color w:val="333333"/>
-          <w:sz w:val="29"/>
-          <w:szCs w:val="29"/>
-        </w:rPr>
-        <w:t>ticTacToe.</w:t>
-      </w:r>
-      <w:r>
-        <w:rPr>
-          <w:rFonts w:ascii="Courier New" w:hAnsi="Courier New" w:cs="Courier New"/>
-          <w:color w:val="333333"/>
-          <w:sz w:val="29"/>
-          <w:szCs w:val="29"/>
-        </w:rPr>
         <w:t>Game</w:t>
       </w:r>
-      <w:proofErr w:type="spellEnd"/>
     </w:p>
     <w:p>
       <w:pPr>
@@ -3150,9 +3061,8 @@
           <w:sz w:val="29"/>
           <w:szCs w:val="29"/>
         </w:rPr>
-        <w:t>–</w:t>
-      </w:r>
-      <w:proofErr w:type="spellStart"/>
+        <w:t xml:space="preserve">–cp </w:t>
+      </w:r>
       <w:r>
         <w:rPr>
           <w:rFonts w:ascii="Courier New" w:hAnsi="Courier New" w:cs="Courier New"/>
@@ -3160,46 +3070,7 @@
           <w:sz w:val="29"/>
           <w:szCs w:val="29"/>
         </w:rPr>
-        <w:t>cp</w:t>
-      </w:r>
-      <w:proofErr w:type="spellEnd"/>
-      <w:r>
-        <w:rPr>
-          <w:rFonts w:ascii="Courier New" w:hAnsi="Courier New" w:cs="Courier New"/>
-          <w:color w:val="333333"/>
-          <w:sz w:val="29"/>
-          <w:szCs w:val="29"/>
-        </w:rPr>
-        <w:t xml:space="preserve"> </w:t>
-      </w:r>
-      <w:r>
-        <w:rPr>
-          <w:rFonts w:ascii="Courier New" w:hAnsi="Courier New" w:cs="Courier New"/>
-          <w:color w:val="333333"/>
-          <w:sz w:val="29"/>
-          <w:szCs w:val="29"/>
-        </w:rPr>
-        <w:t xml:space="preserve">target/classes/ </w:t>
-      </w:r>
-      <w:proofErr w:type="spellStart"/>
-      <w:r>
-        <w:rPr>
-          <w:rFonts w:ascii="Courier New" w:hAnsi="Courier New" w:cs="Courier New"/>
-          <w:color w:val="333333"/>
-          <w:sz w:val="29"/>
-          <w:szCs w:val="29"/>
-        </w:rPr>
-        <w:t>ticTacToe.Game</w:t>
-      </w:r>
-      <w:proofErr w:type="spellEnd"/>
-      <w:r>
-        <w:rPr>
-          <w:rFonts w:ascii="Courier New" w:hAnsi="Courier New" w:cs="Courier New"/>
-          <w:color w:val="333333"/>
-          <w:sz w:val="29"/>
-          <w:szCs w:val="29"/>
-        </w:rPr>
-        <w:t xml:space="preserve"> </w:t>
+        <w:t xml:space="preserve">target/classes/ ticTacToe.Game </w:t>
       </w:r>
       <w:r>
         <w:rPr>
@@ -3228,27 +3099,7 @@
           <w:sz w:val="20"/>
           <w:szCs w:val="20"/>
         </w:rPr>
-        <w:t xml:space="preserve">Use the –x &amp; -o options to specify the agents that you want to play the game. Your own agents, namely, Value Iteration, Policy Iteration, and Q-Learning agents are denoted as vi, pi &amp; </w:t>
-      </w:r>
-      <w:proofErr w:type="spellStart"/>
-      <w:r>
-        <w:rPr>
-          <w:rFonts w:ascii="Verdana" w:hAnsi="Verdana" w:cs="Times New Roman"/>
-          <w:color w:val="333333"/>
-          <w:sz w:val="20"/>
-          <w:szCs w:val="20"/>
-        </w:rPr>
-        <w:t>ql</w:t>
-      </w:r>
-      <w:proofErr w:type="spellEnd"/>
-      <w:r>
-        <w:rPr>
-          <w:rFonts w:ascii="Verdana" w:hAnsi="Verdana" w:cs="Times New Roman"/>
-          <w:color w:val="333333"/>
-          <w:sz w:val="20"/>
-          <w:szCs w:val="20"/>
-        </w:rPr>
-        <w:t xml:space="preserve"> respectively, and </w:t>
+        <w:t xml:space="preserve">Use the –x &amp; -o options to specify the agents that you want to play the game. Your own agents, namely, Value Iteration, Policy Iteration, and Q-Learning agents are denoted as vi, pi &amp; ql respectively, and </w:t>
       </w:r>
       <w:r>
         <w:rPr>
@@ -3277,27 +3128,7 @@
           <w:sz w:val="20"/>
           <w:szCs w:val="20"/>
         </w:rPr>
-        <w:t xml:space="preserve"> For example if you want two </w:t>
-      </w:r>
-      <w:proofErr w:type="spellStart"/>
-      <w:r>
-        <w:rPr>
-          <w:rFonts w:ascii="Verdana" w:hAnsi="Verdana" w:cs="Times New Roman"/>
-          <w:color w:val="333333"/>
-          <w:sz w:val="20"/>
-          <w:szCs w:val="20"/>
-        </w:rPr>
-        <w:t>RandomAgents</w:t>
-      </w:r>
-      <w:proofErr w:type="spellEnd"/>
-      <w:r>
-        <w:rPr>
-          <w:rFonts w:ascii="Verdana" w:hAnsi="Verdana" w:cs="Times New Roman"/>
-          <w:color w:val="333333"/>
-          <w:sz w:val="20"/>
-          <w:szCs w:val="20"/>
-        </w:rPr>
-        <w:t xml:space="preserve"> to play out the game, you do it like this:</w:t>
+        <w:t xml:space="preserve"> For example if you want two RandomAgents to play out the game, you do it like this:</w:t>
       </w:r>
     </w:p>
     <w:p>
@@ -3353,19 +3184,8 @@
           <w:sz w:val="29"/>
           <w:szCs w:val="29"/>
         </w:rPr>
-        <w:t xml:space="preserve">target/classes/ </w:t>
-      </w:r>
-      <w:proofErr w:type="spellStart"/>
-      <w:r>
-        <w:rPr>
-          <w:rFonts w:ascii="Courier New" w:hAnsi="Courier New" w:cs="Courier New"/>
-          <w:color w:val="333333"/>
-          <w:sz w:val="29"/>
-          <w:szCs w:val="29"/>
-        </w:rPr>
-        <w:t>ticTacToe.Game</w:t>
-      </w:r>
-      <w:proofErr w:type="spellEnd"/>
+        <w:t>target/classes/ ticTacToe.Game</w:t>
+      </w:r>
       <w:r>
         <w:rPr>
           <w:rFonts w:ascii="Courier New" w:hAnsi="Courier New" w:cs="Courier New"/>
@@ -3568,27 +3388,7 @@
           <w:sz w:val="20"/>
           <w:szCs w:val="20"/>
         </w:rPr>
-        <w:t xml:space="preserve">iterate() &amp; </w:t>
-      </w:r>
-      <w:proofErr w:type="spellStart"/>
-      <w:r>
-        <w:rPr>
-          <w:rFonts w:ascii="Courier New" w:hAnsi="Courier New" w:cs="Courier New"/>
-          <w:color w:val="333333"/>
-          <w:sz w:val="20"/>
-          <w:szCs w:val="20"/>
-        </w:rPr>
-        <w:t>extractPolicy</w:t>
-      </w:r>
-      <w:proofErr w:type="spellEnd"/>
-      <w:r>
-        <w:rPr>
-          <w:rFonts w:ascii="Courier New" w:hAnsi="Courier New" w:cs="Courier New"/>
-          <w:color w:val="333333"/>
-          <w:sz w:val="20"/>
-          <w:szCs w:val="20"/>
-        </w:rPr>
-        <w:t xml:space="preserve">() </w:t>
+        <w:t xml:space="preserve">iterate() &amp; extractPolicy() </w:t>
       </w:r>
       <w:r>
         <w:rPr>
@@ -3709,7 +3509,6 @@
         </w:rPr>
         <w:t> </w:t>
       </w:r>
-      <w:proofErr w:type="spellStart"/>
       <w:r>
         <w:rPr>
           <w:rFonts w:ascii="Courier New" w:hAnsi="Courier New" w:cs="Courier New"/>
@@ -3719,7 +3518,6 @@
         </w:rPr>
         <w:t>ValueIterationAgent</w:t>
       </w:r>
-      <w:proofErr w:type="spellEnd"/>
       <w:r>
         <w:rPr>
           <w:rFonts w:ascii="Verdana" w:hAnsi="Verdana" w:cs="Times New Roman"/>
@@ -3790,27 +3588,7 @@
           <w:sz w:val="20"/>
           <w:szCs w:val="20"/>
         </w:rPr>
-        <w:t xml:space="preserve"> states (the </w:t>
-      </w:r>
-      <w:proofErr w:type="spellStart"/>
-      <w:r>
-        <w:rPr>
-          <w:rFonts w:ascii="Verdana" w:hAnsi="Verdana" w:cs="Times New Roman"/>
-          <w:color w:val="333333"/>
-          <w:sz w:val="20"/>
-          <w:szCs w:val="20"/>
-        </w:rPr>
-        <w:t>sPrimes</w:t>
-      </w:r>
-      <w:proofErr w:type="spellEnd"/>
-      <w:r>
-        <w:rPr>
-          <w:rFonts w:ascii="Verdana" w:hAnsi="Verdana" w:cs="Times New Roman"/>
-          <w:color w:val="333333"/>
-          <w:sz w:val="20"/>
-          <w:szCs w:val="20"/>
-        </w:rPr>
-        <w:t>)</w:t>
+        <w:t xml:space="preserve"> states (the sPrimes)</w:t>
       </w:r>
       <w:r>
         <w:rPr>
@@ -3866,7 +3644,6 @@
         </w:rPr>
         <w:t xml:space="preserve">. You can do this using the provided </w:t>
       </w:r>
-      <w:proofErr w:type="spellStart"/>
       <w:r>
         <w:rPr>
           <w:rFonts w:ascii="Courier New" w:hAnsi="Courier New" w:cs="Courier New"/>
@@ -3876,7 +3653,6 @@
         </w:rPr>
         <w:t>generateTransitions</w:t>
       </w:r>
-      <w:proofErr w:type="spellEnd"/>
       <w:r>
         <w:rPr>
           <w:rFonts w:ascii="Verdana" w:hAnsi="Verdana" w:cs="Times New Roman"/>
@@ -3968,17 +3744,7 @@
           <w:szCs w:val="20"/>
         </w:rPr>
         <w:lastRenderedPageBreak/>
-        <w:t xml:space="preserve">Value iteration computes k-step estimates of the optimal values, </w:t>
-      </w:r>
-      <w:proofErr w:type="spellStart"/>
-      <w:r>
-        <w:rPr>
-          <w:rFonts w:ascii="Verdana" w:hAnsi="Verdana" w:cs="Times New Roman"/>
-          <w:color w:val="333333"/>
-          <w:sz w:val="20"/>
-          <w:szCs w:val="20"/>
-        </w:rPr>
-        <w:t>V</w:t>
+        <w:t>Value iteration computes k-step estimates of the optimal values, V</w:t>
       </w:r>
       <w:r>
         <w:rPr>
@@ -3990,7 +3756,6 @@
         </w:rPr>
         <w:t>k</w:t>
       </w:r>
-      <w:proofErr w:type="spellEnd"/>
       <w:r>
         <w:rPr>
           <w:rFonts w:ascii="Verdana" w:hAnsi="Verdana" w:cs="Times New Roman"/>
@@ -4007,37 +3772,7 @@
           <w:sz w:val="20"/>
           <w:szCs w:val="20"/>
         </w:rPr>
-        <w:t xml:space="preserve">You will see that the </w:t>
-      </w:r>
-      <w:proofErr w:type="spellStart"/>
-      <w:r>
-        <w:rPr>
-          <w:rFonts w:ascii="Verdana" w:hAnsi="Verdana" w:cs="Times New Roman"/>
-          <w:color w:val="333333"/>
-          <w:sz w:val="20"/>
-          <w:szCs w:val="20"/>
-        </w:rPr>
-        <w:t>the</w:t>
-      </w:r>
-      <w:proofErr w:type="spellEnd"/>
-      <w:r>
-        <w:rPr>
-          <w:rFonts w:ascii="Verdana" w:hAnsi="Verdana" w:cs="Times New Roman"/>
-          <w:color w:val="333333"/>
-          <w:sz w:val="20"/>
-          <w:szCs w:val="20"/>
-        </w:rPr>
-        <w:t xml:space="preserve"> Value Function, </w:t>
-      </w:r>
-      <w:proofErr w:type="spellStart"/>
-      <w:r>
-        <w:rPr>
-          <w:rFonts w:ascii="Verdana" w:hAnsi="Verdana" w:cs="Times New Roman"/>
-          <w:color w:val="333333"/>
-          <w:sz w:val="20"/>
-          <w:szCs w:val="20"/>
-        </w:rPr>
-        <w:t>V</w:t>
+        <w:t>You will see that the the Value Function, V</w:t>
       </w:r>
       <w:r>
         <w:rPr>
@@ -4049,7 +3784,6 @@
         </w:rPr>
         <w:t>k</w:t>
       </w:r>
-      <w:proofErr w:type="spellEnd"/>
       <w:r>
         <w:rPr>
           <w:rFonts w:ascii="Verdana" w:hAnsi="Verdana" w:cs="Times New Roman"/>
@@ -4095,7 +3829,6 @@
         </w:rPr>
         <w:t xml:space="preserve"> value. The corresponding </w:t>
       </w:r>
-      <w:proofErr w:type="spellStart"/>
       <w:r>
         <w:rPr>
           <w:rFonts w:ascii="Courier New" w:hAnsi="Courier New" w:cs="Courier New"/>
@@ -4105,7 +3838,6 @@
         </w:rPr>
         <w:t>hashCode</w:t>
       </w:r>
-      <w:proofErr w:type="spellEnd"/>
       <w:r>
         <w:rPr>
           <w:rFonts w:ascii="Verdana" w:hAnsi="Verdana" w:cs="Times New Roman"/>
@@ -4426,7 +4158,6 @@
         </w:rPr>
         <w:t>The following command loads your </w:t>
       </w:r>
-      <w:proofErr w:type="spellStart"/>
       <w:r>
         <w:rPr>
           <w:rFonts w:ascii="Courier New" w:hAnsi="Courier New" w:cs="Courier New"/>
@@ -4436,7 +4167,6 @@
         </w:rPr>
         <w:t>ValueIterationAgent</w:t>
       </w:r>
-      <w:proofErr w:type="spellEnd"/>
       <w:r>
         <w:rPr>
           <w:rFonts w:ascii="Verdana" w:hAnsi="Verdana" w:cs="Times New Roman"/>
@@ -4555,27 +4285,7 @@
           <w:sz w:val="29"/>
           <w:szCs w:val="29"/>
         </w:rPr>
-        <w:t xml:space="preserve">target/classes/ </w:t>
-      </w:r>
-      <w:proofErr w:type="spellStart"/>
-      <w:r>
-        <w:rPr>
-          <w:rFonts w:ascii="Courier New" w:hAnsi="Courier New" w:cs="Courier New"/>
-          <w:color w:val="333333"/>
-          <w:sz w:val="29"/>
-          <w:szCs w:val="29"/>
-        </w:rPr>
-        <w:t>ticTacToe.Game</w:t>
-      </w:r>
-      <w:proofErr w:type="spellEnd"/>
-      <w:r>
-        <w:rPr>
-          <w:rFonts w:ascii="Courier New" w:hAnsi="Courier New" w:cs="Courier New"/>
-          <w:color w:val="333333"/>
-          <w:sz w:val="29"/>
-          <w:szCs w:val="29"/>
-        </w:rPr>
-        <w:t xml:space="preserve"> </w:t>
+        <w:t xml:space="preserve">target/classes/ ticTacToe.Game </w:t>
       </w:r>
       <w:r>
         <w:rPr>
@@ -4823,7 +4533,6 @@
         </w:rPr>
         <w:t xml:space="preserve"> by implementing the </w:t>
       </w:r>
-      <w:proofErr w:type="spellStart"/>
       <w:r>
         <w:rPr>
           <w:rFonts w:ascii="Courier New" w:hAnsi="Courier New" w:cs="Courier New"/>
@@ -4831,9 +4540,17 @@
           <w:sz w:val="20"/>
           <w:szCs w:val="20"/>
         </w:rPr>
-        <w:t>initRandomPolicy</w:t>
-      </w:r>
-      <w:proofErr w:type="spellEnd"/>
+        <w:t>initRandomPolicy()</w:t>
+      </w:r>
+      <w:r>
+        <w:rPr>
+          <w:rFonts w:ascii="Verdana" w:hAnsi="Verdana" w:cs="Times New Roman"/>
+          <w:color w:val="333333"/>
+          <w:sz w:val="20"/>
+          <w:szCs w:val="20"/>
+        </w:rPr>
+        <w:t xml:space="preserve">, </w:t>
+      </w:r>
       <w:r>
         <w:rPr>
           <w:rFonts w:ascii="Courier New" w:hAnsi="Courier New" w:cs="Courier New"/>
@@ -4841,18 +4558,8 @@
           <w:sz w:val="20"/>
           <w:szCs w:val="20"/>
         </w:rPr>
-        <w:t>()</w:t>
-      </w:r>
-      <w:r>
-        <w:rPr>
-          <w:rFonts w:ascii="Verdana" w:hAnsi="Verdana" w:cs="Times New Roman"/>
-          <w:color w:val="333333"/>
-          <w:sz w:val="20"/>
-          <w:szCs w:val="20"/>
-        </w:rPr>
-        <w:t xml:space="preserve">, </w:t>
-      </w:r>
-      <w:proofErr w:type="spellStart"/>
+        <w:t>eval</w:t>
+      </w:r>
       <w:r>
         <w:rPr>
           <w:rFonts w:ascii="Courier New" w:hAnsi="Courier New" w:cs="Courier New"/>
@@ -4860,7 +4567,7 @@
           <w:sz w:val="20"/>
           <w:szCs w:val="20"/>
         </w:rPr>
-        <w:t>eval</w:t>
+        <w:t xml:space="preserve">uatePolicy(), improvePolicy() &amp; </w:t>
       </w:r>
       <w:r>
         <w:rPr>
@@ -4869,9 +4576,35 @@
           <w:sz w:val="20"/>
           <w:szCs w:val="20"/>
         </w:rPr>
-        <w:t>uatePolicy</w:t>
-      </w:r>
-      <w:proofErr w:type="spellEnd"/>
+        <w:t xml:space="preserve">train() </w:t>
+      </w:r>
+      <w:r>
+        <w:rPr>
+          <w:rFonts w:ascii="Verdana" w:hAnsi="Verdana" w:cs="Courier New"/>
+          <w:color w:val="333333"/>
+          <w:sz w:val="20"/>
+          <w:szCs w:val="20"/>
+        </w:rPr>
+        <w:t>methods.</w:t>
+      </w:r>
+      <w:r>
+        <w:rPr>
+          <w:rFonts w:ascii="Verdana" w:hAnsi="Verdana" w:cs="Courier New"/>
+          <w:color w:val="333333"/>
+          <w:sz w:val="20"/>
+          <w:szCs w:val="20"/>
+        </w:rPr>
+        <w:t xml:space="preserve"> </w:t>
+      </w:r>
+      <w:r>
+        <w:rPr>
+          <w:rFonts w:ascii="Verdana" w:hAnsi="Verdana" w:cs="Courier New"/>
+          <w:color w:val="333333"/>
+          <w:sz w:val="20"/>
+          <w:szCs w:val="20"/>
+        </w:rPr>
+        <w:t xml:space="preserve">The </w:t>
+      </w:r>
       <w:r>
         <w:rPr>
           <w:rFonts w:ascii="Courier New" w:hAnsi="Courier New" w:cs="Courier New"/>
@@ -4879,9 +4612,53 @@
           <w:sz w:val="20"/>
           <w:szCs w:val="20"/>
         </w:rPr>
-        <w:t xml:space="preserve">(), </w:t>
-      </w:r>
-      <w:proofErr w:type="spellStart"/>
+        <w:t>evaluatePolicy()</w:t>
+      </w:r>
+      <w:r>
+        <w:rPr>
+          <w:rFonts w:ascii="Verdana" w:hAnsi="Verdana" w:cs="Courier New"/>
+          <w:color w:val="333333"/>
+          <w:sz w:val="20"/>
+          <w:szCs w:val="20"/>
+        </w:rPr>
+        <w:t xml:space="preserve"> method </w:t>
+      </w:r>
+      <w:r>
+        <w:rPr>
+          <w:rFonts w:ascii="Verdana" w:hAnsi="Verdana" w:cs="Courier New"/>
+          <w:color w:val="333333"/>
+          <w:sz w:val="20"/>
+          <w:szCs w:val="20"/>
+        </w:rPr>
+        <w:t>should evaluate</w:t>
+      </w:r>
+      <w:r>
+        <w:rPr>
+          <w:rFonts w:ascii="Verdana" w:hAnsi="Verdana" w:cs="Courier New"/>
+          <w:color w:val="333333"/>
+          <w:sz w:val="20"/>
+          <w:szCs w:val="20"/>
+        </w:rPr>
+        <w:t xml:space="preserve"> the current policy</w:t>
+      </w:r>
+      <w:r>
+        <w:rPr>
+          <w:rFonts w:ascii="Verdana" w:hAnsi="Verdana" w:cs="Courier New"/>
+          <w:color w:val="333333"/>
+          <w:sz w:val="20"/>
+          <w:szCs w:val="20"/>
+        </w:rPr>
+        <w:t xml:space="preserve"> (see your lecture notes)</w:t>
+      </w:r>
+      <w:r>
+        <w:rPr>
+          <w:rFonts w:ascii="Verdana" w:hAnsi="Verdana" w:cs="Courier New"/>
+          <w:color w:val="333333"/>
+          <w:sz w:val="20"/>
+          <w:szCs w:val="20"/>
+        </w:rPr>
+        <w:t xml:space="preserve">, specified in the </w:t>
+      </w:r>
       <w:r>
         <w:rPr>
           <w:rFonts w:ascii="Courier New" w:hAnsi="Courier New" w:cs="Courier New"/>
@@ -4889,9 +4666,8 @@
           <w:sz w:val="20"/>
           <w:szCs w:val="20"/>
         </w:rPr>
-        <w:t>improvePolicy</w:t>
-      </w:r>
-      <w:proofErr w:type="spellEnd"/>
+        <w:t>curPolicy</w:t>
+      </w:r>
       <w:r>
         <w:rPr>
           <w:rFonts w:ascii="Courier New" w:hAnsi="Courier New" w:cs="Courier New"/>
@@ -4899,7 +4675,25 @@
           <w:sz w:val="20"/>
           <w:szCs w:val="20"/>
         </w:rPr>
-        <w:t xml:space="preserve">() &amp; </w:t>
+        <w:t xml:space="preserve"> </w:t>
+      </w:r>
+      <w:r>
+        <w:rPr>
+          <w:rFonts w:ascii="Verdana" w:hAnsi="Verdana" w:cs="Courier New"/>
+          <w:color w:val="333333"/>
+          <w:sz w:val="20"/>
+          <w:szCs w:val="20"/>
+        </w:rPr>
+        <w:t>field</w:t>
+      </w:r>
+      <w:r>
+        <w:rPr>
+          <w:rFonts w:ascii="Verdana" w:hAnsi="Verdana" w:cs="Courier New"/>
+          <w:color w:val="333333"/>
+          <w:sz w:val="20"/>
+          <w:szCs w:val="20"/>
+        </w:rPr>
+        <w:t xml:space="preserve"> (which your </w:t>
       </w:r>
       <w:r>
         <w:rPr>
@@ -4908,7 +4702,16 @@
           <w:sz w:val="20"/>
           <w:szCs w:val="20"/>
         </w:rPr>
-        <w:t xml:space="preserve">train() </w:t>
+        <w:t>initRandomPolicy()</w:t>
+      </w:r>
+      <w:r>
+        <w:rPr>
+          <w:rFonts w:ascii="Verdana" w:hAnsi="Verdana" w:cs="Times New Roman"/>
+          <w:color w:val="333333"/>
+          <w:sz w:val="20"/>
+          <w:szCs w:val="20"/>
+        </w:rPr>
+        <w:t xml:space="preserve"> initialized)</w:t>
       </w:r>
       <w:r>
         <w:rPr>
@@ -4917,7 +4720,16 @@
           <w:sz w:val="20"/>
           <w:szCs w:val="20"/>
         </w:rPr>
-        <w:t>methods.</w:t>
+        <w:t xml:space="preserve">. The current values for the current policy should be stored in the provided </w:t>
+      </w:r>
+      <w:r>
+        <w:rPr>
+          <w:rFonts w:ascii="Courier New" w:hAnsi="Courier New" w:cs="Courier New"/>
+          <w:color w:val="333333"/>
+          <w:sz w:val="20"/>
+          <w:szCs w:val="20"/>
+        </w:rPr>
+        <w:t>policyValues</w:t>
       </w:r>
       <w:r>
         <w:rPr>
@@ -4926,7 +4738,16 @@
           <w:sz w:val="20"/>
           <w:szCs w:val="20"/>
         </w:rPr>
-        <w:t xml:space="preserve"> </w:t>
+        <w:t xml:space="preserve"> map. The </w:t>
+      </w:r>
+      <w:r>
+        <w:rPr>
+          <w:rFonts w:ascii="Courier New" w:hAnsi="Courier New" w:cs="Courier New"/>
+          <w:color w:val="333333"/>
+          <w:sz w:val="20"/>
+          <w:szCs w:val="20"/>
+        </w:rPr>
+        <w:t>improvePolicy()</w:t>
       </w:r>
       <w:r>
         <w:rPr>
@@ -4935,9 +4756,8 @@
           <w:sz w:val="20"/>
           <w:szCs w:val="20"/>
         </w:rPr>
-        <w:t xml:space="preserve">The </w:t>
-      </w:r>
-      <w:proofErr w:type="spellStart"/>
+        <w:t xml:space="preserve"> method performs the Policy improvement step, and updates </w:t>
+      </w:r>
       <w:r>
         <w:rPr>
           <w:rFonts w:ascii="Courier New" w:hAnsi="Courier New" w:cs="Courier New"/>
@@ -4945,199 +4765,8 @@
           <w:sz w:val="20"/>
           <w:szCs w:val="20"/>
         </w:rPr>
-        <w:t>evaluatePolicy</w:t>
-      </w:r>
-      <w:proofErr w:type="spellEnd"/>
-      <w:r>
-        <w:rPr>
-          <w:rFonts w:ascii="Courier New" w:hAnsi="Courier New" w:cs="Courier New"/>
-          <w:color w:val="333333"/>
-          <w:sz w:val="20"/>
-          <w:szCs w:val="20"/>
-        </w:rPr>
-        <w:t>()</w:t>
-      </w:r>
-      <w:r>
-        <w:rPr>
-          <w:rFonts w:ascii="Verdana" w:hAnsi="Verdana" w:cs="Courier New"/>
-          <w:color w:val="333333"/>
-          <w:sz w:val="20"/>
-          <w:szCs w:val="20"/>
-        </w:rPr>
-        <w:t xml:space="preserve"> method </w:t>
-      </w:r>
-      <w:r>
-        <w:rPr>
-          <w:rFonts w:ascii="Verdana" w:hAnsi="Verdana" w:cs="Courier New"/>
-          <w:color w:val="333333"/>
-          <w:sz w:val="20"/>
-          <w:szCs w:val="20"/>
-        </w:rPr>
-        <w:t>should evaluate</w:t>
-      </w:r>
-      <w:r>
-        <w:rPr>
-          <w:rFonts w:ascii="Verdana" w:hAnsi="Verdana" w:cs="Courier New"/>
-          <w:color w:val="333333"/>
-          <w:sz w:val="20"/>
-          <w:szCs w:val="20"/>
-        </w:rPr>
-        <w:t xml:space="preserve"> the current policy</w:t>
-      </w:r>
-      <w:r>
-        <w:rPr>
-          <w:rFonts w:ascii="Verdana" w:hAnsi="Verdana" w:cs="Courier New"/>
-          <w:color w:val="333333"/>
-          <w:sz w:val="20"/>
-          <w:szCs w:val="20"/>
-        </w:rPr>
-        <w:t xml:space="preserve"> (see your lecture notes)</w:t>
-      </w:r>
-      <w:r>
-        <w:rPr>
-          <w:rFonts w:ascii="Verdana" w:hAnsi="Verdana" w:cs="Courier New"/>
-          <w:color w:val="333333"/>
-          <w:sz w:val="20"/>
-          <w:szCs w:val="20"/>
-        </w:rPr>
-        <w:t xml:space="preserve">, specified in the </w:t>
-      </w:r>
-      <w:proofErr w:type="spellStart"/>
-      <w:r>
-        <w:rPr>
-          <w:rFonts w:ascii="Courier New" w:hAnsi="Courier New" w:cs="Courier New"/>
-          <w:color w:val="333333"/>
-          <w:sz w:val="20"/>
-          <w:szCs w:val="20"/>
-        </w:rPr>
         <w:t>curPolicy</w:t>
       </w:r>
-      <w:proofErr w:type="spellEnd"/>
-      <w:r>
-        <w:rPr>
-          <w:rFonts w:ascii="Courier New" w:hAnsi="Courier New" w:cs="Courier New"/>
-          <w:color w:val="333333"/>
-          <w:sz w:val="20"/>
-          <w:szCs w:val="20"/>
-        </w:rPr>
-        <w:t xml:space="preserve"> </w:t>
-      </w:r>
-      <w:r>
-        <w:rPr>
-          <w:rFonts w:ascii="Verdana" w:hAnsi="Verdana" w:cs="Courier New"/>
-          <w:color w:val="333333"/>
-          <w:sz w:val="20"/>
-          <w:szCs w:val="20"/>
-        </w:rPr>
-        <w:t>field</w:t>
-      </w:r>
-      <w:r>
-        <w:rPr>
-          <w:rFonts w:ascii="Verdana" w:hAnsi="Verdana" w:cs="Courier New"/>
-          <w:color w:val="333333"/>
-          <w:sz w:val="20"/>
-          <w:szCs w:val="20"/>
-        </w:rPr>
-        <w:t xml:space="preserve"> (which your </w:t>
-      </w:r>
-      <w:proofErr w:type="spellStart"/>
-      <w:r>
-        <w:rPr>
-          <w:rFonts w:ascii="Courier New" w:hAnsi="Courier New" w:cs="Courier New"/>
-          <w:color w:val="333333"/>
-          <w:sz w:val="20"/>
-          <w:szCs w:val="20"/>
-        </w:rPr>
-        <w:t>initRandomPolicy</w:t>
-      </w:r>
-      <w:proofErr w:type="spellEnd"/>
-      <w:r>
-        <w:rPr>
-          <w:rFonts w:ascii="Courier New" w:hAnsi="Courier New" w:cs="Courier New"/>
-          <w:color w:val="333333"/>
-          <w:sz w:val="20"/>
-          <w:szCs w:val="20"/>
-        </w:rPr>
-        <w:t>()</w:t>
-      </w:r>
-      <w:r>
-        <w:rPr>
-          <w:rFonts w:ascii="Verdana" w:hAnsi="Verdana" w:cs="Times New Roman"/>
-          <w:color w:val="333333"/>
-          <w:sz w:val="20"/>
-          <w:szCs w:val="20"/>
-        </w:rPr>
-        <w:t xml:space="preserve"> initialized)</w:t>
-      </w:r>
-      <w:r>
-        <w:rPr>
-          <w:rFonts w:ascii="Verdana" w:hAnsi="Verdana" w:cs="Courier New"/>
-          <w:color w:val="333333"/>
-          <w:sz w:val="20"/>
-          <w:szCs w:val="20"/>
-        </w:rPr>
-        <w:t xml:space="preserve">. The current values for the current policy should be stored in the provided </w:t>
-      </w:r>
-      <w:proofErr w:type="spellStart"/>
-      <w:r>
-        <w:rPr>
-          <w:rFonts w:ascii="Courier New" w:hAnsi="Courier New" w:cs="Courier New"/>
-          <w:color w:val="333333"/>
-          <w:sz w:val="20"/>
-          <w:szCs w:val="20"/>
-        </w:rPr>
-        <w:t>policyValues</w:t>
-      </w:r>
-      <w:proofErr w:type="spellEnd"/>
-      <w:r>
-        <w:rPr>
-          <w:rFonts w:ascii="Verdana" w:hAnsi="Verdana" w:cs="Courier New"/>
-          <w:color w:val="333333"/>
-          <w:sz w:val="20"/>
-          <w:szCs w:val="20"/>
-        </w:rPr>
-        <w:t xml:space="preserve"> map. The </w:t>
-      </w:r>
-      <w:proofErr w:type="spellStart"/>
-      <w:r>
-        <w:rPr>
-          <w:rFonts w:ascii="Courier New" w:hAnsi="Courier New" w:cs="Courier New"/>
-          <w:color w:val="333333"/>
-          <w:sz w:val="20"/>
-          <w:szCs w:val="20"/>
-        </w:rPr>
-        <w:t>improvePolicy</w:t>
-      </w:r>
-      <w:proofErr w:type="spellEnd"/>
-      <w:r>
-        <w:rPr>
-          <w:rFonts w:ascii="Courier New" w:hAnsi="Courier New" w:cs="Courier New"/>
-          <w:color w:val="333333"/>
-          <w:sz w:val="20"/>
-          <w:szCs w:val="20"/>
-        </w:rPr>
-        <w:t>()</w:t>
-      </w:r>
-      <w:r>
-        <w:rPr>
-          <w:rFonts w:ascii="Verdana" w:hAnsi="Verdana" w:cs="Courier New"/>
-          <w:color w:val="333333"/>
-          <w:sz w:val="20"/>
-          <w:szCs w:val="20"/>
-        </w:rPr>
-        <w:t xml:space="preserve"> method performs the Policy improvement step, and updates </w:t>
-      </w:r>
-      <w:proofErr w:type="spellStart"/>
-      <w:r>
-        <w:rPr>
-          <w:rFonts w:ascii="Courier New" w:hAnsi="Courier New" w:cs="Courier New"/>
-          <w:color w:val="333333"/>
-          <w:sz w:val="20"/>
-          <w:szCs w:val="20"/>
-        </w:rPr>
-        <w:t>curPolicy</w:t>
-      </w:r>
-      <w:proofErr w:type="spellEnd"/>
       <w:r>
         <w:rPr>
           <w:rFonts w:ascii="Courier New" w:hAnsi="Courier New" w:cs="Courier New"/>
@@ -5415,108 +5044,17 @@
           <w:sz w:val="20"/>
           <w:szCs w:val="20"/>
         </w:rPr>
-        <w:t xml:space="preserve">Question </w:t>
-      </w:r>
-      <w:r>
-        <w:rPr>
-          <w:rFonts w:ascii="Verdana" w:hAnsi="Verdana" w:cs="Times New Roman"/>
-          <w:b/>
-          <w:bCs/>
+        <w:t xml:space="preserve">Question 5 (5 points): </w:t>
+      </w:r>
+      <w:r>
+        <w:rPr>
+          <w:rFonts w:ascii="Verdana" w:hAnsi="Verdana" w:cs="Times New Roman"/>
           <w:i/>
           <w:iCs/>
           <w:color w:val="333333"/>
           <w:sz w:val="20"/>
           <w:szCs w:val="20"/>
         </w:rPr>
-        <w:t>5</w:t>
-      </w:r>
-      <w:r>
-        <w:rPr>
-          <w:rFonts w:ascii="Verdana" w:hAnsi="Verdana" w:cs="Times New Roman"/>
-          <w:b/>
-          <w:bCs/>
-          <w:i/>
-          <w:iCs/>
-          <w:color w:val="333333"/>
-          <w:sz w:val="20"/>
-          <w:szCs w:val="20"/>
-        </w:rPr>
-        <w:t xml:space="preserve"> (</w:t>
-      </w:r>
-      <w:r>
-        <w:rPr>
-          <w:rFonts w:ascii="Verdana" w:hAnsi="Verdana" w:cs="Times New Roman"/>
-          <w:b/>
-          <w:bCs/>
-          <w:i/>
-          <w:iCs/>
-          <w:color w:val="333333"/>
-          <w:sz w:val="20"/>
-          <w:szCs w:val="20"/>
-        </w:rPr>
-        <w:t>5</w:t>
-      </w:r>
-      <w:r>
-        <w:rPr>
-          <w:rFonts w:ascii="Verdana" w:hAnsi="Verdana" w:cs="Times New Roman"/>
-          <w:b/>
-          <w:bCs/>
-          <w:i/>
-          <w:iCs/>
-          <w:color w:val="333333"/>
-          <w:sz w:val="20"/>
-          <w:szCs w:val="20"/>
-        </w:rPr>
-        <w:t xml:space="preserve"> point</w:t>
-      </w:r>
-      <w:r>
-        <w:rPr>
-          <w:rFonts w:ascii="Verdana" w:hAnsi="Verdana" w:cs="Times New Roman"/>
-          <w:b/>
-          <w:bCs/>
-          <w:i/>
-          <w:iCs/>
-          <w:color w:val="333333"/>
-          <w:sz w:val="20"/>
-          <w:szCs w:val="20"/>
-        </w:rPr>
-        <w:t>s</w:t>
-      </w:r>
-      <w:r>
-        <w:rPr>
-          <w:rFonts w:ascii="Verdana" w:hAnsi="Verdana" w:cs="Times New Roman"/>
-          <w:b/>
-          <w:bCs/>
-          <w:i/>
-          <w:iCs/>
-          <w:color w:val="333333"/>
-          <w:sz w:val="20"/>
-          <w:szCs w:val="20"/>
-        </w:rPr>
-        <w:t>):</w:t>
-      </w:r>
-      <w:r>
-        <w:rPr>
-          <w:rFonts w:ascii="Verdana" w:hAnsi="Verdana" w:cs="Times New Roman"/>
-          <w:b/>
-          <w:bCs/>
-          <w:i/>
-          <w:iCs/>
-          <w:color w:val="333333"/>
-          <w:sz w:val="20"/>
-          <w:szCs w:val="20"/>
-        </w:rPr>
-        <w:t xml:space="preserve"> </w:t>
-      </w:r>
-      <w:r>
-        <w:rPr>
-          <w:rFonts w:ascii="Verdana" w:hAnsi="Verdana" w:cs="Times New Roman"/>
-          <w:i/>
-          <w:iCs/>
-          <w:color w:val="333333"/>
-          <w:sz w:val="20"/>
-          <w:szCs w:val="20"/>
-        </w:rPr>
         <w:t xml:space="preserve">Write a </w:t>
       </w:r>
       <w:r>
@@ -5573,7 +5111,6 @@
         </w:rPr>
         <w:t xml:space="preserve"> &amp; </w:t>
       </w:r>
-      <w:proofErr w:type="spellStart"/>
       <w:r>
         <w:rPr>
           <w:rFonts w:ascii="Courier New" w:hAnsi="Courier New" w:cs="Courier New"/>
@@ -5581,17 +5118,7 @@
           <w:sz w:val="20"/>
           <w:szCs w:val="20"/>
         </w:rPr>
-        <w:t>extractPolicy</w:t>
-      </w:r>
-      <w:proofErr w:type="spellEnd"/>
-      <w:r>
-        <w:rPr>
-          <w:rFonts w:ascii="Courier New" w:hAnsi="Courier New" w:cs="Courier New"/>
-          <w:color w:val="333333"/>
-          <w:sz w:val="20"/>
-          <w:szCs w:val="20"/>
-        </w:rPr>
-        <w:t>()</w:t>
+        <w:t>extractPolicy()</w:t>
       </w:r>
       <w:r>
         <w:rPr>
@@ -5764,8 +5291,6 @@
         </w:rPr>
         <w:t>.</w:t>
       </w:r>
-      <w:bookmarkStart w:id="0" w:name="_GoBack"/>
-      <w:bookmarkEnd w:id="0"/>
     </w:p>
     <w:p>
       <w:pPr>
@@ -5788,90 +5313,16 @@
           <w:sz w:val="20"/>
           <w:szCs w:val="20"/>
         </w:rPr>
-        <w:t xml:space="preserve">Question </w:t>
-      </w:r>
-      <w:r>
-        <w:rPr>
-          <w:rFonts w:ascii="Verdana" w:hAnsi="Verdana" w:cs="Times New Roman"/>
-          <w:b/>
-          <w:bCs/>
-          <w:i/>
-          <w:iCs/>
-          <w:color w:val="333333"/>
-          <w:sz w:val="20"/>
-          <w:szCs w:val="20"/>
-        </w:rPr>
-        <w:t>6</w:t>
-      </w:r>
-      <w:r>
-        <w:rPr>
-          <w:rFonts w:ascii="Verdana" w:hAnsi="Verdana" w:cs="Times New Roman"/>
-          <w:b/>
-          <w:bCs/>
-          <w:i/>
-          <w:iCs/>
-          <w:color w:val="333333"/>
-          <w:sz w:val="20"/>
-          <w:szCs w:val="20"/>
-        </w:rPr>
-        <w:t xml:space="preserve"> (</w:t>
-      </w:r>
-      <w:r>
-        <w:rPr>
-          <w:rFonts w:ascii="Verdana" w:hAnsi="Verdana" w:cs="Times New Roman"/>
-          <w:b/>
-          <w:bCs/>
-          <w:i/>
-          <w:iCs/>
-          <w:color w:val="333333"/>
-          <w:sz w:val="20"/>
-          <w:szCs w:val="20"/>
-        </w:rPr>
-        <w:t>1</w:t>
-      </w:r>
-      <w:r>
-        <w:rPr>
-          <w:rFonts w:ascii="Verdana" w:hAnsi="Verdana" w:cs="Times New Roman"/>
-          <w:b/>
-          <w:bCs/>
-          <w:i/>
-          <w:iCs/>
-          <w:color w:val="333333"/>
-          <w:sz w:val="20"/>
-          <w:szCs w:val="20"/>
-        </w:rPr>
-        <w:t xml:space="preserve"> point)</w:t>
-      </w:r>
-      <w:r>
-        <w:rPr>
-          <w:rFonts w:ascii="Verdana" w:hAnsi="Verdana" w:cs="Times New Roman"/>
-          <w:b/>
-          <w:bCs/>
-          <w:i/>
-          <w:iCs/>
-          <w:color w:val="333333"/>
-          <w:sz w:val="20"/>
-          <w:szCs w:val="20"/>
-        </w:rPr>
-        <w:t xml:space="preserve">: </w:t>
-      </w:r>
-      <w:r>
-        <w:rPr>
-          <w:rFonts w:ascii="Verdana" w:hAnsi="Verdana" w:cs="Times New Roman"/>
-          <w:color w:val="333333"/>
-          <w:sz w:val="20"/>
-          <w:szCs w:val="20"/>
-        </w:rPr>
-        <w:t xml:space="preserve">Like the previous questions, test your Q-Learning Agent against each of the provided agents 50 times and report on the results - </w:t>
-      </w:r>
-      <w:r>
-        <w:rPr>
-          <w:rFonts w:ascii="Verdana" w:hAnsi="Verdana" w:cs="Times New Roman"/>
-          <w:color w:val="333333"/>
-          <w:sz w:val="20"/>
-          <w:szCs w:val="20"/>
-        </w:rPr>
-        <w:t>how many games they won, lost &amp; drew. The other agents are: random, aggressive, defensive.</w:t>
+        <w:t xml:space="preserve">Question 6 (1 point): </w:t>
+      </w:r>
+      <w:r>
+        <w:rPr>
+          <w:rFonts w:ascii="Verdana" w:hAnsi="Verdana" w:cs="Times New Roman"/>
+          <w:color w:val="333333"/>
+          <w:sz w:val="20"/>
+          <w:szCs w:val="20"/>
+        </w:rPr>
+        <w:t>Like the previous questions, test your Q-Learning Agent against each of the provided agents 50 times and report on the results - how many games they won, lost &amp; drew. The other agents are: random, aggressive, defensive.</w:t>
       </w:r>
     </w:p>
     <w:p>
@@ -5918,16 +5369,7 @@
           <w:sz w:val="20"/>
           <w:szCs w:val="20"/>
         </w:rPr>
-        <w:t>. Commit this together with your code, and push to your fork.</w:t>
-      </w:r>
-      <w:r>
-        <w:rPr>
-          <w:rFonts w:ascii="Verdana" w:hAnsi="Verdana" w:cs="Times New Roman"/>
-          <w:color w:val="333333"/>
-          <w:sz w:val="20"/>
-          <w:szCs w:val="20"/>
-        </w:rPr>
-        <w:t xml:space="preserve"> </w:t>
+        <w:t xml:space="preserve">. Commit this together with your code, and push to your fork. </w:t>
       </w:r>
     </w:p>
     <w:p>
@@ -6218,7 +5660,6 @@
         </w:rPr>
         <w:t xml:space="preserve"> (e.g. </w:t>
       </w:r>
-      <w:proofErr w:type="spellStart"/>
       <w:r>
         <w:rPr>
           <w:rFonts w:ascii="Verdana" w:eastAsia="Times New Roman" w:hAnsi="Verdana" w:cs="Times New Roman"/>
@@ -6230,7 +5671,6 @@
         </w:rPr>
         <w:t>Double.MIN_VALUE</w:t>
       </w:r>
-      <w:proofErr w:type="spellEnd"/>
       <w:r>
         <w:rPr>
           <w:rFonts w:ascii="Verdana" w:eastAsia="Times New Roman" w:hAnsi="Verdana" w:cs="Times New Roman"/>
@@ -6267,31 +5707,7 @@
           <w:sz w:val="20"/>
           <w:szCs w:val="20"/>
         </w:rPr>
-        <w:t xml:space="preserve">To avoid this, for every game state g that you are considering and calculating its optimal value, CHECK IF IT IS A TERMINAL STATE (using </w:t>
-      </w:r>
-      <w:proofErr w:type="spellStart"/>
-      <w:r>
-        <w:rPr>
-          <w:rFonts w:ascii="Verdana" w:eastAsia="Times New Roman" w:hAnsi="Verdana" w:cs="Times New Roman"/>
-          <w:b/>
-          <w:bCs/>
-          <w:color w:val="000000"/>
-          <w:sz w:val="20"/>
-          <w:szCs w:val="20"/>
-        </w:rPr>
-        <w:t>g.isTerminal</w:t>
-      </w:r>
-      <w:proofErr w:type="spellEnd"/>
-      <w:r>
-        <w:rPr>
-          <w:rFonts w:ascii="Verdana" w:eastAsia="Times New Roman" w:hAnsi="Verdana" w:cs="Times New Roman"/>
-          <w:b/>
-          <w:bCs/>
-          <w:color w:val="000000"/>
-          <w:sz w:val="20"/>
-          <w:szCs w:val="20"/>
-        </w:rPr>
-        <w:t>()); if it is, set its value to 0, and move to the next game state (you can use the ‘continue;’ statement inside your loop).</w:t>
+        <w:t>To avoid this, for every game state g that you are considering and calculating its optimal value, CHECK IF IT IS A TERMINAL STATE (using g.isTerminal()); if it is, set its value to 0, and move to the next game state (you can use the ‘continue;’ statement inside your loop).</w:t>
       </w:r>
       <w:r>
         <w:rPr>

</xml_diff>

<commit_message>
Thank you, I am happy with this :)
</commit_message>
<xml_diff>
--- a/Coursework2-part1.docx
+++ b/Coursework2-part1.docx
@@ -1,6 +1,6 @@
 
 <file path=word/document.xml><?xml version="1.0" encoding="utf-8"?>
-<w:document xmlns:wpc="http://schemas.microsoft.com/office/word/2010/wordprocessingCanvas" xmlns:cx="http://schemas.microsoft.com/office/drawing/2014/chartex" xmlns:cx1="http://schemas.microsoft.com/office/drawing/2015/9/8/chartex" xmlns:cx2="http://schemas.microsoft.com/office/drawing/2015/10/21/chartex" xmlns:cx3="http://schemas.microsoft.com/office/drawing/2016/5/9/chartex" xmlns:cx4="http://schemas.microsoft.com/office/drawing/2016/5/10/chartex" xmlns:cx5="http://schemas.microsoft.com/office/drawing/2016/5/11/chartex" xmlns:cx6="http://schemas.microsoft.com/office/drawing/2016/5/12/chartex" xmlns:cx7="http://schemas.microsoft.com/office/drawing/2016/5/13/chartex" xmlns:cx8="http://schemas.microsoft.com/office/drawing/2016/5/14/chartex" xmlns:mc="http://schemas.openxmlformats.org/markup-compatibility/2006" xmlns:aink="http://schemas.microsoft.com/office/drawing/2016/ink" xmlns:am3d="http://schemas.microsoft.com/office/drawing/2017/model3d" xmlns:o="urn:schemas-microsoft-com:office:office" xmlns:r="http://schemas.openxmlformats.org/officeDocument/2006/relationships" xmlns:m="http://schemas.openxmlformats.org/officeDocument/2006/math" xmlns:v="urn:schemas-microsoft-com:vml" xmlns:wp14="http://schemas.microsoft.com/office/word/2010/wordprocessingDrawing" xmlns:wp="http://schemas.openxmlformats.org/drawingml/2006/wordprocessingDrawing" xmlns:w10="urn:schemas-microsoft-com:office:word" xmlns:w="http://schemas.openxmlformats.org/wordprocessingml/2006/main" xmlns:w14="http://schemas.microsoft.com/office/word/2010/wordml" xmlns:w15="http://schemas.microsoft.com/office/word/2012/wordml" xmlns:w16cid="http://schemas.microsoft.com/office/word/2016/wordml/cid" xmlns:w16se="http://schemas.microsoft.com/office/word/2015/wordml/symex" xmlns:wpg="http://schemas.microsoft.com/office/word/2010/wordprocessingGroup" xmlns:wpi="http://schemas.microsoft.com/office/word/2010/wordprocessingInk" xmlns:wne="http://schemas.microsoft.com/office/word/2006/wordml" xmlns:wps="http://schemas.microsoft.com/office/word/2010/wordprocessingShape" mc:Ignorable="w14 w15 w16se w16cid wp14">
+<w:document xmlns:wpc="http://schemas.microsoft.com/office/word/2010/wordprocessingCanvas" xmlns:cx="http://schemas.microsoft.com/office/drawing/2014/chartex" xmlns:cx1="http://schemas.microsoft.com/office/drawing/2015/9/8/chartex" xmlns:cx2="http://schemas.microsoft.com/office/drawing/2015/10/21/chartex" xmlns:cx3="http://schemas.microsoft.com/office/drawing/2016/5/9/chartex" xmlns:cx4="http://schemas.microsoft.com/office/drawing/2016/5/10/chartex" xmlns:cx5="http://schemas.microsoft.com/office/drawing/2016/5/11/chartex" xmlns:cx6="http://schemas.microsoft.com/office/drawing/2016/5/12/chartex" xmlns:cx7="http://schemas.microsoft.com/office/drawing/2016/5/13/chartex" xmlns:cx8="http://schemas.microsoft.com/office/drawing/2016/5/14/chartex" xmlns:mc="http://schemas.openxmlformats.org/markup-compatibility/2006" xmlns:aink="http://schemas.microsoft.com/office/drawing/2016/ink" xmlns:am3d="http://schemas.microsoft.com/office/drawing/2017/model3d" xmlns:o="urn:schemas-microsoft-com:office:office" xmlns:r="http://schemas.openxmlformats.org/officeDocument/2006/relationships" xmlns:m="http://schemas.openxmlformats.org/officeDocument/2006/math" xmlns:v="urn:schemas-microsoft-com:vml" xmlns:wp14="http://schemas.microsoft.com/office/word/2010/wordprocessingDrawing" xmlns:wp="http://schemas.openxmlformats.org/drawingml/2006/wordprocessingDrawing" xmlns:w10="urn:schemas-microsoft-com:office:word" xmlns:w="http://schemas.openxmlformats.org/wordprocessingml/2006/main" xmlns:w14="http://schemas.microsoft.com/office/word/2010/wordml" xmlns:w15="http://schemas.microsoft.com/office/word/2012/wordml" xmlns:w16cex="http://schemas.microsoft.com/office/word/2018/wordml/cex" xmlns:w16cid="http://schemas.microsoft.com/office/word/2016/wordml/cid" xmlns:w16="http://schemas.microsoft.com/office/word/2018/wordml" xmlns:w16se="http://schemas.microsoft.com/office/word/2015/wordml/symex" xmlns:wpg="http://schemas.microsoft.com/office/word/2010/wordprocessingGroup" xmlns:wpi="http://schemas.microsoft.com/office/word/2010/wordprocessingInk" xmlns:wne="http://schemas.microsoft.com/office/word/2006/wordml" xmlns:wps="http://schemas.microsoft.com/office/word/2010/wordprocessingShape" mc:Ignorable="w14 w15 w16se w16cid w16 w16cex wp14">
   <w:body>
     <w:p>
       <w:pPr>
@@ -212,7 +212,15 @@
     <w:p/>
     <w:p>
       <w:r>
-        <w:t xml:space="preserve">If you are a 2-year masters student – this is not your coursework. You can stop reading, though you are welcome to </w:t>
+        <w:t xml:space="preserve">If you are a 2-year </w:t>
+      </w:r>
+      <w:proofErr w:type="gramStart"/>
+      <w:r>
+        <w:t>masters</w:t>
+      </w:r>
+      <w:proofErr w:type="gramEnd"/>
+      <w:r>
+        <w:t xml:space="preserve"> student – this is not your coursework. You can stop reading, though you are welcome to </w:t>
       </w:r>
       <w:r>
         <w:t>try it out</w:t>
@@ -504,7 +512,27 @@
           <w:sz w:val="20"/>
           <w:szCs w:val="20"/>
         </w:rPr>
-        <w:t>is commented extensively to guide you, and includes Javadoc</w:t>
+        <w:t xml:space="preserve">is commented extensively to guide </w:t>
+      </w:r>
+      <w:proofErr w:type="gramStart"/>
+      <w:r>
+        <w:rPr>
+          <w:rFonts w:ascii="Verdana" w:hAnsi="Verdana" w:cs="Times New Roman"/>
+          <w:color w:val="333333"/>
+          <w:sz w:val="20"/>
+          <w:szCs w:val="20"/>
+        </w:rPr>
+        <w:t>you, and</w:t>
+      </w:r>
+      <w:proofErr w:type="gramEnd"/>
+      <w:r>
+        <w:rPr>
+          <w:rFonts w:ascii="Verdana" w:hAnsi="Verdana" w:cs="Times New Roman"/>
+          <w:color w:val="333333"/>
+          <w:sz w:val="20"/>
+          <w:szCs w:val="20"/>
+        </w:rPr>
+        <w:t xml:space="preserve"> includes Javadoc</w:t>
       </w:r>
       <w:r>
         <w:rPr>
@@ -612,18 +640,7 @@
           <w:sz w:val="20"/>
           <w:szCs w:val="20"/>
         </w:rPr>
-        <w:t xml:space="preserve"> t</w:t>
-      </w:r>
-      <w:bookmarkStart w:id="0" w:name="_GoBack"/>
-      <w:bookmarkEnd w:id="0"/>
-      <w:r>
-        <w:rPr>
-          <w:rFonts w:ascii="Verdana" w:hAnsi="Verdana" w:cs="Times New Roman"/>
-          <w:color w:val="333333"/>
-          <w:sz w:val="20"/>
-          <w:szCs w:val="20"/>
-        </w:rPr>
-        <w:t>he</w:t>
+        <w:t xml:space="preserve"> the</w:t>
       </w:r>
       <w:r>
         <w:rPr>
@@ -1256,7 +1273,31 @@
           <w:sz w:val="18"/>
           <w:szCs w:val="18"/>
         </w:rPr>
-        <w:t>but shouldn’t need to</w:t>
+        <w:t xml:space="preserve">but </w:t>
+      </w:r>
+      <w:proofErr w:type="gramStart"/>
+      <w:r>
+        <w:rPr>
+          <w:rFonts w:ascii="Verdana" w:eastAsia="Times New Roman" w:hAnsi="Verdana" w:cs="Times New Roman"/>
+          <w:b/>
+          <w:bCs/>
+          <w:color w:val="325B9D"/>
+          <w:sz w:val="18"/>
+          <w:szCs w:val="18"/>
+        </w:rPr>
+        <w:t>shouldn’t</w:t>
+      </w:r>
+      <w:proofErr w:type="gramEnd"/>
+      <w:r>
+        <w:rPr>
+          <w:rFonts w:ascii="Verdana" w:eastAsia="Times New Roman" w:hAnsi="Verdana" w:cs="Times New Roman"/>
+          <w:b/>
+          <w:bCs/>
+          <w:color w:val="325B9D"/>
+          <w:sz w:val="18"/>
+          <w:szCs w:val="18"/>
+        </w:rPr>
+        <w:t xml:space="preserve"> need to</w:t>
       </w:r>
       <w:r>
         <w:rPr>
@@ -1529,7 +1570,27 @@
                 <w:sz w:val="20"/>
                 <w:szCs w:val="20"/>
               </w:rPr>
-              <w:t>Abstract class defining a general agent, which other agents subclass.</w:t>
+              <w:t xml:space="preserve">Abstract class defining a general agent, which other </w:t>
+            </w:r>
+            <w:proofErr w:type="gramStart"/>
+            <w:r>
+              <w:rPr>
+                <w:rFonts w:ascii="Verdana" w:eastAsia="Times New Roman" w:hAnsi="Verdana" w:cs="Times New Roman"/>
+                <w:color w:val="333333"/>
+                <w:sz w:val="20"/>
+                <w:szCs w:val="20"/>
+              </w:rPr>
+              <w:t>agents</w:t>
+            </w:r>
+            <w:proofErr w:type="gramEnd"/>
+            <w:r>
+              <w:rPr>
+                <w:rFonts w:ascii="Verdana" w:eastAsia="Times New Roman" w:hAnsi="Verdana" w:cs="Times New Roman"/>
+                <w:color w:val="333333"/>
+                <w:sz w:val="20"/>
+                <w:szCs w:val="20"/>
+              </w:rPr>
+              <w:t xml:space="preserve"> subclass.</w:t>
             </w:r>
           </w:p>
         </w:tc>
@@ -1649,6 +1710,7 @@
               </w:rPr>
               <w:t xml:space="preserve">Tic-Tac-Toe agent that plays randomly according to a </w:t>
             </w:r>
+            <w:proofErr w:type="spellStart"/>
             <w:r>
               <w:rPr>
                 <w:rFonts w:ascii="Courier New" w:eastAsia="Times New Roman" w:hAnsi="Courier New" w:cs="Courier New"/>
@@ -1658,6 +1720,7 @@
               </w:rPr>
               <w:t>RandomPolicy</w:t>
             </w:r>
+            <w:proofErr w:type="spellEnd"/>
           </w:p>
         </w:tc>
       </w:tr>
@@ -1766,7 +1829,38 @@
                 <w:sz w:val="20"/>
                 <w:szCs w:val="20"/>
               </w:rPr>
-              <w:t>A transition outcome tuple (s,a,r,s’)</w:t>
+              <w:t>A transition outcome tuple (</w:t>
+            </w:r>
+            <w:proofErr w:type="spellStart"/>
+            <w:proofErr w:type="gramStart"/>
+            <w:r>
+              <w:rPr>
+                <w:rFonts w:ascii="Verdana" w:eastAsia="Times New Roman" w:hAnsi="Verdana" w:cs="Times New Roman"/>
+                <w:color w:val="333333"/>
+                <w:sz w:val="20"/>
+                <w:szCs w:val="20"/>
+              </w:rPr>
+              <w:t>s,a</w:t>
+            </w:r>
+            <w:proofErr w:type="gramEnd"/>
+            <w:r>
+              <w:rPr>
+                <w:rFonts w:ascii="Verdana" w:eastAsia="Times New Roman" w:hAnsi="Verdana" w:cs="Times New Roman"/>
+                <w:color w:val="333333"/>
+                <w:sz w:val="20"/>
+                <w:szCs w:val="20"/>
+              </w:rPr>
+              <w:t>,r,s</w:t>
+            </w:r>
+            <w:proofErr w:type="spellEnd"/>
+            <w:r>
+              <w:rPr>
+                <w:rFonts w:ascii="Verdana" w:eastAsia="Times New Roman" w:hAnsi="Verdana" w:cs="Times New Roman"/>
+                <w:color w:val="333333"/>
+                <w:sz w:val="20"/>
+                <w:szCs w:val="20"/>
+              </w:rPr>
+              <w:t>’)</w:t>
             </w:r>
           </w:p>
         </w:tc>
@@ -1970,8 +2064,29 @@
                 <w:sz w:val="20"/>
                 <w:szCs w:val="20"/>
               </w:rPr>
-              <w:t xml:space="preserve">A subclass of policy – it’s a random policy used by a </w:t>
+              <w:t xml:space="preserve">A subclass of policy – </w:t>
             </w:r>
+            <w:proofErr w:type="gramStart"/>
+            <w:r>
+              <w:rPr>
+                <w:rFonts w:ascii="Verdana" w:eastAsia="Times New Roman" w:hAnsi="Verdana" w:cs="Times New Roman"/>
+                <w:color w:val="333333"/>
+                <w:sz w:val="20"/>
+                <w:szCs w:val="20"/>
+              </w:rPr>
+              <w:t>it’s</w:t>
+            </w:r>
+            <w:proofErr w:type="gramEnd"/>
+            <w:r>
+              <w:rPr>
+                <w:rFonts w:ascii="Verdana" w:eastAsia="Times New Roman" w:hAnsi="Verdana" w:cs="Times New Roman"/>
+                <w:color w:val="333333"/>
+                <w:sz w:val="20"/>
+                <w:szCs w:val="20"/>
+              </w:rPr>
+              <w:t xml:space="preserve"> a random policy used by a </w:t>
+            </w:r>
+            <w:proofErr w:type="spellStart"/>
             <w:r>
               <w:rPr>
                 <w:rFonts w:ascii="Courier New" w:eastAsia="Times New Roman" w:hAnsi="Courier New" w:cs="Courier New"/>
@@ -1981,6 +2096,7 @@
               </w:rPr>
               <w:t>RandomAgent</w:t>
             </w:r>
+            <w:proofErr w:type="spellEnd"/>
             <w:r>
               <w:rPr>
                 <w:rFonts w:ascii="Verdana" w:eastAsia="Times New Roman" w:hAnsi="Verdana" w:cs="Times New Roman"/>
@@ -2143,7 +2259,47 @@
           <w:sz w:val="20"/>
           <w:szCs w:val="20"/>
         </w:rPr>
-        <w:t xml:space="preserve"> written for this project, which means that you’ll be able to see whether your code passes the tests, both locally, and on GitLab. I will send an announcement once I’ve uploaded the tests.</w:t>
+        <w:t xml:space="preserve"> written for this project, which means that </w:t>
+      </w:r>
+      <w:proofErr w:type="gramStart"/>
+      <w:r>
+        <w:rPr>
+          <w:rFonts w:ascii="Verdana" w:hAnsi="Verdana" w:cs="Times New Roman"/>
+          <w:color w:val="333333"/>
+          <w:sz w:val="20"/>
+          <w:szCs w:val="20"/>
+        </w:rPr>
+        <w:t>you’ll</w:t>
+      </w:r>
+      <w:proofErr w:type="gramEnd"/>
+      <w:r>
+        <w:rPr>
+          <w:rFonts w:ascii="Verdana" w:hAnsi="Verdana" w:cs="Times New Roman"/>
+          <w:color w:val="333333"/>
+          <w:sz w:val="20"/>
+          <w:szCs w:val="20"/>
+        </w:rPr>
+        <w:t xml:space="preserve"> be able to see whether your code passes the tests, both locally, and on GitLab. I will send an announcement once </w:t>
+      </w:r>
+      <w:proofErr w:type="gramStart"/>
+      <w:r>
+        <w:rPr>
+          <w:rFonts w:ascii="Verdana" w:hAnsi="Verdana" w:cs="Times New Roman"/>
+          <w:color w:val="333333"/>
+          <w:sz w:val="20"/>
+          <w:szCs w:val="20"/>
+        </w:rPr>
+        <w:t>I’ve</w:t>
+      </w:r>
+      <w:proofErr w:type="gramEnd"/>
+      <w:r>
+        <w:rPr>
+          <w:rFonts w:ascii="Verdana" w:hAnsi="Verdana" w:cs="Times New Roman"/>
+          <w:color w:val="333333"/>
+          <w:sz w:val="20"/>
+          <w:szCs w:val="20"/>
+        </w:rPr>
+        <w:t xml:space="preserve"> uploaded the tests.</w:t>
       </w:r>
     </w:p>
     <w:p>
@@ -2388,8 +2544,21 @@
           <w:sz w:val="20"/>
           <w:szCs w:val="20"/>
         </w:rPr>
-        <w:t>let me or the lab helpers know</w:t>
-      </w:r>
+        <w:t xml:space="preserve">let me or the lab helpers </w:t>
+      </w:r>
+      <w:proofErr w:type="gramStart"/>
+      <w:r>
+        <w:rPr>
+          <w:rFonts w:ascii="Verdana" w:hAnsi="Verdana" w:cs="Times New Roman"/>
+          <w:b/>
+          <w:bCs/>
+          <w:color w:val="333333"/>
+          <w:sz w:val="20"/>
+          <w:szCs w:val="20"/>
+        </w:rPr>
+        <w:t>know</w:t>
+      </w:r>
+      <w:proofErr w:type="gramEnd"/>
       <w:r>
         <w:rPr>
           <w:rFonts w:ascii="Verdana" w:hAnsi="Verdana" w:cs="Times New Roman"/>
@@ -2421,7 +2590,6 @@
           <w:sz w:val="20"/>
           <w:szCs w:val="20"/>
         </w:rPr>
-        <w:lastRenderedPageBreak/>
         <w:t>Plagiarism</w:t>
       </w:r>
       <w:r>
@@ -2478,7 +2646,27 @@
           <w:sz w:val="20"/>
           <w:szCs w:val="20"/>
         </w:rPr>
-        <w:t xml:space="preserve">e will be checking your code against other submissions in the class for logical redundancy. If you copy someone else's code and submit it with minor changes, we will know. These cheat detectors are quite hard to fool, so please don't try. </w:t>
+        <w:t xml:space="preserve">e will be checking your code against other submissions in the class for logical redundancy. If you copy someone else's code and submit it with minor changes, we will know. These cheat detectors are quite hard to fool, so please </w:t>
+      </w:r>
+      <w:proofErr w:type="gramStart"/>
+      <w:r>
+        <w:rPr>
+          <w:rFonts w:ascii="Verdana" w:hAnsi="Verdana" w:cs="Times New Roman"/>
+          <w:color w:val="333333"/>
+          <w:sz w:val="20"/>
+          <w:szCs w:val="20"/>
+        </w:rPr>
+        <w:t>don't</w:t>
+      </w:r>
+      <w:proofErr w:type="gramEnd"/>
+      <w:r>
+        <w:rPr>
+          <w:rFonts w:ascii="Verdana" w:hAnsi="Verdana" w:cs="Times New Roman"/>
+          <w:color w:val="333333"/>
+          <w:sz w:val="20"/>
+          <w:szCs w:val="20"/>
+        </w:rPr>
+        <w:t xml:space="preserve"> try. </w:t>
       </w:r>
       <w:r>
         <w:rPr>
@@ -2518,7 +2706,27 @@
           <w:sz w:val="20"/>
           <w:szCs w:val="20"/>
         </w:rPr>
-        <w:t xml:space="preserve"> don't let us down. If you do, we will pursue the strongest consequences </w:t>
+        <w:t> </w:t>
+      </w:r>
+      <w:proofErr w:type="gramStart"/>
+      <w:r>
+        <w:rPr>
+          <w:rFonts w:ascii="Verdana" w:hAnsi="Verdana" w:cs="Times New Roman"/>
+          <w:color w:val="333333"/>
+          <w:sz w:val="20"/>
+          <w:szCs w:val="20"/>
+        </w:rPr>
+        <w:t>don't</w:t>
+      </w:r>
+      <w:proofErr w:type="gramEnd"/>
+      <w:r>
+        <w:rPr>
+          <w:rFonts w:ascii="Verdana" w:hAnsi="Verdana" w:cs="Times New Roman"/>
+          <w:color w:val="333333"/>
+          <w:sz w:val="20"/>
+          <w:szCs w:val="20"/>
+        </w:rPr>
+        <w:t xml:space="preserve"> let us down. If you do, we will pursue the strongest consequences </w:t>
       </w:r>
       <w:r>
         <w:rPr>
@@ -2587,7 +2795,27 @@
           <w:sz w:val="20"/>
           <w:szCs w:val="20"/>
         </w:rPr>
-        <w:t xml:space="preserve">. If all else fails, send me (Arash) an email, or visit me during my </w:t>
+        <w:t>. If all else fails, send me (</w:t>
+      </w:r>
+      <w:proofErr w:type="spellStart"/>
+      <w:r>
+        <w:rPr>
+          <w:rFonts w:ascii="Verdana" w:hAnsi="Verdana" w:cs="Times New Roman"/>
+          <w:color w:val="333333"/>
+          <w:sz w:val="20"/>
+          <w:szCs w:val="20"/>
+        </w:rPr>
+        <w:t>Arash</w:t>
+      </w:r>
+      <w:proofErr w:type="spellEnd"/>
+      <w:r>
+        <w:rPr>
+          <w:rFonts w:ascii="Verdana" w:hAnsi="Verdana" w:cs="Times New Roman"/>
+          <w:color w:val="333333"/>
+          <w:sz w:val="20"/>
+          <w:szCs w:val="20"/>
+        </w:rPr>
+        <w:t xml:space="preserve">) an email, or visit me during my </w:t>
       </w:r>
       <w:r>
         <w:rPr>
@@ -2809,7 +3037,47 @@
           <w:sz w:val="20"/>
           <w:szCs w:val="20"/>
         </w:rPr>
-        <w:t>and you’ll be able to play the RandomAgent using the command line</w:t>
+        <w:t xml:space="preserve">and </w:t>
+      </w:r>
+      <w:proofErr w:type="gramStart"/>
+      <w:r>
+        <w:rPr>
+          <w:rFonts w:ascii="Verdana" w:hAnsi="Verdana" w:cs="Times New Roman"/>
+          <w:color w:val="333333"/>
+          <w:sz w:val="20"/>
+          <w:szCs w:val="20"/>
+        </w:rPr>
+        <w:t>you’ll</w:t>
+      </w:r>
+      <w:proofErr w:type="gramEnd"/>
+      <w:r>
+        <w:rPr>
+          <w:rFonts w:ascii="Verdana" w:hAnsi="Verdana" w:cs="Times New Roman"/>
+          <w:color w:val="333333"/>
+          <w:sz w:val="20"/>
+          <w:szCs w:val="20"/>
+        </w:rPr>
+        <w:t xml:space="preserve"> be able to play the </w:t>
+      </w:r>
+      <w:proofErr w:type="spellStart"/>
+      <w:r>
+        <w:rPr>
+          <w:rFonts w:ascii="Verdana" w:hAnsi="Verdana" w:cs="Times New Roman"/>
+          <w:color w:val="333333"/>
+          <w:sz w:val="20"/>
+          <w:szCs w:val="20"/>
+        </w:rPr>
+        <w:t>RandomAgent</w:t>
+      </w:r>
+      <w:proofErr w:type="spellEnd"/>
+      <w:r>
+        <w:rPr>
+          <w:rFonts w:ascii="Verdana" w:hAnsi="Verdana" w:cs="Times New Roman"/>
+          <w:color w:val="333333"/>
+          <w:sz w:val="20"/>
+          <w:szCs w:val="20"/>
+        </w:rPr>
+        <w:t xml:space="preserve"> using the command line</w:t>
       </w:r>
       <w:r>
         <w:rPr>
@@ -2912,6 +3180,7 @@
         </w:rPr>
         <w:t xml:space="preserve"> </w:t>
       </w:r>
+      <w:proofErr w:type="spellStart"/>
       <w:r>
         <w:rPr>
           <w:rFonts w:ascii="Courier New" w:hAnsi="Courier New" w:cs="Courier New"/>
@@ -2930,6 +3199,7 @@
         </w:rPr>
         <w:t>Game</w:t>
       </w:r>
+      <w:proofErr w:type="spellEnd"/>
     </w:p>
     <w:p>
       <w:pPr>
@@ -2948,7 +3218,27 @@
           <w:sz w:val="20"/>
           <w:szCs w:val="20"/>
         </w:rPr>
-        <w:t>You should be able to win or draw easily against this agent. Not a very good agent!</w:t>
+        <w:t xml:space="preserve">You should be able to win or draw easily against this agent. Not </w:t>
+      </w:r>
+      <w:proofErr w:type="gramStart"/>
+      <w:r>
+        <w:rPr>
+          <w:rFonts w:ascii="Verdana" w:hAnsi="Verdana" w:cs="Times New Roman"/>
+          <w:color w:val="333333"/>
+          <w:sz w:val="20"/>
+          <w:szCs w:val="20"/>
+        </w:rPr>
+        <w:t>a very good</w:t>
+      </w:r>
+      <w:proofErr w:type="gramEnd"/>
+      <w:r>
+        <w:rPr>
+          <w:rFonts w:ascii="Verdana" w:hAnsi="Verdana" w:cs="Times New Roman"/>
+          <w:color w:val="333333"/>
+          <w:sz w:val="20"/>
+          <w:szCs w:val="20"/>
+        </w:rPr>
+        <w:t xml:space="preserve"> agent!</w:t>
       </w:r>
     </w:p>
     <w:p>
@@ -3070,7 +3360,27 @@
           <w:sz w:val="29"/>
           <w:szCs w:val="29"/>
         </w:rPr>
-        <w:t xml:space="preserve">target/classes/ ticTacToe.Game </w:t>
+        <w:t xml:space="preserve">target/classes/ </w:t>
+      </w:r>
+      <w:proofErr w:type="spellStart"/>
+      <w:r>
+        <w:rPr>
+          <w:rFonts w:ascii="Courier New" w:hAnsi="Courier New" w:cs="Courier New"/>
+          <w:color w:val="333333"/>
+          <w:sz w:val="29"/>
+          <w:szCs w:val="29"/>
+        </w:rPr>
+        <w:t>ticTacToe.Game</w:t>
+      </w:r>
+      <w:proofErr w:type="spellEnd"/>
+      <w:r>
+        <w:rPr>
+          <w:rFonts w:ascii="Courier New" w:hAnsi="Courier New" w:cs="Courier New"/>
+          <w:color w:val="333333"/>
+          <w:sz w:val="29"/>
+          <w:szCs w:val="29"/>
+        </w:rPr>
+        <w:t xml:space="preserve"> </w:t>
       </w:r>
       <w:r>
         <w:rPr>
@@ -3099,7 +3409,27 @@
           <w:sz w:val="20"/>
           <w:szCs w:val="20"/>
         </w:rPr>
-        <w:t xml:space="preserve">Use the –x &amp; -o options to specify the agents that you want to play the game. Your own agents, namely, Value Iteration, Policy Iteration, and Q-Learning agents are denoted as vi, pi &amp; ql respectively, and </w:t>
+        <w:t xml:space="preserve">Use the –x &amp; -o options to specify the agents that you want to play the game. Your own agents, namely, Value Iteration, Policy Iteration, and Q-Learning agents are denoted as vi, pi &amp; </w:t>
+      </w:r>
+      <w:proofErr w:type="spellStart"/>
+      <w:r>
+        <w:rPr>
+          <w:rFonts w:ascii="Verdana" w:hAnsi="Verdana" w:cs="Times New Roman"/>
+          <w:color w:val="333333"/>
+          <w:sz w:val="20"/>
+          <w:szCs w:val="20"/>
+        </w:rPr>
+        <w:t>ql</w:t>
+      </w:r>
+      <w:proofErr w:type="spellEnd"/>
+      <w:r>
+        <w:rPr>
+          <w:rFonts w:ascii="Verdana" w:hAnsi="Verdana" w:cs="Times New Roman"/>
+          <w:color w:val="333333"/>
+          <w:sz w:val="20"/>
+          <w:szCs w:val="20"/>
+        </w:rPr>
+        <w:t xml:space="preserve"> respectively, and </w:t>
       </w:r>
       <w:r>
         <w:rPr>
@@ -3128,7 +3458,47 @@
           <w:sz w:val="20"/>
           <w:szCs w:val="20"/>
         </w:rPr>
-        <w:t xml:space="preserve"> For example if you want two RandomAgents to play out the game, you do it like this:</w:t>
+        <w:t xml:space="preserve"> For </w:t>
+      </w:r>
+      <w:proofErr w:type="gramStart"/>
+      <w:r>
+        <w:rPr>
+          <w:rFonts w:ascii="Verdana" w:hAnsi="Verdana" w:cs="Times New Roman"/>
+          <w:color w:val="333333"/>
+          <w:sz w:val="20"/>
+          <w:szCs w:val="20"/>
+        </w:rPr>
+        <w:t>example</w:t>
+      </w:r>
+      <w:proofErr w:type="gramEnd"/>
+      <w:r>
+        <w:rPr>
+          <w:rFonts w:ascii="Verdana" w:hAnsi="Verdana" w:cs="Times New Roman"/>
+          <w:color w:val="333333"/>
+          <w:sz w:val="20"/>
+          <w:szCs w:val="20"/>
+        </w:rPr>
+        <w:t xml:space="preserve"> if you want two </w:t>
+      </w:r>
+      <w:proofErr w:type="spellStart"/>
+      <w:r>
+        <w:rPr>
+          <w:rFonts w:ascii="Verdana" w:hAnsi="Verdana" w:cs="Times New Roman"/>
+          <w:color w:val="333333"/>
+          <w:sz w:val="20"/>
+          <w:szCs w:val="20"/>
+        </w:rPr>
+        <w:t>RandomAgents</w:t>
+      </w:r>
+      <w:proofErr w:type="spellEnd"/>
+      <w:r>
+        <w:rPr>
+          <w:rFonts w:ascii="Verdana" w:hAnsi="Verdana" w:cs="Times New Roman"/>
+          <w:color w:val="333333"/>
+          <w:sz w:val="20"/>
+          <w:szCs w:val="20"/>
+        </w:rPr>
+        <w:t xml:space="preserve"> to play out the game, you do it like this:</w:t>
       </w:r>
     </w:p>
     <w:p>
@@ -3184,8 +3554,19 @@
           <w:sz w:val="29"/>
           <w:szCs w:val="29"/>
         </w:rPr>
-        <w:t>target/classes/ ticTacToe.Game</w:t>
-      </w:r>
+        <w:t xml:space="preserve">target/classes/ </w:t>
+      </w:r>
+      <w:proofErr w:type="spellStart"/>
+      <w:r>
+        <w:rPr>
+          <w:rFonts w:ascii="Courier New" w:hAnsi="Courier New" w:cs="Courier New"/>
+          <w:color w:val="333333"/>
+          <w:sz w:val="29"/>
+          <w:szCs w:val="29"/>
+        </w:rPr>
+        <w:t>ticTacToe.Game</w:t>
+      </w:r>
+      <w:proofErr w:type="spellEnd"/>
       <w:r>
         <w:rPr>
           <w:rFonts w:ascii="Courier New" w:hAnsi="Courier New" w:cs="Courier New"/>
@@ -3325,16 +3706,40 @@
           <w:sz w:val="20"/>
           <w:szCs w:val="20"/>
         </w:rPr>
-        <w:t xml:space="preserve"> points)  </w:t>
-      </w:r>
-      <w:r>
-        <w:rPr>
-          <w:rFonts w:ascii="Verdana" w:hAnsi="Verdana" w:cs="Times New Roman"/>
-          <w:color w:val="333333"/>
-          <w:sz w:val="20"/>
-          <w:szCs w:val="20"/>
-        </w:rPr>
-        <w:t>Write a value iteration agent in </w:t>
+        <w:t xml:space="preserve"> </w:t>
+      </w:r>
+      <w:proofErr w:type="gramStart"/>
+      <w:r>
+        <w:rPr>
+          <w:rFonts w:ascii="Verdana" w:hAnsi="Verdana" w:cs="Times New Roman"/>
+          <w:b/>
+          <w:bCs/>
+          <w:i/>
+          <w:iCs/>
+          <w:color w:val="333333"/>
+          <w:sz w:val="20"/>
+          <w:szCs w:val="20"/>
+        </w:rPr>
+        <w:t>points)  </w:t>
+      </w:r>
+      <w:r>
+        <w:rPr>
+          <w:rFonts w:ascii="Verdana" w:hAnsi="Verdana" w:cs="Times New Roman"/>
+          <w:color w:val="333333"/>
+          <w:sz w:val="20"/>
+          <w:szCs w:val="20"/>
+        </w:rPr>
+        <w:t>Write</w:t>
+      </w:r>
+      <w:proofErr w:type="gramEnd"/>
+      <w:r>
+        <w:rPr>
+          <w:rFonts w:ascii="Verdana" w:hAnsi="Verdana" w:cs="Times New Roman"/>
+          <w:color w:val="333333"/>
+          <w:sz w:val="20"/>
+          <w:szCs w:val="20"/>
+        </w:rPr>
+        <w:t xml:space="preserve"> a value iteration agent in </w:t>
       </w:r>
       <w:r>
         <w:rPr>
@@ -3381,14 +3786,45 @@
         </w:rPr>
         <w:t xml:space="preserve"> Here you need to implement the </w:t>
       </w:r>
-      <w:r>
-        <w:rPr>
-          <w:rFonts w:ascii="Courier New" w:hAnsi="Courier New" w:cs="Courier New"/>
-          <w:color w:val="333333"/>
-          <w:sz w:val="20"/>
-          <w:szCs w:val="20"/>
-        </w:rPr>
-        <w:t xml:space="preserve">iterate() &amp; extractPolicy() </w:t>
+      <w:proofErr w:type="gramStart"/>
+      <w:r>
+        <w:rPr>
+          <w:rFonts w:ascii="Courier New" w:hAnsi="Courier New" w:cs="Courier New"/>
+          <w:color w:val="333333"/>
+          <w:sz w:val="20"/>
+          <w:szCs w:val="20"/>
+        </w:rPr>
+        <w:t>iterate(</w:t>
+      </w:r>
+      <w:proofErr w:type="gramEnd"/>
+      <w:r>
+        <w:rPr>
+          <w:rFonts w:ascii="Courier New" w:hAnsi="Courier New" w:cs="Courier New"/>
+          <w:color w:val="333333"/>
+          <w:sz w:val="20"/>
+          <w:szCs w:val="20"/>
+        </w:rPr>
+        <w:t xml:space="preserve">) &amp; </w:t>
+      </w:r>
+      <w:proofErr w:type="spellStart"/>
+      <w:r>
+        <w:rPr>
+          <w:rFonts w:ascii="Courier New" w:hAnsi="Courier New" w:cs="Courier New"/>
+          <w:color w:val="333333"/>
+          <w:sz w:val="20"/>
+          <w:szCs w:val="20"/>
+        </w:rPr>
+        <w:t>extractPolicy</w:t>
+      </w:r>
+      <w:proofErr w:type="spellEnd"/>
+      <w:r>
+        <w:rPr>
+          <w:rFonts w:ascii="Courier New" w:hAnsi="Courier New" w:cs="Courier New"/>
+          <w:color w:val="333333"/>
+          <w:sz w:val="20"/>
+          <w:szCs w:val="20"/>
+        </w:rPr>
+        <w:t xml:space="preserve">() </w:t>
       </w:r>
       <w:r>
         <w:rPr>
@@ -3415,7 +3851,27 @@
           <w:sz w:val="20"/>
           <w:szCs w:val="20"/>
         </w:rPr>
-        <w:t>The former should perform value iteration for a number of steps</w:t>
+        <w:t xml:space="preserve">The former should perform value iteration for </w:t>
+      </w:r>
+      <w:proofErr w:type="gramStart"/>
+      <w:r>
+        <w:rPr>
+          <w:rFonts w:ascii="Verdana" w:hAnsi="Verdana" w:cs="Times New Roman"/>
+          <w:color w:val="333333"/>
+          <w:sz w:val="20"/>
+          <w:szCs w:val="20"/>
+        </w:rPr>
+        <w:t>a number of</w:t>
+      </w:r>
+      <w:proofErr w:type="gramEnd"/>
+      <w:r>
+        <w:rPr>
+          <w:rFonts w:ascii="Verdana" w:hAnsi="Verdana" w:cs="Times New Roman"/>
+          <w:color w:val="333333"/>
+          <w:sz w:val="20"/>
+          <w:szCs w:val="20"/>
+        </w:rPr>
+        <w:t xml:space="preserve"> steps</w:t>
       </w:r>
       <w:r>
         <w:rPr>
@@ -3509,6 +3965,7 @@
         </w:rPr>
         <w:t> </w:t>
       </w:r>
+      <w:proofErr w:type="spellStart"/>
       <w:r>
         <w:rPr>
           <w:rFonts w:ascii="Courier New" w:hAnsi="Courier New" w:cs="Courier New"/>
@@ -3518,6 +3975,7 @@
         </w:rPr>
         <w:t>ValueIterationAgent</w:t>
       </w:r>
+      <w:proofErr w:type="spellEnd"/>
       <w:r>
         <w:rPr>
           <w:rFonts w:ascii="Verdana" w:hAnsi="Verdana" w:cs="Times New Roman"/>
@@ -3588,7 +4046,27 @@
           <w:sz w:val="20"/>
           <w:szCs w:val="20"/>
         </w:rPr>
-        <w:t xml:space="preserve"> states (the sPrimes)</w:t>
+        <w:t xml:space="preserve"> states (the </w:t>
+      </w:r>
+      <w:proofErr w:type="spellStart"/>
+      <w:r>
+        <w:rPr>
+          <w:rFonts w:ascii="Verdana" w:hAnsi="Verdana" w:cs="Times New Roman"/>
+          <w:color w:val="333333"/>
+          <w:sz w:val="20"/>
+          <w:szCs w:val="20"/>
+        </w:rPr>
+        <w:t>sPrimes</w:t>
+      </w:r>
+      <w:proofErr w:type="spellEnd"/>
+      <w:r>
+        <w:rPr>
+          <w:rFonts w:ascii="Verdana" w:hAnsi="Verdana" w:cs="Times New Roman"/>
+          <w:color w:val="333333"/>
+          <w:sz w:val="20"/>
+          <w:szCs w:val="20"/>
+        </w:rPr>
+        <w:t>)</w:t>
       </w:r>
       <w:r>
         <w:rPr>
@@ -3644,6 +4122,7 @@
         </w:rPr>
         <w:t xml:space="preserve">. You can do this using the provided </w:t>
       </w:r>
+      <w:proofErr w:type="spellStart"/>
       <w:r>
         <w:rPr>
           <w:rFonts w:ascii="Courier New" w:hAnsi="Courier New" w:cs="Courier New"/>
@@ -3653,6 +4132,7 @@
         </w:rPr>
         <w:t>generateTransitions</w:t>
       </w:r>
+      <w:proofErr w:type="spellEnd"/>
       <w:r>
         <w:rPr>
           <w:rFonts w:ascii="Verdana" w:hAnsi="Verdana" w:cs="Times New Roman"/>
@@ -3743,8 +4223,17 @@
           <w:sz w:val="20"/>
           <w:szCs w:val="20"/>
         </w:rPr>
-        <w:lastRenderedPageBreak/>
-        <w:t>Value iteration computes k-step estimates of the optimal values, V</w:t>
+        <w:t xml:space="preserve">Value iteration computes k-step estimates of the optimal values, </w:t>
+      </w:r>
+      <w:proofErr w:type="spellStart"/>
+      <w:r>
+        <w:rPr>
+          <w:rFonts w:ascii="Verdana" w:hAnsi="Verdana" w:cs="Times New Roman"/>
+          <w:color w:val="333333"/>
+          <w:sz w:val="20"/>
+          <w:szCs w:val="20"/>
+        </w:rPr>
+        <w:t>V</w:t>
       </w:r>
       <w:r>
         <w:rPr>
@@ -3756,6 +4245,7 @@
         </w:rPr>
         <w:t>k</w:t>
       </w:r>
+      <w:proofErr w:type="spellEnd"/>
       <w:r>
         <w:rPr>
           <w:rFonts w:ascii="Verdana" w:hAnsi="Verdana" w:cs="Times New Roman"/>
@@ -3772,7 +4262,37 @@
           <w:sz w:val="20"/>
           <w:szCs w:val="20"/>
         </w:rPr>
-        <w:t>You will see that the the Value Function, V</w:t>
+        <w:t xml:space="preserve">You will see that the </w:t>
+      </w:r>
+      <w:proofErr w:type="spellStart"/>
+      <w:r>
+        <w:rPr>
+          <w:rFonts w:ascii="Verdana" w:hAnsi="Verdana" w:cs="Times New Roman"/>
+          <w:color w:val="333333"/>
+          <w:sz w:val="20"/>
+          <w:szCs w:val="20"/>
+        </w:rPr>
+        <w:t>the</w:t>
+      </w:r>
+      <w:proofErr w:type="spellEnd"/>
+      <w:r>
+        <w:rPr>
+          <w:rFonts w:ascii="Verdana" w:hAnsi="Verdana" w:cs="Times New Roman"/>
+          <w:color w:val="333333"/>
+          <w:sz w:val="20"/>
+          <w:szCs w:val="20"/>
+        </w:rPr>
+        <w:t xml:space="preserve"> Value Function, </w:t>
+      </w:r>
+      <w:proofErr w:type="spellStart"/>
+      <w:r>
+        <w:rPr>
+          <w:rFonts w:ascii="Verdana" w:hAnsi="Verdana" w:cs="Times New Roman"/>
+          <w:color w:val="333333"/>
+          <w:sz w:val="20"/>
+          <w:szCs w:val="20"/>
+        </w:rPr>
+        <w:t>V</w:t>
       </w:r>
       <w:r>
         <w:rPr>
@@ -3784,6 +4304,7 @@
         </w:rPr>
         <w:t>k</w:t>
       </w:r>
+      <w:proofErr w:type="spellEnd"/>
       <w:r>
         <w:rPr>
           <w:rFonts w:ascii="Verdana" w:hAnsi="Verdana" w:cs="Times New Roman"/>
@@ -3829,6 +4350,7 @@
         </w:rPr>
         <w:t xml:space="preserve"> value. The corresponding </w:t>
       </w:r>
+      <w:proofErr w:type="spellStart"/>
       <w:r>
         <w:rPr>
           <w:rFonts w:ascii="Courier New" w:hAnsi="Courier New" w:cs="Courier New"/>
@@ -3838,6 +4360,7 @@
         </w:rPr>
         <w:t>hashCode</w:t>
       </w:r>
+      <w:proofErr w:type="spellEnd"/>
       <w:r>
         <w:rPr>
           <w:rFonts w:ascii="Verdana" w:hAnsi="Verdana" w:cs="Times New Roman"/>
@@ -3952,7 +4475,27 @@
           <w:sz w:val="20"/>
           <w:szCs w:val="20"/>
         </w:rPr>
-        <w:t xml:space="preserve">0 iterations is enough for convergence in </w:t>
+        <w:t xml:space="preserve">0 iterations </w:t>
+      </w:r>
+      <w:proofErr w:type="gramStart"/>
+      <w:r>
+        <w:rPr>
+          <w:rFonts w:ascii="Verdana" w:hAnsi="Verdana" w:cs="Times New Roman"/>
+          <w:color w:val="333333"/>
+          <w:sz w:val="20"/>
+          <w:szCs w:val="20"/>
+        </w:rPr>
+        <w:t>is</w:t>
+      </w:r>
+      <w:proofErr w:type="gramEnd"/>
+      <w:r>
+        <w:rPr>
+          <w:rFonts w:ascii="Verdana" w:hAnsi="Verdana" w:cs="Times New Roman"/>
+          <w:color w:val="333333"/>
+          <w:sz w:val="20"/>
+          <w:szCs w:val="20"/>
+        </w:rPr>
+        <w:t xml:space="preserve"> enough for convergence in </w:t>
       </w:r>
       <w:r>
         <w:rPr>
@@ -4050,7 +4593,27 @@
           <w:sz w:val="20"/>
           <w:szCs w:val="20"/>
         </w:rPr>
-        <w:t>. Don’t worry – all the methods you have learned are compatible with this setting.</w:t>
+        <w:t xml:space="preserve">. </w:t>
+      </w:r>
+      <w:proofErr w:type="gramStart"/>
+      <w:r>
+        <w:rPr>
+          <w:rFonts w:ascii="Verdana" w:hAnsi="Verdana" w:cs="Times New Roman"/>
+          <w:color w:val="333333"/>
+          <w:sz w:val="20"/>
+          <w:szCs w:val="20"/>
+        </w:rPr>
+        <w:t>Don’t</w:t>
+      </w:r>
+      <w:proofErr w:type="gramEnd"/>
+      <w:r>
+        <w:rPr>
+          <w:rFonts w:ascii="Verdana" w:hAnsi="Verdana" w:cs="Times New Roman"/>
+          <w:color w:val="333333"/>
+          <w:sz w:val="20"/>
+          <w:szCs w:val="20"/>
+        </w:rPr>
+        <w:t xml:space="preserve"> worry – all the methods you have learned are compatible with this setting.</w:t>
       </w:r>
     </w:p>
     <w:p>
@@ -4158,6 +4721,7 @@
         </w:rPr>
         <w:t>The following command loads your </w:t>
       </w:r>
+      <w:proofErr w:type="spellStart"/>
       <w:r>
         <w:rPr>
           <w:rFonts w:ascii="Courier New" w:hAnsi="Courier New" w:cs="Courier New"/>
@@ -4167,6 +4731,7 @@
         </w:rPr>
         <w:t>ValueIterationAgent</w:t>
       </w:r>
+      <w:proofErr w:type="spellEnd"/>
       <w:r>
         <w:rPr>
           <w:rFonts w:ascii="Verdana" w:hAnsi="Verdana" w:cs="Times New Roman"/>
@@ -4285,7 +4850,27 @@
           <w:sz w:val="29"/>
           <w:szCs w:val="29"/>
         </w:rPr>
-        <w:t xml:space="preserve">target/classes/ ticTacToe.Game </w:t>
+        <w:t xml:space="preserve">target/classes/ </w:t>
+      </w:r>
+      <w:proofErr w:type="spellStart"/>
+      <w:r>
+        <w:rPr>
+          <w:rFonts w:ascii="Courier New" w:hAnsi="Courier New" w:cs="Courier New"/>
+          <w:color w:val="333333"/>
+          <w:sz w:val="29"/>
+          <w:szCs w:val="29"/>
+        </w:rPr>
+        <w:t>ticTacToe.Game</w:t>
+      </w:r>
+      <w:proofErr w:type="spellEnd"/>
+      <w:r>
+        <w:rPr>
+          <w:rFonts w:ascii="Courier New" w:hAnsi="Courier New" w:cs="Courier New"/>
+          <w:color w:val="333333"/>
+          <w:sz w:val="29"/>
+          <w:szCs w:val="29"/>
+        </w:rPr>
+        <w:t xml:space="preserve"> </w:t>
       </w:r>
       <w:r>
         <w:rPr>
@@ -4425,8 +5010,39 @@
           <w:sz w:val="20"/>
           <w:szCs w:val="20"/>
         </w:rPr>
-        <w:t>on, lost &amp; drew against each of the other rule based agents. The rule based</w:t>
-      </w:r>
+        <w:t xml:space="preserve">on, lost &amp; drew against each of the other </w:t>
+      </w:r>
+      <w:proofErr w:type="gramStart"/>
+      <w:r>
+        <w:rPr>
+          <w:rFonts w:ascii="Verdana" w:hAnsi="Verdana" w:cs="Times New Roman"/>
+          <w:color w:val="333333"/>
+          <w:sz w:val="20"/>
+          <w:szCs w:val="20"/>
+        </w:rPr>
+        <w:t>rule based</w:t>
+      </w:r>
+      <w:proofErr w:type="gramEnd"/>
+      <w:r>
+        <w:rPr>
+          <w:rFonts w:ascii="Verdana" w:hAnsi="Verdana" w:cs="Times New Roman"/>
+          <w:color w:val="333333"/>
+          <w:sz w:val="20"/>
+          <w:szCs w:val="20"/>
+        </w:rPr>
+        <w:t xml:space="preserve"> agents. The </w:t>
+      </w:r>
+      <w:proofErr w:type="gramStart"/>
+      <w:r>
+        <w:rPr>
+          <w:rFonts w:ascii="Verdana" w:hAnsi="Verdana" w:cs="Times New Roman"/>
+          <w:color w:val="333333"/>
+          <w:sz w:val="20"/>
+          <w:szCs w:val="20"/>
+        </w:rPr>
+        <w:t>rule based</w:t>
+      </w:r>
+      <w:proofErr w:type="gramEnd"/>
       <w:r>
         <w:rPr>
           <w:rFonts w:ascii="Verdana" w:hAnsi="Verdana" w:cs="Times New Roman"/>
@@ -4454,7 +5070,27 @@
           <w:sz w:val="20"/>
           <w:szCs w:val="20"/>
         </w:rPr>
-        <w:t>This should take the form of a very short .pdf report named: vi-agent-report.pdf. Commit this together with your code, and push to your fork.</w:t>
+        <w:t xml:space="preserve">This should take the form of </w:t>
+      </w:r>
+      <w:proofErr w:type="gramStart"/>
+      <w:r>
+        <w:rPr>
+          <w:rFonts w:ascii="Verdana" w:hAnsi="Verdana" w:cs="Times New Roman"/>
+          <w:color w:val="333333"/>
+          <w:sz w:val="20"/>
+          <w:szCs w:val="20"/>
+        </w:rPr>
+        <w:t>a very short</w:t>
+      </w:r>
+      <w:proofErr w:type="gramEnd"/>
+      <w:r>
+        <w:rPr>
+          <w:rFonts w:ascii="Verdana" w:hAnsi="Verdana" w:cs="Times New Roman"/>
+          <w:color w:val="333333"/>
+          <w:sz w:val="20"/>
+          <w:szCs w:val="20"/>
+        </w:rPr>
+        <w:t xml:space="preserve"> .pdf report named: vi-agent-report.pdf. Commit this together with your code, and push to your fork.</w:t>
       </w:r>
     </w:p>
     <w:p>
@@ -4533,14 +5169,36 @@
         </w:rPr>
         <w:t xml:space="preserve"> by implementing the </w:t>
       </w:r>
-      <w:r>
-        <w:rPr>
-          <w:rFonts w:ascii="Courier New" w:hAnsi="Courier New" w:cs="Courier New"/>
-          <w:color w:val="333333"/>
-          <w:sz w:val="20"/>
-          <w:szCs w:val="20"/>
-        </w:rPr>
-        <w:t>initRandomPolicy()</w:t>
+      <w:proofErr w:type="spellStart"/>
+      <w:proofErr w:type="gramStart"/>
+      <w:r>
+        <w:rPr>
+          <w:rFonts w:ascii="Courier New" w:hAnsi="Courier New" w:cs="Courier New"/>
+          <w:color w:val="333333"/>
+          <w:sz w:val="20"/>
+          <w:szCs w:val="20"/>
+        </w:rPr>
+        <w:t>initRandomPolicy</w:t>
+      </w:r>
+      <w:proofErr w:type="spellEnd"/>
+      <w:r>
+        <w:rPr>
+          <w:rFonts w:ascii="Courier New" w:hAnsi="Courier New" w:cs="Courier New"/>
+          <w:color w:val="333333"/>
+          <w:sz w:val="20"/>
+          <w:szCs w:val="20"/>
+        </w:rPr>
+        <w:t>(</w:t>
+      </w:r>
+      <w:proofErr w:type="gramEnd"/>
+      <w:r>
+        <w:rPr>
+          <w:rFonts w:ascii="Courier New" w:hAnsi="Courier New" w:cs="Courier New"/>
+          <w:color w:val="333333"/>
+          <w:sz w:val="20"/>
+          <w:szCs w:val="20"/>
+        </w:rPr>
+        <w:t>)</w:t>
       </w:r>
       <w:r>
         <w:rPr>
@@ -4551,6 +5209,7 @@
         </w:rPr>
         <w:t xml:space="preserve">, </w:t>
       </w:r>
+      <w:proofErr w:type="spellStart"/>
       <w:r>
         <w:rPr>
           <w:rFonts w:ascii="Courier New" w:hAnsi="Courier New" w:cs="Courier New"/>
@@ -4567,7 +5226,37 @@
           <w:sz w:val="20"/>
           <w:szCs w:val="20"/>
         </w:rPr>
-        <w:t xml:space="preserve">uatePolicy(), improvePolicy() &amp; </w:t>
+        <w:t>uatePolicy</w:t>
+      </w:r>
+      <w:proofErr w:type="spellEnd"/>
+      <w:r>
+        <w:rPr>
+          <w:rFonts w:ascii="Courier New" w:hAnsi="Courier New" w:cs="Courier New"/>
+          <w:color w:val="333333"/>
+          <w:sz w:val="20"/>
+          <w:szCs w:val="20"/>
+        </w:rPr>
+        <w:t xml:space="preserve">(), </w:t>
+      </w:r>
+      <w:proofErr w:type="spellStart"/>
+      <w:r>
+        <w:rPr>
+          <w:rFonts w:ascii="Courier New" w:hAnsi="Courier New" w:cs="Courier New"/>
+          <w:color w:val="333333"/>
+          <w:sz w:val="20"/>
+          <w:szCs w:val="20"/>
+        </w:rPr>
+        <w:t>improvePolicy</w:t>
+      </w:r>
+      <w:proofErr w:type="spellEnd"/>
+      <w:r>
+        <w:rPr>
+          <w:rFonts w:ascii="Courier New" w:hAnsi="Courier New" w:cs="Courier New"/>
+          <w:color w:val="333333"/>
+          <w:sz w:val="20"/>
+          <w:szCs w:val="20"/>
+        </w:rPr>
+        <w:t xml:space="preserve">() &amp; </w:t>
       </w:r>
       <w:r>
         <w:rPr>
@@ -4605,14 +5294,36 @@
         </w:rPr>
         <w:t xml:space="preserve">The </w:t>
       </w:r>
-      <w:r>
-        <w:rPr>
-          <w:rFonts w:ascii="Courier New" w:hAnsi="Courier New" w:cs="Courier New"/>
-          <w:color w:val="333333"/>
-          <w:sz w:val="20"/>
-          <w:szCs w:val="20"/>
-        </w:rPr>
-        <w:t>evaluatePolicy()</w:t>
+      <w:proofErr w:type="spellStart"/>
+      <w:proofErr w:type="gramStart"/>
+      <w:r>
+        <w:rPr>
+          <w:rFonts w:ascii="Courier New" w:hAnsi="Courier New" w:cs="Courier New"/>
+          <w:color w:val="333333"/>
+          <w:sz w:val="20"/>
+          <w:szCs w:val="20"/>
+        </w:rPr>
+        <w:t>evaluatePolicy</w:t>
+      </w:r>
+      <w:proofErr w:type="spellEnd"/>
+      <w:r>
+        <w:rPr>
+          <w:rFonts w:ascii="Courier New" w:hAnsi="Courier New" w:cs="Courier New"/>
+          <w:color w:val="333333"/>
+          <w:sz w:val="20"/>
+          <w:szCs w:val="20"/>
+        </w:rPr>
+        <w:t>(</w:t>
+      </w:r>
+      <w:proofErr w:type="gramEnd"/>
+      <w:r>
+        <w:rPr>
+          <w:rFonts w:ascii="Courier New" w:hAnsi="Courier New" w:cs="Courier New"/>
+          <w:color w:val="333333"/>
+          <w:sz w:val="20"/>
+          <w:szCs w:val="20"/>
+        </w:rPr>
+        <w:t>)</w:t>
       </w:r>
       <w:r>
         <w:rPr>
@@ -4659,6 +5370,7 @@
         </w:rPr>
         <w:t xml:space="preserve">, specified in the </w:t>
       </w:r>
+      <w:proofErr w:type="spellStart"/>
       <w:r>
         <w:rPr>
           <w:rFonts w:ascii="Courier New" w:hAnsi="Courier New" w:cs="Courier New"/>
@@ -4668,6 +5380,7 @@
         </w:rPr>
         <w:t>curPolicy</w:t>
       </w:r>
+      <w:proofErr w:type="spellEnd"/>
       <w:r>
         <w:rPr>
           <w:rFonts w:ascii="Courier New" w:hAnsi="Courier New" w:cs="Courier New"/>
@@ -4695,14 +5408,25 @@
         </w:rPr>
         <w:t xml:space="preserve"> (which your </w:t>
       </w:r>
-      <w:r>
-        <w:rPr>
-          <w:rFonts w:ascii="Courier New" w:hAnsi="Courier New" w:cs="Courier New"/>
-          <w:color w:val="333333"/>
-          <w:sz w:val="20"/>
-          <w:szCs w:val="20"/>
-        </w:rPr>
-        <w:t>initRandomPolicy()</w:t>
+      <w:proofErr w:type="spellStart"/>
+      <w:r>
+        <w:rPr>
+          <w:rFonts w:ascii="Courier New" w:hAnsi="Courier New" w:cs="Courier New"/>
+          <w:color w:val="333333"/>
+          <w:sz w:val="20"/>
+          <w:szCs w:val="20"/>
+        </w:rPr>
+        <w:t>initRandomPolicy</w:t>
+      </w:r>
+      <w:proofErr w:type="spellEnd"/>
+      <w:r>
+        <w:rPr>
+          <w:rFonts w:ascii="Courier New" w:hAnsi="Courier New" w:cs="Courier New"/>
+          <w:color w:val="333333"/>
+          <w:sz w:val="20"/>
+          <w:szCs w:val="20"/>
+        </w:rPr>
+        <w:t>()</w:t>
       </w:r>
       <w:r>
         <w:rPr>
@@ -4722,6 +5446,7 @@
         </w:rPr>
         <w:t xml:space="preserve">. The current values for the current policy should be stored in the provided </w:t>
       </w:r>
+      <w:proofErr w:type="spellStart"/>
       <w:r>
         <w:rPr>
           <w:rFonts w:ascii="Courier New" w:hAnsi="Courier New" w:cs="Courier New"/>
@@ -4731,6 +5456,7 @@
         </w:rPr>
         <w:t>policyValues</w:t>
       </w:r>
+      <w:proofErr w:type="spellEnd"/>
       <w:r>
         <w:rPr>
           <w:rFonts w:ascii="Verdana" w:hAnsi="Verdana" w:cs="Courier New"/>
@@ -4740,14 +5466,36 @@
         </w:rPr>
         <w:t xml:space="preserve"> map. The </w:t>
       </w:r>
-      <w:r>
-        <w:rPr>
-          <w:rFonts w:ascii="Courier New" w:hAnsi="Courier New" w:cs="Courier New"/>
-          <w:color w:val="333333"/>
-          <w:sz w:val="20"/>
-          <w:szCs w:val="20"/>
-        </w:rPr>
-        <w:t>improvePolicy()</w:t>
+      <w:proofErr w:type="spellStart"/>
+      <w:proofErr w:type="gramStart"/>
+      <w:r>
+        <w:rPr>
+          <w:rFonts w:ascii="Courier New" w:hAnsi="Courier New" w:cs="Courier New"/>
+          <w:color w:val="333333"/>
+          <w:sz w:val="20"/>
+          <w:szCs w:val="20"/>
+        </w:rPr>
+        <w:t>improvePolicy</w:t>
+      </w:r>
+      <w:proofErr w:type="spellEnd"/>
+      <w:r>
+        <w:rPr>
+          <w:rFonts w:ascii="Courier New" w:hAnsi="Courier New" w:cs="Courier New"/>
+          <w:color w:val="333333"/>
+          <w:sz w:val="20"/>
+          <w:szCs w:val="20"/>
+        </w:rPr>
+        <w:t>(</w:t>
+      </w:r>
+      <w:proofErr w:type="gramEnd"/>
+      <w:r>
+        <w:rPr>
+          <w:rFonts w:ascii="Courier New" w:hAnsi="Courier New" w:cs="Courier New"/>
+          <w:color w:val="333333"/>
+          <w:sz w:val="20"/>
+          <w:szCs w:val="20"/>
+        </w:rPr>
+        <w:t>)</w:t>
       </w:r>
       <w:r>
         <w:rPr>
@@ -4758,6 +5506,7 @@
         </w:rPr>
         <w:t xml:space="preserve"> method performs the Policy improvement step, and updates </w:t>
       </w:r>
+      <w:proofErr w:type="spellStart"/>
       <w:r>
         <w:rPr>
           <w:rFonts w:ascii="Courier New" w:hAnsi="Courier New" w:cs="Courier New"/>
@@ -4767,6 +5516,7 @@
         </w:rPr>
         <w:t>curPolicy</w:t>
       </w:r>
+      <w:proofErr w:type="spellEnd"/>
       <w:r>
         <w:rPr>
           <w:rFonts w:ascii="Courier New" w:hAnsi="Courier New" w:cs="Courier New"/>
@@ -4887,7 +5637,27 @@
           <w:sz w:val="20"/>
           <w:szCs w:val="20"/>
         </w:rPr>
-        <w:t>. The other agents are: random, aggressive, defensive.</w:t>
+        <w:t xml:space="preserve">. The other agents </w:t>
+      </w:r>
+      <w:proofErr w:type="gramStart"/>
+      <w:r>
+        <w:rPr>
+          <w:rFonts w:ascii="Verdana" w:hAnsi="Verdana" w:cs="Times New Roman"/>
+          <w:color w:val="333333"/>
+          <w:sz w:val="20"/>
+          <w:szCs w:val="20"/>
+        </w:rPr>
+        <w:t>are:</w:t>
+      </w:r>
+      <w:proofErr w:type="gramEnd"/>
+      <w:r>
+        <w:rPr>
+          <w:rFonts w:ascii="Verdana" w:hAnsi="Verdana" w:cs="Times New Roman"/>
+          <w:color w:val="333333"/>
+          <w:sz w:val="20"/>
+          <w:szCs w:val="20"/>
+        </w:rPr>
+        <w:t xml:space="preserve"> random, aggressive, defensive.</w:t>
       </w:r>
     </w:p>
     <w:p>
@@ -4907,16 +5677,36 @@
           <w:sz w:val="20"/>
           <w:szCs w:val="20"/>
         </w:rPr>
-        <w:t>This should take the form of a very sh</w:t>
-      </w:r>
-      <w:r>
-        <w:rPr>
-          <w:rFonts w:ascii="Verdana" w:hAnsi="Verdana" w:cs="Times New Roman"/>
-          <w:color w:val="333333"/>
-          <w:sz w:val="20"/>
-          <w:szCs w:val="20"/>
-        </w:rPr>
-        <w:t xml:space="preserve">ort </w:t>
+        <w:t xml:space="preserve">This should take the form of </w:t>
+      </w:r>
+      <w:proofErr w:type="gramStart"/>
+      <w:r>
+        <w:rPr>
+          <w:rFonts w:ascii="Verdana" w:hAnsi="Verdana" w:cs="Times New Roman"/>
+          <w:color w:val="333333"/>
+          <w:sz w:val="20"/>
+          <w:szCs w:val="20"/>
+        </w:rPr>
+        <w:t>a very sh</w:t>
+      </w:r>
+      <w:r>
+        <w:rPr>
+          <w:rFonts w:ascii="Verdana" w:hAnsi="Verdana" w:cs="Times New Roman"/>
+          <w:color w:val="333333"/>
+          <w:sz w:val="20"/>
+          <w:szCs w:val="20"/>
+        </w:rPr>
+        <w:t>ort</w:t>
+      </w:r>
+      <w:proofErr w:type="gramEnd"/>
+      <w:r>
+        <w:rPr>
+          <w:rFonts w:ascii="Verdana" w:hAnsi="Verdana" w:cs="Times New Roman"/>
+          <w:color w:val="333333"/>
+          <w:sz w:val="20"/>
+          <w:szCs w:val="20"/>
+        </w:rPr>
+        <w:t xml:space="preserve"> </w:t>
       </w:r>
       <w:r>
         <w:rPr>
@@ -5019,7 +5809,6 @@
           <w:sz w:val="20"/>
           <w:szCs w:val="20"/>
         </w:rPr>
-        <w:lastRenderedPageBreak/>
         <w:t>Questions 5 &amp; 6 are on Reinforcement Learning:</w:t>
       </w:r>
     </w:p>
@@ -5084,6 +5873,7 @@
         </w:rPr>
         <w:t xml:space="preserve"> by implementing the </w:t>
       </w:r>
+      <w:proofErr w:type="gramStart"/>
       <w:r>
         <w:rPr>
           <w:rFonts w:ascii="Courier New" w:hAnsi="Courier New" w:cs="Courier New"/>
@@ -5093,6 +5883,7 @@
         </w:rPr>
         <w:t>train(</w:t>
       </w:r>
+      <w:proofErr w:type="gramEnd"/>
       <w:r>
         <w:rPr>
           <w:rFonts w:ascii="Courier New" w:hAnsi="Courier New" w:cs="Courier New"/>
@@ -5111,14 +5902,25 @@
         </w:rPr>
         <w:t xml:space="preserve"> &amp; </w:t>
       </w:r>
-      <w:r>
-        <w:rPr>
-          <w:rFonts w:ascii="Courier New" w:hAnsi="Courier New" w:cs="Courier New"/>
-          <w:color w:val="333333"/>
-          <w:sz w:val="20"/>
-          <w:szCs w:val="20"/>
-        </w:rPr>
-        <w:t>extractPolicy()</w:t>
+      <w:proofErr w:type="spellStart"/>
+      <w:r>
+        <w:rPr>
+          <w:rFonts w:ascii="Courier New" w:hAnsi="Courier New" w:cs="Courier New"/>
+          <w:color w:val="333333"/>
+          <w:sz w:val="20"/>
+          <w:szCs w:val="20"/>
+        </w:rPr>
+        <w:t>extractPolicy</w:t>
+      </w:r>
+      <w:proofErr w:type="spellEnd"/>
+      <w:r>
+        <w:rPr>
+          <w:rFonts w:ascii="Courier New" w:hAnsi="Courier New" w:cs="Courier New"/>
+          <w:color w:val="333333"/>
+          <w:sz w:val="20"/>
+          <w:szCs w:val="20"/>
+        </w:rPr>
+        <w:t>()</w:t>
       </w:r>
       <w:r>
         <w:rPr>
@@ -5322,7 +6124,27 @@
           <w:sz w:val="20"/>
           <w:szCs w:val="20"/>
         </w:rPr>
-        <w:t>Like the previous questions, test your Q-Learning Agent against each of the provided agents 50 times and report on the results - how many games they won, lost &amp; drew. The other agents are: random, aggressive, defensive.</w:t>
+        <w:t xml:space="preserve">Like the previous questions, test your Q-Learning Agent against each of the provided agents 50 times and report on the results - how many games they won, lost &amp; drew. The other agents </w:t>
+      </w:r>
+      <w:proofErr w:type="gramStart"/>
+      <w:r>
+        <w:rPr>
+          <w:rFonts w:ascii="Verdana" w:hAnsi="Verdana" w:cs="Times New Roman"/>
+          <w:color w:val="333333"/>
+          <w:sz w:val="20"/>
+          <w:szCs w:val="20"/>
+        </w:rPr>
+        <w:t>are:</w:t>
+      </w:r>
+      <w:proofErr w:type="gramEnd"/>
+      <w:r>
+        <w:rPr>
+          <w:rFonts w:ascii="Verdana" w:hAnsi="Verdana" w:cs="Times New Roman"/>
+          <w:color w:val="333333"/>
+          <w:sz w:val="20"/>
+          <w:szCs w:val="20"/>
+        </w:rPr>
+        <w:t xml:space="preserve"> random, aggressive, defensive.</w:t>
       </w:r>
     </w:p>
     <w:p>
@@ -5342,7 +6164,27 @@
           <w:sz w:val="20"/>
           <w:szCs w:val="20"/>
         </w:rPr>
-        <w:t xml:space="preserve">This should take the form of a very short .pdf report named: </w:t>
+        <w:t xml:space="preserve">This should take the form of </w:t>
+      </w:r>
+      <w:proofErr w:type="gramStart"/>
+      <w:r>
+        <w:rPr>
+          <w:rFonts w:ascii="Verdana" w:hAnsi="Verdana" w:cs="Times New Roman"/>
+          <w:color w:val="333333"/>
+          <w:sz w:val="20"/>
+          <w:szCs w:val="20"/>
+        </w:rPr>
+        <w:t>a very short</w:t>
+      </w:r>
+      <w:proofErr w:type="gramEnd"/>
+      <w:r>
+        <w:rPr>
+          <w:rFonts w:ascii="Verdana" w:hAnsi="Verdana" w:cs="Times New Roman"/>
+          <w:color w:val="333333"/>
+          <w:sz w:val="20"/>
+          <w:szCs w:val="20"/>
+        </w:rPr>
+        <w:t xml:space="preserve"> .pdf report named: </w:t>
       </w:r>
       <w:r>
         <w:rPr>
@@ -5609,8 +6451,9 @@
           <w:sz w:val="20"/>
           <w:szCs w:val="20"/>
         </w:rPr>
-        <w:t>. Here’s why: to find the optimal value of a state you will be looping over all possible actions from that state. For terminal states this is empty, and</w:t>
-      </w:r>
+        <w:t xml:space="preserve">. </w:t>
+      </w:r>
+      <w:proofErr w:type="gramStart"/>
       <w:r>
         <w:rPr>
           <w:rFonts w:ascii="Verdana" w:eastAsia="Times New Roman" w:hAnsi="Verdana" w:cs="Times New Roman"/>
@@ -5618,30 +6461,9 @@
           <w:sz w:val="20"/>
           <w:szCs w:val="20"/>
         </w:rPr>
-        <w:t> </w:t>
-      </w:r>
-      <w:r>
-        <w:rPr>
-          <w:rFonts w:ascii="Verdana" w:eastAsia="Times New Roman" w:hAnsi="Verdana" w:cs="Times New Roman"/>
-          <w:b/>
-          <w:bCs/>
-          <w:color w:val="000000"/>
-          <w:sz w:val="20"/>
-          <w:szCs w:val="20"/>
-        </w:rPr>
-        <w:t>might,</w:t>
-      </w:r>
-      <w:r>
-        <w:rPr>
-          <w:rFonts w:ascii="Verdana" w:eastAsia="Times New Roman" w:hAnsi="Verdana" w:cs="Times New Roman"/>
-          <w:b/>
-          <w:bCs/>
-          <w:color w:val="000000"/>
-          <w:sz w:val="20"/>
-          <w:szCs w:val="20"/>
-        </w:rPr>
-        <w:t> </w:t>
-      </w:r>
+        <w:t>Here’s</w:t>
+      </w:r>
+      <w:proofErr w:type="gramEnd"/>
       <w:r>
         <w:rPr>
           <w:rFonts w:ascii="Verdana" w:eastAsia="Times New Roman" w:hAnsi="Verdana" w:cs="Times New Roman"/>
@@ -5649,7 +6471,7 @@
           <w:sz w:val="20"/>
           <w:szCs w:val="20"/>
         </w:rPr>
-        <w:t>depending on your implementation of finding the maximum, lead to a result where you would be setting the value of the terminal state to a very low negative value</w:t>
+        <w:t xml:space="preserve"> why: to find the optimal value of a state you will be looping over all possible actions from that state. For terminal states this is empty, and</w:t>
       </w:r>
       <w:r>
         <w:rPr>
@@ -5658,8 +6480,49 @@
           <w:sz w:val="20"/>
           <w:szCs w:val="20"/>
         </w:rPr>
+        <w:t> </w:t>
+      </w:r>
+      <w:r>
+        <w:rPr>
+          <w:rFonts w:ascii="Verdana" w:eastAsia="Times New Roman" w:hAnsi="Verdana" w:cs="Times New Roman"/>
+          <w:b/>
+          <w:bCs/>
+          <w:color w:val="000000"/>
+          <w:sz w:val="20"/>
+          <w:szCs w:val="20"/>
+        </w:rPr>
+        <w:t>might,</w:t>
+      </w:r>
+      <w:r>
+        <w:rPr>
+          <w:rFonts w:ascii="Verdana" w:eastAsia="Times New Roman" w:hAnsi="Verdana" w:cs="Times New Roman"/>
+          <w:b/>
+          <w:bCs/>
+          <w:color w:val="000000"/>
+          <w:sz w:val="20"/>
+          <w:szCs w:val="20"/>
+        </w:rPr>
+        <w:t> </w:t>
+      </w:r>
+      <w:r>
+        <w:rPr>
+          <w:rFonts w:ascii="Verdana" w:eastAsia="Times New Roman" w:hAnsi="Verdana" w:cs="Times New Roman"/>
+          <w:color w:val="000000"/>
+          <w:sz w:val="20"/>
+          <w:szCs w:val="20"/>
+        </w:rPr>
+        <w:t>depending on your implementation of finding the maximum, lead to a result where you would be setting the value of the terminal state to a very low negative value</w:t>
+      </w:r>
+      <w:r>
+        <w:rPr>
+          <w:rFonts w:ascii="Verdana" w:eastAsia="Times New Roman" w:hAnsi="Verdana" w:cs="Times New Roman"/>
+          <w:color w:val="000000"/>
+          <w:sz w:val="20"/>
+          <w:szCs w:val="20"/>
+        </w:rPr>
         <w:t xml:space="preserve"> (e.g. </w:t>
       </w:r>
+      <w:proofErr w:type="spellStart"/>
       <w:r>
         <w:rPr>
           <w:rFonts w:ascii="Verdana" w:eastAsia="Times New Roman" w:hAnsi="Verdana" w:cs="Times New Roman"/>
@@ -5671,6 +6534,7 @@
         </w:rPr>
         <w:t>Double.MIN_VALUE</w:t>
       </w:r>
+      <w:proofErr w:type="spellEnd"/>
       <w:r>
         <w:rPr>
           <w:rFonts w:ascii="Verdana" w:eastAsia="Times New Roman" w:hAnsi="Verdana" w:cs="Times New Roman"/>
@@ -5707,7 +6571,31 @@
           <w:sz w:val="20"/>
           <w:szCs w:val="20"/>
         </w:rPr>
-        <w:t>To avoid this, for every game state g that you are considering and calculating its optimal value, CHECK IF IT IS A TERMINAL STATE (using g.isTerminal()); if it is, set its value to 0, and move to the next game state (you can use the ‘continue;’ statement inside your loop).</w:t>
+        <w:t xml:space="preserve">To avoid this, for every game state g that you are considering and calculating its optimal value, CHECK IF IT IS A TERMINAL STATE (using </w:t>
+      </w:r>
+      <w:proofErr w:type="spellStart"/>
+      <w:r>
+        <w:rPr>
+          <w:rFonts w:ascii="Verdana" w:eastAsia="Times New Roman" w:hAnsi="Verdana" w:cs="Times New Roman"/>
+          <w:b/>
+          <w:bCs/>
+          <w:color w:val="000000"/>
+          <w:sz w:val="20"/>
+          <w:szCs w:val="20"/>
+        </w:rPr>
+        <w:t>g.isTerminal</w:t>
+      </w:r>
+      <w:proofErr w:type="spellEnd"/>
+      <w:r>
+        <w:rPr>
+          <w:rFonts w:ascii="Verdana" w:eastAsia="Times New Roman" w:hAnsi="Verdana" w:cs="Times New Roman"/>
+          <w:b/>
+          <w:bCs/>
+          <w:color w:val="000000"/>
+          <w:sz w:val="20"/>
+          <w:szCs w:val="20"/>
+        </w:rPr>
+        <w:t>()); if it is, set its value to 0, and move to the next game state (you can use the ‘continue;’ statement inside your loop).</w:t>
       </w:r>
       <w:r>
         <w:rPr>
@@ -5954,7 +6842,29 @@
           <w:szCs w:val="20"/>
           <w:bdr w:val="none" w:sz="0" w:space="0" w:color="auto" w:frame="1"/>
         </w:rPr>
-        <w:t>Machine Learning isn't like Mathematics with complete certainty - you almost always have to experiment to get the parameters of your model right!</w:t>
+        <w:t xml:space="preserve">Machine Learning </w:t>
+      </w:r>
+      <w:proofErr w:type="gramStart"/>
+      <w:r>
+        <w:rPr>
+          <w:rFonts w:ascii="Verdana" w:hAnsi="Verdana" w:cs="Times New Roman"/>
+          <w:color w:val="333333"/>
+          <w:sz w:val="20"/>
+          <w:szCs w:val="20"/>
+          <w:bdr w:val="none" w:sz="0" w:space="0" w:color="auto" w:frame="1"/>
+        </w:rPr>
+        <w:t>isn't</w:t>
+      </w:r>
+      <w:proofErr w:type="gramEnd"/>
+      <w:r>
+        <w:rPr>
+          <w:rFonts w:ascii="Verdana" w:hAnsi="Verdana" w:cs="Times New Roman"/>
+          <w:color w:val="333333"/>
+          <w:sz w:val="20"/>
+          <w:szCs w:val="20"/>
+          <w:bdr w:val="none" w:sz="0" w:space="0" w:color="auto" w:frame="1"/>
+        </w:rPr>
+        <w:t xml:space="preserve"> like Mathematics with complete certainty - you almost always have to experiment to get the parameters of your model right!</w:t>
       </w:r>
       <w:r>
         <w:rPr>
@@ -5987,7 +6897,7 @@
 </file>
 
 <file path=word/numbering.xml><?xml version="1.0" encoding="utf-8"?>
-<w:numbering xmlns:wpc="http://schemas.microsoft.com/office/word/2010/wordprocessingCanvas" xmlns:cx="http://schemas.microsoft.com/office/drawing/2014/chartex" xmlns:cx1="http://schemas.microsoft.com/office/drawing/2015/9/8/chartex" xmlns:cx2="http://schemas.microsoft.com/office/drawing/2015/10/21/chartex" xmlns:cx3="http://schemas.microsoft.com/office/drawing/2016/5/9/chartex" xmlns:cx4="http://schemas.microsoft.com/office/drawing/2016/5/10/chartex" xmlns:cx5="http://schemas.microsoft.com/office/drawing/2016/5/11/chartex" xmlns:cx6="http://schemas.microsoft.com/office/drawing/2016/5/12/chartex" xmlns:cx7="http://schemas.microsoft.com/office/drawing/2016/5/13/chartex" xmlns:cx8="http://schemas.microsoft.com/office/drawing/2016/5/14/chartex" xmlns:mc="http://schemas.openxmlformats.org/markup-compatibility/2006" xmlns:aink="http://schemas.microsoft.com/office/drawing/2016/ink" xmlns:am3d="http://schemas.microsoft.com/office/drawing/2017/model3d" xmlns:o="urn:schemas-microsoft-com:office:office" xmlns:r="http://schemas.openxmlformats.org/officeDocument/2006/relationships" xmlns:m="http://schemas.openxmlformats.org/officeDocument/2006/math" xmlns:v="urn:schemas-microsoft-com:vml" xmlns:wp14="http://schemas.microsoft.com/office/word/2010/wordprocessingDrawing" xmlns:wp="http://schemas.openxmlformats.org/drawingml/2006/wordprocessingDrawing" xmlns:w10="urn:schemas-microsoft-com:office:word" xmlns:w="http://schemas.openxmlformats.org/wordprocessingml/2006/main" xmlns:w14="http://schemas.microsoft.com/office/word/2010/wordml" xmlns:w15="http://schemas.microsoft.com/office/word/2012/wordml" xmlns:w16cid="http://schemas.microsoft.com/office/word/2016/wordml/cid" xmlns:w16se="http://schemas.microsoft.com/office/word/2015/wordml/symex" xmlns:wpg="http://schemas.microsoft.com/office/word/2010/wordprocessingGroup" xmlns:wpi="http://schemas.microsoft.com/office/word/2010/wordprocessingInk" xmlns:wne="http://schemas.microsoft.com/office/word/2006/wordml" xmlns:wps="http://schemas.microsoft.com/office/word/2010/wordprocessingShape" mc:Ignorable="w14 w15 w16se w16cid wp14">
+<w:numbering xmlns:wpc="http://schemas.microsoft.com/office/word/2010/wordprocessingCanvas" xmlns:cx="http://schemas.microsoft.com/office/drawing/2014/chartex" xmlns:cx1="http://schemas.microsoft.com/office/drawing/2015/9/8/chartex" xmlns:cx2="http://schemas.microsoft.com/office/drawing/2015/10/21/chartex" xmlns:cx3="http://schemas.microsoft.com/office/drawing/2016/5/9/chartex" xmlns:cx4="http://schemas.microsoft.com/office/drawing/2016/5/10/chartex" xmlns:cx5="http://schemas.microsoft.com/office/drawing/2016/5/11/chartex" xmlns:cx6="http://schemas.microsoft.com/office/drawing/2016/5/12/chartex" xmlns:cx7="http://schemas.microsoft.com/office/drawing/2016/5/13/chartex" xmlns:cx8="http://schemas.microsoft.com/office/drawing/2016/5/14/chartex" xmlns:mc="http://schemas.openxmlformats.org/markup-compatibility/2006" xmlns:aink="http://schemas.microsoft.com/office/drawing/2016/ink" xmlns:am3d="http://schemas.microsoft.com/office/drawing/2017/model3d" xmlns:o="urn:schemas-microsoft-com:office:office" xmlns:r="http://schemas.openxmlformats.org/officeDocument/2006/relationships" xmlns:m="http://schemas.openxmlformats.org/officeDocument/2006/math" xmlns:v="urn:schemas-microsoft-com:vml" xmlns:wp14="http://schemas.microsoft.com/office/word/2010/wordprocessingDrawing" xmlns:wp="http://schemas.openxmlformats.org/drawingml/2006/wordprocessingDrawing" xmlns:w10="urn:schemas-microsoft-com:office:word" xmlns:w="http://schemas.openxmlformats.org/wordprocessingml/2006/main" xmlns:w14="http://schemas.microsoft.com/office/word/2010/wordml" xmlns:w15="http://schemas.microsoft.com/office/word/2012/wordml" xmlns:w16cex="http://schemas.microsoft.com/office/word/2018/wordml/cex" xmlns:w16cid="http://schemas.microsoft.com/office/word/2016/wordml/cid" xmlns:w16="http://schemas.microsoft.com/office/word/2018/wordml" xmlns:w16se="http://schemas.microsoft.com/office/word/2015/wordml/symex" xmlns:wpg="http://schemas.microsoft.com/office/word/2010/wordprocessingGroup" xmlns:wpi="http://schemas.microsoft.com/office/word/2010/wordprocessingInk" xmlns:wne="http://schemas.microsoft.com/office/word/2006/wordml" xmlns:wps="http://schemas.microsoft.com/office/word/2010/wordprocessingShape" mc:Ignorable="w14 w15 w16se w16cid w16 w16cex wp14">
   <w:abstractNum w:abstractNumId="0" w15:restartNumberingAfterBreak="0">
     <w:nsid w:val="4EE15EF7"/>
     <w:multiLevelType w:val="multilevel"/>
@@ -6260,7 +7170,7 @@
 </file>
 
 <file path=word/styles.xml><?xml version="1.0" encoding="utf-8"?>
-<w:styles xmlns:mc="http://schemas.openxmlformats.org/markup-compatibility/2006" xmlns:r="http://schemas.openxmlformats.org/officeDocument/2006/relationships" xmlns:w="http://schemas.openxmlformats.org/wordprocessingml/2006/main" xmlns:w14="http://schemas.microsoft.com/office/word/2010/wordml" xmlns:w15="http://schemas.microsoft.com/office/word/2012/wordml" xmlns:w16cid="http://schemas.microsoft.com/office/word/2016/wordml/cid" xmlns:w16se="http://schemas.microsoft.com/office/word/2015/wordml/symex" mc:Ignorable="w14 w15 w16se w16cid">
+<w:styles xmlns:mc="http://schemas.openxmlformats.org/markup-compatibility/2006" xmlns:r="http://schemas.openxmlformats.org/officeDocument/2006/relationships" xmlns:w="http://schemas.openxmlformats.org/wordprocessingml/2006/main" xmlns:w14="http://schemas.microsoft.com/office/word/2010/wordml" xmlns:w15="http://schemas.microsoft.com/office/word/2012/wordml" xmlns:w16cex="http://schemas.microsoft.com/office/word/2018/wordml/cex" xmlns:w16cid="http://schemas.microsoft.com/office/word/2016/wordml/cid" xmlns:w16="http://schemas.microsoft.com/office/word/2018/wordml" xmlns:w16se="http://schemas.microsoft.com/office/word/2015/wordml/symex" mc:Ignorable="w14 w15 w16se w16cid w16 w16cex">
   <w:docDefaults>
     <w:rPrDefault>
       <w:rPr>
@@ -6272,7 +7182,7 @@
     </w:rPrDefault>
     <w:pPrDefault/>
   </w:docDefaults>
-  <w:latentStyles w:defLockedState="0" w:defUIPriority="99" w:defSemiHidden="0" w:defUnhideWhenUsed="0" w:defQFormat="0" w:count="375">
+  <w:latentStyles w:defLockedState="0" w:defUIPriority="99" w:defSemiHidden="0" w:defUnhideWhenUsed="0" w:defQFormat="0" w:count="376">
     <w:lsdException w:name="Normal" w:uiPriority="0" w:qFormat="1"/>
     <w:lsdException w:name="heading 1" w:uiPriority="9" w:qFormat="1"/>
     <w:lsdException w:name="heading 2" w:semiHidden="1" w:uiPriority="9" w:unhideWhenUsed="1" w:qFormat="1"/>
@@ -6378,7 +7288,6 @@
     <w:lsdException w:name="HTML Sample" w:semiHidden="1" w:unhideWhenUsed="1"/>
     <w:lsdException w:name="HTML Typewriter" w:semiHidden="1" w:unhideWhenUsed="1"/>
     <w:lsdException w:name="HTML Variable" w:semiHidden="1" w:unhideWhenUsed="1"/>
-    <w:lsdException w:name="Normal Table" w:semiHidden="1" w:unhideWhenUsed="1"/>
     <w:lsdException w:name="annotation subject" w:semiHidden="1" w:unhideWhenUsed="1"/>
     <w:lsdException w:name="No List" w:semiHidden="1" w:unhideWhenUsed="1"/>
     <w:lsdException w:name="Outline List 1" w:semiHidden="1" w:unhideWhenUsed="1"/>
@@ -6425,10 +7334,8 @@
     <w:lsdException w:name="Table Subtle 2" w:semiHidden="1" w:unhideWhenUsed="1"/>
     <w:lsdException w:name="Table Web 1" w:semiHidden="1" w:unhideWhenUsed="1"/>
     <w:lsdException w:name="Table Web 2" w:semiHidden="1" w:unhideWhenUsed="1"/>
-    <w:lsdException w:name="Table Web 3" w:semiHidden="1" w:unhideWhenUsed="1"/>
     <w:lsdException w:name="Balloon Text" w:semiHidden="1" w:unhideWhenUsed="1"/>
     <w:lsdException w:name="Table Grid" w:uiPriority="39"/>
-    <w:lsdException w:name="Table Theme" w:semiHidden="1" w:unhideWhenUsed="1"/>
     <w:lsdException w:name="Placeholder Text" w:semiHidden="1"/>
     <w:lsdException w:name="No Spacing" w:uiPriority="1" w:qFormat="1"/>
     <w:lsdException w:name="Light Shading" w:uiPriority="60"/>
@@ -6646,6 +7553,7 @@
     <w:lsdException w:name="List Table 7 Colorful Accent 6" w:uiPriority="52"/>
     <w:lsdException w:name="Mention" w:semiHidden="1" w:unhideWhenUsed="1"/>
     <w:lsdException w:name="Smart Hyperlink" w:semiHidden="1" w:unhideWhenUsed="1"/>
+    <w:lsdException w:name="Smart Link" w:semiHidden="1" w:unhideWhenUsed="1"/>
   </w:latentStyles>
   <w:style w:type="paragraph" w:default="1" w:styleId="Normal">
     <w:name w:val="Normal"/>

</xml_diff>